<commit_message>
Menyelesaikan backlog pada sprint 1
</commit_message>
<xml_diff>
--- a/211112269_LaporanProjectUTS - Copy.docx
+++ b/211112269_LaporanProjectUTS - Copy.docx
@@ -1,6 +1,6 @@
 
 <file path=word/document.xml><?xml version="1.0" encoding="utf-8"?>
-<w:document xmlns:wpc="http://schemas.microsoft.com/office/word/2010/wordprocessingCanvas" xmlns:mc="http://schemas.openxmlformats.org/markup-compatibility/2006" xmlns:o="urn:schemas-microsoft-com:office:office" xmlns:r="http://schemas.openxmlformats.org/officeDocument/2006/relationships" xmlns:m="http://schemas.openxmlformats.org/officeDocument/2006/math" xmlns:v="urn:schemas-microsoft-com:vml" xmlns:wp14="http://schemas.microsoft.com/office/word/2010/wordprocessingDrawing" xmlns:wp="http://schemas.openxmlformats.org/drawingml/2006/wordprocessingDrawing" xmlns:w10="urn:schemas-microsoft-com:office:word" xmlns:w="http://schemas.openxmlformats.org/wordprocessingml/2006/main" xmlns:w14="http://schemas.microsoft.com/office/word/2010/wordml" xmlns:w15="http://schemas.microsoft.com/office/word/2012/wordml" xmlns:wpg="http://schemas.microsoft.com/office/word/2010/wordprocessingGroup" xmlns:wpi="http://schemas.microsoft.com/office/word/2010/wordprocessingInk" xmlns:wne="http://schemas.microsoft.com/office/word/2006/wordml" xmlns:wps="http://schemas.microsoft.com/office/word/2010/wordprocessingShape" mc:Ignorable="w14 w15 wp14">
+<w:document xmlns:wpc="http://schemas.microsoft.com/office/word/2010/wordprocessingCanvas" xmlns:cx="http://schemas.microsoft.com/office/drawing/2014/chartex" xmlns:cx1="http://schemas.microsoft.com/office/drawing/2015/9/8/chartex" xmlns:cx2="http://schemas.microsoft.com/office/drawing/2015/10/21/chartex" xmlns:cx3="http://schemas.microsoft.com/office/drawing/2016/5/9/chartex" xmlns:cx4="http://schemas.microsoft.com/office/drawing/2016/5/10/chartex" xmlns:cx5="http://schemas.microsoft.com/office/drawing/2016/5/11/chartex" xmlns:cx6="http://schemas.microsoft.com/office/drawing/2016/5/12/chartex" xmlns:cx7="http://schemas.microsoft.com/office/drawing/2016/5/13/chartex" xmlns:cx8="http://schemas.microsoft.com/office/drawing/2016/5/14/chartex" xmlns:mc="http://schemas.openxmlformats.org/markup-compatibility/2006" xmlns:aink="http://schemas.microsoft.com/office/drawing/2016/ink" xmlns:am3d="http://schemas.microsoft.com/office/drawing/2017/model3d" xmlns:o="urn:schemas-microsoft-com:office:office" xmlns:oel="http://schemas.microsoft.com/office/2019/extlst" xmlns:r="http://schemas.openxmlformats.org/officeDocument/2006/relationships" xmlns:m="http://schemas.openxmlformats.org/officeDocument/2006/math" xmlns:v="urn:schemas-microsoft-com:vml" xmlns:wp14="http://schemas.microsoft.com/office/word/2010/wordprocessingDrawing" xmlns:wp="http://schemas.openxmlformats.org/drawingml/2006/wordprocessingDrawing" xmlns:w10="urn:schemas-microsoft-com:office:word" xmlns:w="http://schemas.openxmlformats.org/wordprocessingml/2006/main" xmlns:w14="http://schemas.microsoft.com/office/word/2010/wordml" xmlns:w15="http://schemas.microsoft.com/office/word/2012/wordml" xmlns:w16cex="http://schemas.microsoft.com/office/word/2018/wordml/cex" xmlns:w16cid="http://schemas.microsoft.com/office/word/2016/wordml/cid" xmlns:w16="http://schemas.microsoft.com/office/word/2018/wordml" xmlns:w16sdtdh="http://schemas.microsoft.com/office/word/2020/wordml/sdtdatahash" xmlns:w16se="http://schemas.microsoft.com/office/word/2015/wordml/symex" xmlns:wpg="http://schemas.microsoft.com/office/word/2010/wordprocessingGroup" xmlns:wpi="http://schemas.microsoft.com/office/word/2010/wordprocessingInk" xmlns:wne="http://schemas.microsoft.com/office/word/2006/wordml" xmlns:wps="http://schemas.microsoft.com/office/word/2010/wordprocessingShape" mc:Ignorable="w14 w15 w16se w16cid w16 w16cex w16sdtdh wp14">
   <w:body>
     <w:p>
       <w:pPr>
@@ -1051,6 +1051,7 @@
               <w:jc w:val="both"/>
               <w:rPr>
                 <w:rFonts w:ascii="Calibri" w:eastAsia="Calibri" w:hAnsi="Calibri" w:cs="Calibri"/>
+                <w:lang w:val="en-US"/>
               </w:rPr>
             </w:pPr>
             <w:r>
@@ -1058,8 +1059,9 @@
                 <w:rFonts w:ascii="Calibri" w:eastAsia="Calibri" w:hAnsi="Calibri" w:cs="Calibri"/>
                 <w:sz w:val="24"/>
                 <w:szCs w:val="24"/>
-              </w:rPr>
-              <w:t xml:space="preserve">Memasukkan identification client ke dalam board trello </w:t>
+                <w:lang w:val="en-US"/>
+              </w:rPr>
+              <w:t>Slicing design register page menggunakan flutter</w:t>
             </w:r>
           </w:p>
         </w:tc>
@@ -1184,7 +1186,28 @@
                 <w:sz w:val="24"/>
                 <w:szCs w:val="24"/>
               </w:rPr>
-              <w:t>Problems of yesterday (Day 2)</w:t>
+              <w:t xml:space="preserve">Problems of yesterday (Day </w:t>
+            </w:r>
+            <w:r>
+              <w:rPr>
+                <w:rFonts w:ascii="Calibri" w:eastAsia="Calibri" w:hAnsi="Calibri" w:cs="Calibri"/>
+                <w:b/>
+                <w:bCs/>
+                <w:sz w:val="24"/>
+                <w:szCs w:val="24"/>
+                <w:lang w:val="en-US"/>
+              </w:rPr>
+              <w:t>1</w:t>
+            </w:r>
+            <w:r>
+              <w:rPr>
+                <w:rFonts w:ascii="Calibri" w:eastAsia="Calibri" w:hAnsi="Calibri" w:cs="Calibri"/>
+                <w:b/>
+                <w:bCs/>
+                <w:sz w:val="24"/>
+                <w:szCs w:val="24"/>
+              </w:rPr>
+              <w:t>)</w:t>
             </w:r>
           </w:p>
         </w:tc>
@@ -1219,7 +1242,28 @@
                 <w:sz w:val="24"/>
                 <w:szCs w:val="24"/>
               </w:rPr>
-              <w:t>Effort days of yesterday (Day 2)</w:t>
+              <w:t xml:space="preserve">Effort days of yesterday (Day </w:t>
+            </w:r>
+            <w:r>
+              <w:rPr>
+                <w:rFonts w:ascii="Calibri" w:eastAsia="Calibri" w:hAnsi="Calibri" w:cs="Calibri"/>
+                <w:b/>
+                <w:bCs/>
+                <w:sz w:val="24"/>
+                <w:szCs w:val="24"/>
+                <w:lang w:val="en-US"/>
+              </w:rPr>
+              <w:t>1</w:t>
+            </w:r>
+            <w:r>
+              <w:rPr>
+                <w:rFonts w:ascii="Calibri" w:eastAsia="Calibri" w:hAnsi="Calibri" w:cs="Calibri"/>
+                <w:b/>
+                <w:bCs/>
+                <w:sz w:val="24"/>
+                <w:szCs w:val="24"/>
+              </w:rPr>
+              <w:t>)</w:t>
             </w:r>
           </w:p>
         </w:tc>
@@ -1254,7 +1298,28 @@
                 <w:sz w:val="24"/>
                 <w:szCs w:val="24"/>
               </w:rPr>
-              <w:t>Planned for Today (Day 3)</w:t>
+              <w:t xml:space="preserve">Planned for Today (Day </w:t>
+            </w:r>
+            <w:r>
+              <w:rPr>
+                <w:rFonts w:ascii="Calibri" w:eastAsia="Calibri" w:hAnsi="Calibri" w:cs="Calibri"/>
+                <w:b/>
+                <w:bCs/>
+                <w:sz w:val="24"/>
+                <w:szCs w:val="24"/>
+                <w:lang w:val="en-US"/>
+              </w:rPr>
+              <w:t>2</w:t>
+            </w:r>
+            <w:r>
+              <w:rPr>
+                <w:rFonts w:ascii="Calibri" w:eastAsia="Calibri" w:hAnsi="Calibri" w:cs="Calibri"/>
+                <w:b/>
+                <w:bCs/>
+                <w:sz w:val="24"/>
+                <w:szCs w:val="24"/>
+              </w:rPr>
+              <w:t>)</w:t>
             </w:r>
           </w:p>
         </w:tc>
@@ -1647,6 +1712,7 @@
               <w:ind w:right="-1350"/>
               <w:rPr>
                 <w:rFonts w:ascii="Calibri" w:eastAsia="Calibri" w:hAnsi="Calibri" w:cs="Calibri"/>
+                <w:lang w:val="en-US"/>
               </w:rPr>
             </w:pPr>
             <w:r>
@@ -1654,8 +1720,9 @@
                 <w:rFonts w:ascii="Calibri" w:eastAsia="Calibri" w:hAnsi="Calibri" w:cs="Calibri"/>
                 <w:sz w:val="24"/>
                 <w:szCs w:val="24"/>
-              </w:rPr>
-              <w:t>Memasukkan identification client ke dalam board trello</w:t>
+                <w:lang w:val="en-US"/>
+              </w:rPr>
+              <w:t>Slicing Design register page menggunakan flutter</w:t>
             </w:r>
           </w:p>
         </w:tc>
@@ -1688,16 +1755,9 @@
                 <w:rFonts w:ascii="Calibri" w:eastAsia="Calibri" w:hAnsi="Calibri" w:cs="Calibri"/>
                 <w:sz w:val="24"/>
                 <w:szCs w:val="24"/>
-              </w:rPr>
-              <w:t>Membuat Sprint 2</w:t>
-            </w:r>
-            <w:r>
-              <w:rPr>
-                <w:rFonts w:ascii="Calibri" w:eastAsia="Calibri" w:hAnsi="Calibri" w:cs="Calibri"/>
-                <w:sz w:val="24"/>
-                <w:szCs w:val="24"/>
-              </w:rPr>
-              <w:t xml:space="preserve"> dan menambahkan nya ke Trello</w:t>
+                <w:lang w:val="en-US"/>
+              </w:rPr>
+              <w:t>Slicing Design Login Page menggunakan flutter</w:t>
             </w:r>
           </w:p>
         </w:tc>
@@ -2284,8 +2344,9 @@
                 <w:rFonts w:ascii="Calibri" w:eastAsia="Calibri" w:hAnsi="Calibri" w:cs="Calibri"/>
                 <w:sz w:val="24"/>
                 <w:szCs w:val="24"/>
-              </w:rPr>
-              <w:t>Membuat Sprint 2 dan menambahkan nya ke Trello</w:t>
+                <w:lang w:val="en-US"/>
+              </w:rPr>
+              <w:t>Slicing Design Login Page Menggunakan flutter</w:t>
             </w:r>
           </w:p>
         </w:tc>
@@ -2310,6 +2371,7 @@
               <w:jc w:val="both"/>
               <w:rPr>
                 <w:rFonts w:ascii="Calibri" w:eastAsia="Calibri" w:hAnsi="Calibri" w:cs="Calibri"/>
+                <w:lang w:val="en-US"/>
               </w:rPr>
             </w:pPr>
             <w:r>
@@ -2317,8 +2379,9 @@
                 <w:rFonts w:ascii="Calibri" w:eastAsia="Calibri" w:hAnsi="Calibri" w:cs="Calibri"/>
                 <w:sz w:val="24"/>
                 <w:szCs w:val="24"/>
-              </w:rPr>
-              <w:t>Membuat UI Ticket Page</w:t>
+                <w:lang w:val="en-US"/>
+              </w:rPr>
+              <w:t>Slicing Design Suplemen Page menggunakan flutter</w:t>
             </w:r>
           </w:p>
         </w:tc>
@@ -2946,16 +3009,9 @@
               <w:ind w:left="1170" w:right="-1350" w:hanging="1170"/>
               <w:rPr>
                 <w:rFonts w:ascii="Calibri" w:eastAsia="Calibri" w:hAnsi="Calibri" w:cs="Calibri"/>
-              </w:rPr>
-            </w:pPr>
-            <w:r>
-              <w:rPr>
-                <w:rFonts w:ascii="Calibri" w:eastAsia="Calibri" w:hAnsi="Calibri" w:cs="Calibri"/>
-                <w:sz w:val="24"/>
-                <w:szCs w:val="24"/>
-              </w:rPr>
-              <w:t>Membuat UI Ticket Page</w:t>
-            </w:r>
+                <w:lang w:val="en-US"/>
+              </w:rPr>
+            </w:pPr>
           </w:p>
         </w:tc>
         <w:tc>
@@ -2979,16 +3035,9 @@
               <w:jc w:val="both"/>
               <w:rPr>
                 <w:rFonts w:ascii="Calibri" w:eastAsia="Calibri" w:hAnsi="Calibri" w:cs="Calibri"/>
-              </w:rPr>
-            </w:pPr>
-            <w:r>
-              <w:rPr>
-                <w:rFonts w:ascii="Calibri" w:eastAsia="Calibri" w:hAnsi="Calibri" w:cs="Calibri"/>
-                <w:sz w:val="24"/>
-                <w:szCs w:val="24"/>
-              </w:rPr>
-              <w:t>Membuat UI Bantuan dan status page</w:t>
-            </w:r>
+                <w:lang w:val="en-US"/>
+              </w:rPr>
+            </w:pPr>
           </w:p>
         </w:tc>
       </w:tr>
@@ -3984,12 +4033,6 @@
                 <w:rFonts w:ascii="Calibri" w:eastAsia="Calibri" w:hAnsi="Calibri" w:cs="Calibri"/>
               </w:rPr>
             </w:pPr>
-            <w:r>
-              <w:rPr>
-                <w:rFonts w:ascii="Calibri" w:eastAsia="Calibri" w:hAnsi="Calibri" w:cs="Calibri"/>
-              </w:rPr>
-              <w:t>Body Builder</w:t>
-            </w:r>
           </w:p>
         </w:tc>
         <w:tc>
@@ -4016,18 +4059,6 @@
                 <w:rFonts w:ascii="Calibri" w:eastAsia="Calibri" w:hAnsi="Calibri" w:cs="Calibri"/>
               </w:rPr>
             </w:pPr>
-            <w:r>
-              <w:rPr>
-                <w:rFonts w:ascii="Calibri" w:eastAsia="Calibri" w:hAnsi="Calibri" w:cs="Calibri"/>
-              </w:rPr>
-              <w:t>Dapat me</w:t>
-            </w:r>
-            <w:r>
-              <w:rPr>
-                <w:rFonts w:ascii="Calibri" w:eastAsia="Calibri" w:hAnsi="Calibri" w:cs="Calibri"/>
-              </w:rPr>
-              <w:t>mbeli suplemen</w:t>
-            </w:r>
           </w:p>
         </w:tc>
         <w:tc>
@@ -4054,24 +4085,6 @@
                 <w:rFonts w:ascii="Calibri" w:eastAsia="Calibri" w:hAnsi="Calibri" w:cs="Calibri"/>
               </w:rPr>
             </w:pPr>
-            <w:r>
-              <w:rPr>
-                <w:rFonts w:ascii="Calibri" w:eastAsia="Calibri" w:hAnsi="Calibri" w:cs="Calibri"/>
-              </w:rPr>
-              <w:t>Saya tidak khawatir tentang</w:t>
-            </w:r>
-            <w:r>
-              <w:rPr>
-                <w:rFonts w:ascii="Calibri" w:eastAsia="Calibri" w:hAnsi="Calibri" w:cs="Calibri"/>
-              </w:rPr>
-              <w:t xml:space="preserve"> originalitas dan kualitas suplemen </w:t>
-            </w:r>
-            <w:r>
-              <w:rPr>
-                <w:rFonts w:ascii="Calibri" w:eastAsia="Calibri" w:hAnsi="Calibri" w:cs="Calibri"/>
-              </w:rPr>
-              <w:t xml:space="preserve">  </w:t>
-            </w:r>
           </w:p>
         </w:tc>
         <w:tc>
@@ -4095,14 +4108,6 @@
               <w:spacing w:after="0" w:line="240" w:lineRule="auto"/>
               <w:jc w:val="center"/>
             </w:pPr>
-            <w:r>
-              <w:rPr>
-                <w:rFonts w:ascii="Segoe UI" w:eastAsia="Segoe UI" w:hAnsi="Segoe UI" w:cs="Segoe UI"/>
-                <w:sz w:val="18"/>
-                <w:szCs w:val="18"/>
-              </w:rPr>
-              <w:t>Low</w:t>
-            </w:r>
           </w:p>
         </w:tc>
         <w:tc>
@@ -4129,12 +4134,6 @@
                 <w:rFonts w:ascii="Calibri" w:eastAsia="Calibri" w:hAnsi="Calibri" w:cs="Calibri"/>
               </w:rPr>
             </w:pPr>
-            <w:r>
-              <w:rPr>
-                <w:rFonts w:ascii="Calibri" w:eastAsia="Calibri" w:hAnsi="Calibri" w:cs="Calibri"/>
-              </w:rPr>
-              <w:t>3</w:t>
-            </w:r>
           </w:p>
         </w:tc>
       </w:tr>
@@ -4193,14 +4192,15 @@
               <w:jc w:val="center"/>
               <w:rPr>
                 <w:rFonts w:ascii="Calibri" w:eastAsia="Calibri" w:hAnsi="Calibri" w:cs="Calibri"/>
-              </w:rPr>
-            </w:pPr>
-            <w:r>
-              <w:rPr>
-                <w:rFonts w:ascii="Calibri" w:eastAsia="Calibri" w:hAnsi="Calibri" w:cs="Calibri"/>
-                <w:color w:val="000000" w:themeColor="text1"/>
-              </w:rPr>
-              <w:t xml:space="preserve">Pasengger </w:t>
+                <w:lang w:val="en-US"/>
+              </w:rPr>
+            </w:pPr>
+            <w:r>
+              <w:rPr>
+                <w:rFonts w:ascii="Calibri" w:eastAsia="Calibri" w:hAnsi="Calibri" w:cs="Calibri"/>
+                <w:lang w:val="en-US"/>
+              </w:rPr>
+              <w:t>User</w:t>
             </w:r>
           </w:p>
         </w:tc>
@@ -4224,14 +4224,18 @@
             <w:pPr>
               <w:spacing w:after="0" w:line="240" w:lineRule="auto"/>
               <w:jc w:val="center"/>
+              <w:rPr>
+                <w:lang w:val="en-US"/>
+              </w:rPr>
             </w:pPr>
             <w:r>
               <w:rPr>
                 <w:rFonts w:ascii="Segoe UI" w:eastAsia="Segoe UI" w:hAnsi="Segoe UI" w:cs="Segoe UI"/>
                 <w:sz w:val="18"/>
                 <w:szCs w:val="18"/>
-              </w:rPr>
-              <w:t>Dapat melakukan chat dengan petugas kereta api</w:t>
+                <w:lang w:val="en-US"/>
+              </w:rPr>
+              <w:t>Dapat melakukan Registrasi</w:t>
             </w:r>
           </w:p>
         </w:tc>
@@ -4255,13 +4259,17 @@
             <w:pPr>
               <w:spacing w:after="0" w:line="240" w:lineRule="auto"/>
               <w:jc w:val="center"/>
+              <w:rPr>
+                <w:lang w:val="en-US"/>
+              </w:rPr>
             </w:pPr>
             <w:r>
               <w:rPr>
                 <w:rFonts w:ascii="Segoe UI" w:eastAsia="Segoe UI" w:hAnsi="Segoe UI" w:cs="Segoe UI"/>
                 <w:sz w:val="18"/>
-              </w:rPr>
-              <w:t>Saya dapat meminta bantuan kepada petugas dengan efisien</w:t>
+                <w:lang w:val="en-US"/>
+              </w:rPr>
+              <w:t>Saya dapat login ke dalam aplikasi</w:t>
             </w:r>
           </w:p>
         </w:tc>
@@ -4274,7 +4282,7 @@
               <w:bottom w:val="single" w:sz="6" w:space="0" w:color="BFBFBF" w:themeColor="background1" w:themeShade="BF"/>
               <w:right w:val="single" w:sz="6" w:space="0" w:color="BFBFBF" w:themeColor="background1" w:themeShade="BF"/>
             </w:tcBorders>
-            <w:shd w:val="clear" w:color="auto" w:fill="8EAADB" w:themeFill="accent1" w:themeFillTint="99"/>
+            <w:shd w:val="clear" w:color="auto" w:fill="FF0000"/>
             <w:tcMar>
               <w:left w:w="0" w:type="dxa"/>
               <w:right w:w="0" w:type="dxa"/>
@@ -4285,13 +4293,16 @@
             <w:pPr>
               <w:spacing w:after="0" w:line="240" w:lineRule="auto"/>
               <w:jc w:val="center"/>
-            </w:pPr>
-            <w:r>
-              <w:rPr>
-                <w:rFonts w:ascii="Segoe UI" w:eastAsia="Segoe UI" w:hAnsi="Segoe UI" w:cs="Segoe UI"/>
-                <w:sz w:val="18"/>
-              </w:rPr>
-              <w:t>Low</w:t>
+              <w:rPr>
+                <w:color w:val="FF0000"/>
+                <w:lang w:val="en-US"/>
+              </w:rPr>
+            </w:pPr>
+            <w:r>
+              <w:rPr>
+                <w:lang w:val="en-US"/>
+              </w:rPr>
+              <w:t>High</w:t>
             </w:r>
           </w:p>
         </w:tc>
@@ -4315,13 +4326,15 @@
             <w:pPr>
               <w:spacing w:after="0" w:line="240" w:lineRule="auto"/>
               <w:jc w:val="center"/>
-            </w:pPr>
-            <w:r>
-              <w:rPr>
-                <w:rFonts w:ascii="Segoe UI" w:eastAsia="Segoe UI" w:hAnsi="Segoe UI" w:cs="Segoe UI"/>
-                <w:sz w:val="18"/>
-              </w:rPr>
-              <w:t>8</w:t>
+              <w:rPr>
+                <w:lang w:val="en-US"/>
+              </w:rPr>
+            </w:pPr>
+            <w:r>
+              <w:rPr>
+                <w:lang w:val="en-US"/>
+              </w:rPr>
+              <w:t>3</w:t>
             </w:r>
           </w:p>
         </w:tc>
@@ -4427,8 +4440,17 @@
                 <w:rFonts w:ascii="Calibri" w:eastAsia="Calibri" w:hAnsi="Calibri" w:cs="Calibri"/>
                 <w:color w:val="000000"/>
                 <w:shd w:val="clear" w:color="auto" w:fill="FFFFFF"/>
-              </w:rPr>
-              <w:t>Dapat melakukan registrasi </w:t>
+                <w:lang w:val="en-US"/>
+              </w:rPr>
+              <w:t>Dapat melakukan Login ke dalam aplikasi</w:t>
+            </w:r>
+            <w:r>
+              <w:rPr>
+                <w:rFonts w:ascii="Calibri" w:eastAsia="Calibri" w:hAnsi="Calibri" w:cs="Calibri"/>
+                <w:color w:val="000000"/>
+                <w:shd w:val="clear" w:color="auto" w:fill="FFFFFF"/>
+              </w:rPr>
+              <w:t> </w:t>
             </w:r>
           </w:p>
         </w:tc>
@@ -4459,10 +4481,9 @@
             <w:r>
               <w:rPr>
                 <w:rFonts w:ascii="Calibri" w:eastAsia="Calibri" w:hAnsi="Calibri" w:cs="Calibri"/>
-                <w:color w:val="000000"/>
-                <w:shd w:val="clear" w:color="auto" w:fill="FFFFFF"/>
-              </w:rPr>
-              <w:t>Saya dapat login ke dalam aplikasi </w:t>
+                <w:shd w:val="clear" w:color="auto" w:fill="F7F7F8"/>
+              </w:rPr>
+              <w:t>Agar saya mendapatkanakses ke fitur-fitur dengan data yang terkait dengan akun saya.</w:t>
             </w:r>
           </w:p>
         </w:tc>
@@ -4490,6 +4511,7 @@
                 <w:rFonts w:ascii="Segoe UI" w:eastAsia="Segoe UI" w:hAnsi="Segoe UI" w:cs="Segoe UI"/>
                 <w:sz w:val="18"/>
                 <w:szCs w:val="18"/>
+                <w:lang w:val="en-US"/>
               </w:rPr>
             </w:pPr>
             <w:r>
@@ -4497,6 +4519,7 @@
                 <w:rFonts w:ascii="Segoe UI" w:eastAsia="Segoe UI" w:hAnsi="Segoe UI" w:cs="Segoe UI"/>
                 <w:sz w:val="18"/>
                 <w:szCs w:val="18"/>
+                <w:lang w:val="en-US"/>
               </w:rPr>
               <w:t>High</w:t>
             </w:r>
@@ -4522,13 +4545,15 @@
             <w:pPr>
               <w:spacing w:after="0" w:line="240" w:lineRule="auto"/>
               <w:jc w:val="center"/>
-            </w:pPr>
-            <w:r>
-              <w:rPr>
-                <w:rFonts w:ascii="Segoe UI" w:eastAsia="Segoe UI" w:hAnsi="Segoe UI" w:cs="Segoe UI"/>
-                <w:sz w:val="18"/>
-              </w:rPr>
-              <w:t>16</w:t>
+              <w:rPr>
+                <w:lang w:val="en-US"/>
+              </w:rPr>
+            </w:pPr>
+            <w:r>
+              <w:rPr>
+                <w:lang w:val="en-US"/>
+              </w:rPr>
+              <w:t>3</w:t>
             </w:r>
           </w:p>
         </w:tc>
@@ -4588,14 +4613,15 @@
               <w:jc w:val="center"/>
               <w:rPr>
                 <w:rFonts w:ascii="Calibri" w:eastAsia="Calibri" w:hAnsi="Calibri" w:cs="Calibri"/>
-              </w:rPr>
-            </w:pPr>
-            <w:r>
-              <w:rPr>
-                <w:rFonts w:ascii="Calibri" w:eastAsia="Calibri" w:hAnsi="Calibri" w:cs="Calibri"/>
-                <w:color w:val="000000" w:themeColor="text1"/>
-              </w:rPr>
-              <w:t>User</w:t>
+                <w:lang w:val="en-US"/>
+              </w:rPr>
+            </w:pPr>
+            <w:r>
+              <w:rPr>
+                <w:rFonts w:ascii="Calibri" w:eastAsia="Calibri" w:hAnsi="Calibri" w:cs="Calibri"/>
+                <w:lang w:val="en-US"/>
+              </w:rPr>
+              <w:t>Body Builder</w:t>
             </w:r>
           </w:p>
         </w:tc>
@@ -4623,6 +4649,7 @@
                 <w:rFonts w:ascii="Segoe UI" w:eastAsia="Segoe UI" w:hAnsi="Segoe UI" w:cs="Segoe UI"/>
                 <w:sz w:val="18"/>
                 <w:szCs w:val="18"/>
+                <w:lang w:val="en-US"/>
               </w:rPr>
             </w:pPr>
             <w:r>
@@ -4630,8 +4657,9 @@
                 <w:rFonts w:ascii="Segoe UI" w:eastAsia="Segoe UI" w:hAnsi="Segoe UI" w:cs="Segoe UI"/>
                 <w:sz w:val="18"/>
                 <w:szCs w:val="18"/>
-              </w:rPr>
-              <w:t>Dapat melakukan Login</w:t>
+                <w:lang w:val="en-US"/>
+              </w:rPr>
+              <w:t>Saya dapat membeli suplemen didalam aplikasi</w:t>
             </w:r>
           </w:p>
         </w:tc>
@@ -4657,14 +4685,14 @@
               <w:jc w:val="center"/>
               <w:rPr>
                 <w:rFonts w:ascii="Calibri" w:eastAsia="Calibri" w:hAnsi="Calibri" w:cs="Calibri"/>
-              </w:rPr>
-            </w:pPr>
-            <w:r>
-              <w:rPr>
-                <w:rFonts w:ascii="Calibri" w:eastAsia="Calibri" w:hAnsi="Calibri" w:cs="Calibri"/>
-                <w:shd w:val="clear" w:color="auto" w:fill="F7F7F8"/>
-              </w:rPr>
-              <w:t>Agar saya mendapatkanakses ke fitur-fitur dengan data yang terkait dengan akun saya.</w:t>
+                <w:lang w:val="en-US"/>
+              </w:rPr>
+            </w:pPr>
+            <w:r>
+              <w:rPr>
+                <w:rFonts w:ascii="Calibri" w:eastAsia="Calibri" w:hAnsi="Calibri" w:cs="Calibri"/>
+              </w:rPr>
+              <w:t>Saya tidak khawatir tentang originalitas dan kualitas suplemen   </w:t>
             </w:r>
           </w:p>
         </w:tc>
@@ -4677,7 +4705,7 @@
               <w:bottom w:val="single" w:sz="6" w:space="0" w:color="BFBFBF" w:themeColor="background1" w:themeShade="BF"/>
               <w:right w:val="single" w:sz="6" w:space="0" w:color="BFBFBF" w:themeColor="background1" w:themeShade="BF"/>
             </w:tcBorders>
-            <w:shd w:val="clear" w:color="auto" w:fill="FF0000"/>
+            <w:shd w:val="clear" w:color="auto" w:fill="8EAADB" w:themeFill="accent1" w:themeFillTint="99"/>
             <w:tcMar>
               <w:left w:w="0" w:type="dxa"/>
               <w:right w:w="0" w:type="dxa"/>
@@ -4692,6 +4720,7 @@
                 <w:rFonts w:ascii="Segoe UI" w:eastAsia="Segoe UI" w:hAnsi="Segoe UI" w:cs="Segoe UI"/>
                 <w:sz w:val="18"/>
                 <w:szCs w:val="18"/>
+                <w:lang w:val="en-US"/>
               </w:rPr>
             </w:pPr>
             <w:r>
@@ -4699,8 +4728,9 @@
                 <w:rFonts w:ascii="Segoe UI" w:eastAsia="Segoe UI" w:hAnsi="Segoe UI" w:cs="Segoe UI"/>
                 <w:sz w:val="18"/>
                 <w:szCs w:val="18"/>
-              </w:rPr>
-              <w:t>High</w:t>
+                <w:lang w:val="en-US"/>
+              </w:rPr>
+              <w:t>Low</w:t>
             </w:r>
           </w:p>
         </w:tc>
@@ -4724,13 +4754,15 @@
             <w:pPr>
               <w:spacing w:after="0" w:line="240" w:lineRule="auto"/>
               <w:jc w:val="center"/>
-            </w:pPr>
-            <w:r>
-              <w:rPr>
-                <w:rFonts w:ascii="Segoe UI" w:eastAsia="Segoe UI" w:hAnsi="Segoe UI" w:cs="Segoe UI"/>
-                <w:sz w:val="18"/>
-              </w:rPr>
-              <w:t>16</w:t>
+              <w:rPr>
+                <w:lang w:val="en-US"/>
+              </w:rPr>
+            </w:pPr>
+            <w:r>
+              <w:rPr>
+                <w:lang w:val="en-US"/>
+              </w:rPr>
+              <w:t>5</w:t>
             </w:r>
           </w:p>
         </w:tc>
@@ -4794,14 +4826,6 @@
                 <w:szCs w:val="18"/>
               </w:rPr>
             </w:pPr>
-            <w:r>
-              <w:rPr>
-                <w:rFonts w:ascii="Segoe UI" w:eastAsia="Segoe UI" w:hAnsi="Segoe UI" w:cs="Segoe UI"/>
-                <w:sz w:val="18"/>
-                <w:szCs w:val="18"/>
-              </w:rPr>
-              <w:t>User</w:t>
-            </w:r>
           </w:p>
         </w:tc>
         <w:tc>
@@ -4825,14 +4849,6 @@
               <w:spacing w:after="0" w:line="240" w:lineRule="auto"/>
               <w:jc w:val="center"/>
             </w:pPr>
-            <w:r>
-              <w:rPr>
-                <w:rFonts w:ascii="Segoe UI" w:eastAsia="Segoe UI" w:hAnsi="Segoe UI" w:cs="Segoe UI"/>
-                <w:sz w:val="18"/>
-                <w:szCs w:val="18"/>
-              </w:rPr>
-              <w:t>Dapat memilih system pembayaran</w:t>
-            </w:r>
           </w:p>
         </w:tc>
         <w:tc>
@@ -4861,14 +4877,6 @@
                 <w:szCs w:val="18"/>
               </w:rPr>
             </w:pPr>
-            <w:r>
-              <w:rPr>
-                <w:rFonts w:ascii="Segoe UI" w:eastAsia="Segoe UI" w:hAnsi="Segoe UI" w:cs="Segoe UI"/>
-                <w:sz w:val="18"/>
-                <w:szCs w:val="18"/>
-              </w:rPr>
-              <w:t>Agar dapat memudahkan saya dalam melakukan pembayaran secara online</w:t>
-            </w:r>
           </w:p>
         </w:tc>
         <w:tc>
@@ -4892,13 +4900,6 @@
               <w:spacing w:after="0" w:line="240" w:lineRule="auto"/>
               <w:jc w:val="center"/>
             </w:pPr>
-            <w:r>
-              <w:rPr>
-                <w:rFonts w:ascii="Segoe UI" w:eastAsia="Segoe UI" w:hAnsi="Segoe UI" w:cs="Segoe UI"/>
-                <w:sz w:val="18"/>
-              </w:rPr>
-              <w:t>Medium</w:t>
-            </w:r>
           </w:p>
         </w:tc>
         <w:tc>
@@ -4922,13 +4923,6 @@
               <w:spacing w:after="0" w:line="240" w:lineRule="auto"/>
               <w:jc w:val="center"/>
             </w:pPr>
-            <w:r>
-              <w:rPr>
-                <w:rFonts w:ascii="Segoe UI" w:eastAsia="Segoe UI" w:hAnsi="Segoe UI" w:cs="Segoe UI"/>
-                <w:sz w:val="18"/>
-              </w:rPr>
-              <w:t>15</w:t>
-            </w:r>
           </w:p>
         </w:tc>
       </w:tr>
@@ -5647,10 +5641,12 @@
         </w:tc>
       </w:tr>
       <w:tr>
+        <w:trPr>
+          <w:trHeight w:val="2417"/>
+        </w:trPr>
         <w:tc>
           <w:tcPr>
             <w:tcW w:w="705" w:type="dxa"/>
-            <w:vMerge w:val="restart"/>
             <w:tcBorders>
               <w:top w:val="single" w:sz="6" w:space="0" w:color="000000" w:themeColor="text1"/>
               <w:left w:val="single" w:sz="6" w:space="0" w:color="000000" w:themeColor="text1"/>
@@ -5683,7 +5679,6 @@
         <w:tc>
           <w:tcPr>
             <w:tcW w:w="2295" w:type="dxa"/>
-            <w:vMerge w:val="restart"/>
             <w:tcBorders>
               <w:top w:val="single" w:sz="6" w:space="0" w:color="000000" w:themeColor="text1"/>
               <w:left w:val="single" w:sz="6" w:space="0" w:color="000000" w:themeColor="text1"/>
@@ -5703,19 +5698,152 @@
               <w:jc w:val="center"/>
               <w:rPr>
                 <w:rFonts w:ascii="Calibri" w:eastAsia="Calibri" w:hAnsi="Calibri" w:cs="Calibri"/>
-              </w:rPr>
-            </w:pPr>
-            <w:r>
-              <w:rPr>
-                <w:rFonts w:ascii="Calibri" w:eastAsia="Calibri" w:hAnsi="Calibri" w:cs="Calibri"/>
-              </w:rPr>
-              <w:t>Sebagai Passenger saya ingin dapat melacak perjalanan</w:t>
+                <w:lang w:val="en-US"/>
+              </w:rPr>
+            </w:pPr>
+            <w:r>
+              <w:rPr>
+                <w:rFonts w:ascii="Calibri" w:eastAsia="Calibri" w:hAnsi="Calibri" w:cs="Calibri"/>
+                <w:lang w:val="en-US"/>
+              </w:rPr>
+              <w:t>Sebagai user Saya ingin dapat melakukan registrasi</w:t>
             </w:r>
           </w:p>
         </w:tc>
         <w:tc>
           <w:tcPr>
             <w:tcW w:w="2070" w:type="dxa"/>
+            <w:tcBorders>
+              <w:top w:val="single" w:sz="6" w:space="0" w:color="000000" w:themeColor="text1"/>
+              <w:left w:val="single" w:sz="6" w:space="0" w:color="000000" w:themeColor="text1"/>
+              <w:right w:val="single" w:sz="6" w:space="0" w:color="000000" w:themeColor="text1"/>
+            </w:tcBorders>
+            <w:shd w:val="clear" w:color="auto" w:fill="57CFB7"/>
+            <w:tcMar>
+              <w:left w:w="0" w:type="dxa"/>
+              <w:right w:w="0" w:type="dxa"/>
+            </w:tcMar>
+            <w:vAlign w:val="center"/>
+          </w:tcPr>
+          <w:p>
+            <w:pPr>
+              <w:spacing w:after="0" w:line="240" w:lineRule="auto"/>
+              <w:jc w:val="center"/>
+            </w:pPr>
+            <w:r>
+              <w:rPr>
+                <w:rFonts w:ascii="Calibri" w:eastAsia="Calibri" w:hAnsi="Calibri" w:cs="Calibri"/>
+                <w:lang w:val="en-US"/>
+              </w:rPr>
+              <w:t>Slicing Design Register Page menggunakan flutter</w:t>
+            </w:r>
+            <w:r>
+              <w:rPr>
+                <w:rFonts w:ascii="Calibri" w:eastAsia="Calibri" w:hAnsi="Calibri" w:cs="Calibri"/>
+              </w:rPr>
+              <w:t> </w:t>
+            </w:r>
+          </w:p>
+        </w:tc>
+        <w:tc>
+          <w:tcPr>
+            <w:tcW w:w="1815" w:type="dxa"/>
+            <w:tcBorders>
+              <w:top w:val="single" w:sz="6" w:space="0" w:color="000000" w:themeColor="text1"/>
+              <w:left w:val="single" w:sz="6" w:space="0" w:color="000000" w:themeColor="text1"/>
+              <w:right w:val="single" w:sz="6" w:space="0" w:color="000000" w:themeColor="text1"/>
+            </w:tcBorders>
+            <w:shd w:val="clear" w:color="auto" w:fill="57CFB7"/>
+            <w:tcMar>
+              <w:left w:w="0" w:type="dxa"/>
+              <w:right w:w="0" w:type="dxa"/>
+            </w:tcMar>
+            <w:vAlign w:val="center"/>
+          </w:tcPr>
+          <w:p>
+            <w:pPr>
+              <w:spacing w:after="0" w:line="240" w:lineRule="auto"/>
+              <w:jc w:val="center"/>
+              <w:rPr>
+                <w:rFonts w:ascii="Calibri" w:eastAsia="Calibri" w:hAnsi="Calibri" w:cs="Calibri"/>
+              </w:rPr>
+            </w:pPr>
+            <w:r>
+              <w:rPr>
+                <w:rFonts w:ascii="Calibri" w:eastAsia="Calibri" w:hAnsi="Calibri" w:cs="Calibri"/>
+              </w:rPr>
+              <w:t>Willy situmorang </w:t>
+            </w:r>
+          </w:p>
+        </w:tc>
+        <w:tc>
+          <w:tcPr>
+            <w:tcW w:w="1290" w:type="dxa"/>
+            <w:tcBorders>
+              <w:top w:val="single" w:sz="6" w:space="0" w:color="000000" w:themeColor="text1"/>
+              <w:left w:val="single" w:sz="6" w:space="0" w:color="000000" w:themeColor="text1"/>
+              <w:right w:val="single" w:sz="6" w:space="0" w:color="000000" w:themeColor="text1"/>
+            </w:tcBorders>
+            <w:shd w:val="clear" w:color="auto" w:fill="57CFB7"/>
+            <w:tcMar>
+              <w:left w:w="0" w:type="dxa"/>
+              <w:right w:w="0" w:type="dxa"/>
+            </w:tcMar>
+            <w:vAlign w:val="center"/>
+          </w:tcPr>
+          <w:p>
+            <w:pPr>
+              <w:spacing w:after="0" w:line="240" w:lineRule="auto"/>
+              <w:jc w:val="center"/>
+            </w:pPr>
+            <w:r>
+              <w:rPr>
+                <w:rFonts w:ascii="Segoe UI" w:eastAsia="Segoe UI" w:hAnsi="Segoe UI" w:cs="Segoe UI"/>
+                <w:sz w:val="18"/>
+              </w:rPr>
+              <w:t>3</w:t>
+            </w:r>
+          </w:p>
+        </w:tc>
+        <w:tc>
+          <w:tcPr>
+            <w:tcW w:w="810" w:type="dxa"/>
+            <w:tcBorders>
+              <w:top w:val="single" w:sz="6" w:space="0" w:color="000000" w:themeColor="text1"/>
+              <w:left w:val="single" w:sz="6" w:space="0" w:color="000000" w:themeColor="text1"/>
+              <w:right w:val="single" w:sz="6" w:space="0" w:color="000000" w:themeColor="text1"/>
+            </w:tcBorders>
+            <w:shd w:val="clear" w:color="auto" w:fill="57CFB7"/>
+            <w:tcMar>
+              <w:left w:w="0" w:type="dxa"/>
+              <w:right w:w="0" w:type="dxa"/>
+            </w:tcMar>
+            <w:vAlign w:val="center"/>
+          </w:tcPr>
+          <w:p>
+            <w:pPr>
+              <w:spacing w:after="0" w:line="240" w:lineRule="auto"/>
+              <w:jc w:val="center"/>
+              <w:rPr>
+                <w:rFonts w:ascii="Calibri" w:eastAsia="Calibri" w:hAnsi="Calibri" w:cs="Calibri"/>
+              </w:rPr>
+            </w:pPr>
+            <w:r>
+              <w:rPr>
+                <w:rFonts w:ascii="Calibri" w:eastAsia="Calibri" w:hAnsi="Calibri" w:cs="Calibri"/>
+              </w:rPr>
+              <w:t>Done  </w:t>
+            </w:r>
+          </w:p>
+        </w:tc>
+      </w:tr>
+      <w:tr>
+        <w:trPr>
+          <w:trHeight w:val="2433"/>
+        </w:trPr>
+        <w:tc>
+          <w:tcPr>
+            <w:tcW w:w="705" w:type="dxa"/>
             <w:tcBorders>
               <w:top w:val="single" w:sz="6" w:space="0" w:color="000000" w:themeColor="text1"/>
               <w:left w:val="single" w:sz="6" w:space="0" w:color="000000" w:themeColor="text1"/>
@@ -5734,34 +5862,20 @@
               <w:spacing w:after="0" w:line="240" w:lineRule="auto"/>
               <w:jc w:val="center"/>
               <w:rPr>
-                <w:rFonts w:ascii="Segoe UI" w:eastAsia="Segoe UI" w:hAnsi="Segoe UI" w:cs="Segoe UI"/>
-                <w:sz w:val="18"/>
-                <w:szCs w:val="18"/>
-              </w:rPr>
-            </w:pPr>
-            <w:r>
-              <w:rPr>
-                <w:rFonts w:ascii="Calibri" w:eastAsia="Calibri" w:hAnsi="Calibri" w:cs="Calibri"/>
-              </w:rPr>
-              <w:t>Membuat UI untuk MapPage </w:t>
-            </w:r>
-          </w:p>
-          <w:p>
-            <w:pPr>
-              <w:spacing w:after="0" w:line="240" w:lineRule="auto"/>
-              <w:jc w:val="center"/>
-            </w:pPr>
-            <w:r>
-              <w:rPr>
-                <w:rFonts w:ascii="Calibri" w:eastAsia="Calibri" w:hAnsi="Calibri" w:cs="Calibri"/>
-              </w:rPr>
-              <w:t> </w:t>
-            </w:r>
-          </w:p>
-        </w:tc>
-        <w:tc>
-          <w:tcPr>
-            <w:tcW w:w="1815" w:type="dxa"/>
+                <w:rFonts w:ascii="Calibri" w:eastAsia="Calibri" w:hAnsi="Calibri" w:cs="Calibri"/>
+              </w:rPr>
+            </w:pPr>
+            <w:r>
+              <w:rPr>
+                <w:rFonts w:ascii="Calibri" w:eastAsia="Calibri" w:hAnsi="Calibri" w:cs="Calibri"/>
+              </w:rPr>
+              <w:t>004 </w:t>
+            </w:r>
+          </w:p>
+        </w:tc>
+        <w:tc>
+          <w:tcPr>
+            <w:tcW w:w="2295" w:type="dxa"/>
             <w:tcBorders>
               <w:top w:val="single" w:sz="6" w:space="0" w:color="000000" w:themeColor="text1"/>
               <w:left w:val="single" w:sz="6" w:space="0" w:color="000000" w:themeColor="text1"/>
@@ -5781,221 +5895,24 @@
               <w:jc w:val="center"/>
               <w:rPr>
                 <w:rFonts w:ascii="Calibri" w:eastAsia="Calibri" w:hAnsi="Calibri" w:cs="Calibri"/>
-              </w:rPr>
-            </w:pPr>
-            <w:r>
-              <w:rPr>
-                <w:rFonts w:ascii="Calibri" w:eastAsia="Calibri" w:hAnsi="Calibri" w:cs="Calibri"/>
-              </w:rPr>
-              <w:t>Willy situmorang </w:t>
-            </w:r>
-          </w:p>
-        </w:tc>
-        <w:tc>
-          <w:tcPr>
-            <w:tcW w:w="1290" w:type="dxa"/>
+                <w:lang w:val="en-US"/>
+              </w:rPr>
+            </w:pPr>
+            <w:r>
+              <w:rPr>
+                <w:rFonts w:ascii="Calibri" w:eastAsia="Calibri" w:hAnsi="Calibri" w:cs="Calibri"/>
+                <w:lang w:val="en-US"/>
+              </w:rPr>
+              <w:t>Sebagai user saya ingin login kedalam Aplikasi</w:t>
+            </w:r>
+          </w:p>
+        </w:tc>
+        <w:tc>
+          <w:tcPr>
+            <w:tcW w:w="2070" w:type="dxa"/>
             <w:tcBorders>
               <w:top w:val="single" w:sz="6" w:space="0" w:color="000000" w:themeColor="text1"/>
               <w:left w:val="single" w:sz="6" w:space="0" w:color="000000" w:themeColor="text1"/>
-              <w:bottom w:val="single" w:sz="6" w:space="0" w:color="000000" w:themeColor="text1"/>
-              <w:right w:val="single" w:sz="6" w:space="0" w:color="000000" w:themeColor="text1"/>
-            </w:tcBorders>
-            <w:shd w:val="clear" w:color="auto" w:fill="57CFB7"/>
-            <w:tcMar>
-              <w:left w:w="0" w:type="dxa"/>
-              <w:right w:w="0" w:type="dxa"/>
-            </w:tcMar>
-            <w:vAlign w:val="center"/>
-          </w:tcPr>
-          <w:p>
-            <w:pPr>
-              <w:spacing w:after="0" w:line="240" w:lineRule="auto"/>
-              <w:jc w:val="center"/>
-            </w:pPr>
-            <w:r>
-              <w:rPr>
-                <w:rFonts w:ascii="Segoe UI" w:eastAsia="Segoe UI" w:hAnsi="Segoe UI" w:cs="Segoe UI"/>
-                <w:sz w:val="18"/>
-              </w:rPr>
-              <w:t>3</w:t>
-            </w:r>
-          </w:p>
-        </w:tc>
-        <w:tc>
-          <w:tcPr>
-            <w:tcW w:w="810" w:type="dxa"/>
-            <w:tcBorders>
-              <w:top w:val="single" w:sz="6" w:space="0" w:color="000000" w:themeColor="text1"/>
-              <w:left w:val="single" w:sz="6" w:space="0" w:color="000000" w:themeColor="text1"/>
-              <w:bottom w:val="single" w:sz="6" w:space="0" w:color="000000" w:themeColor="text1"/>
-              <w:right w:val="single" w:sz="6" w:space="0" w:color="000000" w:themeColor="text1"/>
-            </w:tcBorders>
-            <w:shd w:val="clear" w:color="auto" w:fill="57CFB7"/>
-            <w:tcMar>
-              <w:left w:w="0" w:type="dxa"/>
-              <w:right w:w="0" w:type="dxa"/>
-            </w:tcMar>
-            <w:vAlign w:val="center"/>
-          </w:tcPr>
-          <w:p>
-            <w:pPr>
-              <w:spacing w:after="0" w:line="240" w:lineRule="auto"/>
-              <w:jc w:val="center"/>
-              <w:rPr>
-                <w:rFonts w:ascii="Calibri" w:eastAsia="Calibri" w:hAnsi="Calibri" w:cs="Calibri"/>
-              </w:rPr>
-            </w:pPr>
-            <w:r>
-              <w:rPr>
-                <w:rFonts w:ascii="Calibri" w:eastAsia="Calibri" w:hAnsi="Calibri" w:cs="Calibri"/>
-              </w:rPr>
-              <w:t>Done </w:t>
-            </w:r>
-          </w:p>
-        </w:tc>
-      </w:tr>
-      <w:tr>
-        <w:tc>
-          <w:tcPr>
-            <w:tcW w:w="705" w:type="dxa"/>
-            <w:vMerge/>
-            <w:tcMar>
-              <w:left w:w="0" w:type="dxa"/>
-              <w:right w:w="0" w:type="dxa"/>
-            </w:tcMar>
-            <w:vAlign w:val="center"/>
-          </w:tcPr>
-          <w:p>
-            <w:pPr>
-              <w:spacing w:after="200" w:line="276" w:lineRule="auto"/>
-              <w:rPr>
-                <w:rFonts w:ascii="Calibri" w:eastAsia="Calibri" w:hAnsi="Calibri" w:cs="Calibri"/>
-              </w:rPr>
-            </w:pPr>
-          </w:p>
-        </w:tc>
-        <w:tc>
-          <w:tcPr>
-            <w:tcW w:w="2295" w:type="dxa"/>
-            <w:vMerge/>
-            <w:tcMar>
-              <w:left w:w="0" w:type="dxa"/>
-              <w:right w:w="0" w:type="dxa"/>
-            </w:tcMar>
-            <w:vAlign w:val="center"/>
-          </w:tcPr>
-          <w:p>
-            <w:pPr>
-              <w:spacing w:after="200" w:line="276" w:lineRule="auto"/>
-              <w:rPr>
-                <w:rFonts w:ascii="Calibri" w:eastAsia="Calibri" w:hAnsi="Calibri" w:cs="Calibri"/>
-              </w:rPr>
-            </w:pPr>
-          </w:p>
-        </w:tc>
-        <w:tc>
-          <w:tcPr>
-            <w:tcW w:w="2070" w:type="dxa"/>
-            <w:tcBorders>
-              <w:top w:val="single" w:sz="6" w:space="0" w:color="000000" w:themeColor="text1"/>
-              <w:left w:val="single" w:sz="6" w:space="0" w:color="000000" w:themeColor="text1"/>
-              <w:bottom w:val="single" w:sz="6" w:space="0" w:color="000000" w:themeColor="text1"/>
-              <w:right w:val="single" w:sz="6" w:space="0" w:color="000000" w:themeColor="text1"/>
-            </w:tcBorders>
-            <w:shd w:val="clear" w:color="auto" w:fill="57CFB7"/>
-            <w:tcMar>
-              <w:left w:w="0" w:type="dxa"/>
-              <w:right w:w="0" w:type="dxa"/>
-            </w:tcMar>
-            <w:vAlign w:val="center"/>
-          </w:tcPr>
-          <w:p>
-            <w:pPr>
-              <w:spacing w:after="0" w:line="240" w:lineRule="auto"/>
-              <w:jc w:val="center"/>
-              <w:rPr>
-                <w:rFonts w:ascii="Calibri" w:eastAsia="Calibri" w:hAnsi="Calibri" w:cs="Calibri"/>
-              </w:rPr>
-            </w:pPr>
-            <w:r>
-              <w:rPr>
-                <w:rFonts w:ascii="Calibri" w:eastAsia="Calibri" w:hAnsi="Calibri" w:cs="Calibri"/>
-              </w:rPr>
-              <w:t>Membuat Front-End Code untuk Map Page </w:t>
-            </w:r>
-          </w:p>
-        </w:tc>
-        <w:tc>
-          <w:tcPr>
-            <w:tcW w:w="1815" w:type="dxa"/>
-            <w:tcBorders>
-              <w:top w:val="single" w:sz="6" w:space="0" w:color="000000" w:themeColor="text1"/>
-              <w:left w:val="single" w:sz="6" w:space="0" w:color="000000" w:themeColor="text1"/>
-              <w:bottom w:val="single" w:sz="6" w:space="0" w:color="000000" w:themeColor="text1"/>
-              <w:right w:val="single" w:sz="6" w:space="0" w:color="000000" w:themeColor="text1"/>
-            </w:tcBorders>
-            <w:shd w:val="clear" w:color="auto" w:fill="57CFB7"/>
-            <w:tcMar>
-              <w:left w:w="0" w:type="dxa"/>
-              <w:right w:w="0" w:type="dxa"/>
-            </w:tcMar>
-            <w:vAlign w:val="center"/>
-          </w:tcPr>
-          <w:p>
-            <w:pPr>
-              <w:spacing w:after="0" w:line="240" w:lineRule="auto"/>
-              <w:jc w:val="center"/>
-              <w:rPr>
-                <w:rFonts w:ascii="Calibri" w:eastAsia="Calibri" w:hAnsi="Calibri" w:cs="Calibri"/>
-              </w:rPr>
-            </w:pPr>
-            <w:r>
-              <w:rPr>
-                <w:rFonts w:ascii="Calibri" w:eastAsia="Calibri" w:hAnsi="Calibri" w:cs="Calibri"/>
-              </w:rPr>
-              <w:t>Adrianus Silalahi </w:t>
-            </w:r>
-          </w:p>
-        </w:tc>
-        <w:tc>
-          <w:tcPr>
-            <w:tcW w:w="1290" w:type="dxa"/>
-            <w:tcBorders>
-              <w:top w:val="single" w:sz="6" w:space="0" w:color="000000" w:themeColor="text1"/>
-              <w:left w:val="single" w:sz="6" w:space="0" w:color="000000" w:themeColor="text1"/>
-              <w:bottom w:val="single" w:sz="6" w:space="0" w:color="000000" w:themeColor="text1"/>
-              <w:right w:val="single" w:sz="6" w:space="0" w:color="000000" w:themeColor="text1"/>
-            </w:tcBorders>
-            <w:shd w:val="clear" w:color="auto" w:fill="57CFB7"/>
-            <w:tcMar>
-              <w:left w:w="0" w:type="dxa"/>
-              <w:right w:w="0" w:type="dxa"/>
-            </w:tcMar>
-            <w:vAlign w:val="center"/>
-          </w:tcPr>
-          <w:p>
-            <w:pPr>
-              <w:spacing w:after="0" w:line="240" w:lineRule="auto"/>
-              <w:jc w:val="center"/>
-              <w:rPr>
-                <w:rFonts w:ascii="Calibri" w:eastAsia="Calibri" w:hAnsi="Calibri" w:cs="Calibri"/>
-              </w:rPr>
-            </w:pPr>
-            <w:r>
-              <w:rPr>
-                <w:rFonts w:ascii="Calibri" w:eastAsia="Calibri" w:hAnsi="Calibri" w:cs="Calibri"/>
-              </w:rPr>
-              <w:t>5 </w:t>
-            </w:r>
-          </w:p>
-        </w:tc>
-        <w:tc>
-          <w:tcPr>
-            <w:tcW w:w="810" w:type="dxa"/>
-            <w:tcBorders>
-              <w:top w:val="single" w:sz="6" w:space="0" w:color="000000" w:themeColor="text1"/>
-              <w:left w:val="single" w:sz="6" w:space="0" w:color="000000" w:themeColor="text1"/>
-              <w:bottom w:val="single" w:sz="6" w:space="0" w:color="000000" w:themeColor="text1"/>
               <w:right w:val="single" w:sz="6" w:space="0" w:color="000000" w:themeColor="text1"/>
             </w:tcBorders>
             <w:shd w:val="clear" w:color="auto" w:fill="57CFB7"/>
@@ -6018,15 +5935,24 @@
             <w:r>
               <w:rPr>
                 <w:rFonts w:ascii="Calibri" w:eastAsia="Calibri" w:hAnsi="Calibri" w:cs="Calibri"/>
-              </w:rPr>
-              <w:t>Done </w:t>
-            </w:r>
-          </w:p>
-          <w:p>
-            <w:pPr>
-              <w:spacing w:after="0" w:line="240" w:lineRule="auto"/>
-              <w:jc w:val="center"/>
-            </w:pPr>
+                <w:lang w:val="en-US"/>
+              </w:rPr>
+              <w:t xml:space="preserve">Slicing Design </w:t>
+            </w:r>
+            <w:r>
+              <w:rPr>
+                <w:rFonts w:ascii="Calibri" w:eastAsia="Calibri" w:hAnsi="Calibri" w:cs="Calibri"/>
+                <w:lang w:val="en-US"/>
+              </w:rPr>
+              <w:t>Login</w:t>
+            </w:r>
+            <w:r>
+              <w:rPr>
+                <w:rFonts w:ascii="Calibri" w:eastAsia="Calibri" w:hAnsi="Calibri" w:cs="Calibri"/>
+                <w:lang w:val="en-US"/>
+              </w:rPr>
+              <w:t xml:space="preserve"> Page menggunakan flutter</w:t>
+            </w:r>
             <w:r>
               <w:rPr>
                 <w:rFonts w:ascii="Calibri" w:eastAsia="Calibri" w:hAnsi="Calibri" w:cs="Calibri"/>
@@ -6035,12 +5961,15 @@
             </w:r>
           </w:p>
         </w:tc>
-      </w:tr>
-      <w:tr>
-        <w:tc>
-          <w:tcPr>
-            <w:tcW w:w="705" w:type="dxa"/>
-            <w:vMerge/>
+        <w:tc>
+          <w:tcPr>
+            <w:tcW w:w="1815" w:type="dxa"/>
+            <w:tcBorders>
+              <w:top w:val="single" w:sz="6" w:space="0" w:color="000000" w:themeColor="text1"/>
+              <w:left w:val="single" w:sz="6" w:space="0" w:color="000000" w:themeColor="text1"/>
+              <w:right w:val="single" w:sz="6" w:space="0" w:color="000000" w:themeColor="text1"/>
+            </w:tcBorders>
+            <w:shd w:val="clear" w:color="auto" w:fill="57CFB7"/>
             <w:tcMar>
               <w:left w:w="0" w:type="dxa"/>
               <w:right w:w="0" w:type="dxa"/>
@@ -6049,17 +5978,29 @@
           </w:tcPr>
           <w:p>
             <w:pPr>
-              <w:spacing w:after="200" w:line="276" w:lineRule="auto"/>
-              <w:rPr>
-                <w:rFonts w:ascii="Calibri" w:eastAsia="Calibri" w:hAnsi="Calibri" w:cs="Calibri"/>
-              </w:rPr>
-            </w:pPr>
-          </w:p>
-        </w:tc>
-        <w:tc>
-          <w:tcPr>
-            <w:tcW w:w="2295" w:type="dxa"/>
-            <w:vMerge/>
+              <w:spacing w:after="0" w:line="240" w:lineRule="auto"/>
+              <w:jc w:val="center"/>
+              <w:rPr>
+                <w:rFonts w:ascii="Calibri" w:eastAsia="Calibri" w:hAnsi="Calibri" w:cs="Calibri"/>
+              </w:rPr>
+            </w:pPr>
+            <w:r>
+              <w:rPr>
+                <w:rFonts w:ascii="Calibri" w:eastAsia="Calibri" w:hAnsi="Calibri" w:cs="Calibri"/>
+              </w:rPr>
+              <w:t>Willy situmorang</w:t>
+            </w:r>
+          </w:p>
+        </w:tc>
+        <w:tc>
+          <w:tcPr>
+            <w:tcW w:w="1290" w:type="dxa"/>
+            <w:tcBorders>
+              <w:top w:val="single" w:sz="6" w:space="0" w:color="000000" w:themeColor="text1"/>
+              <w:left w:val="single" w:sz="6" w:space="0" w:color="000000" w:themeColor="text1"/>
+              <w:right w:val="single" w:sz="6" w:space="0" w:color="000000" w:themeColor="text1"/>
+            </w:tcBorders>
+            <w:shd w:val="clear" w:color="auto" w:fill="57CFB7"/>
             <w:tcMar>
               <w:left w:w="0" w:type="dxa"/>
               <w:right w:w="0" w:type="dxa"/>
@@ -6068,996 +6009,24 @@
           </w:tcPr>
           <w:p>
             <w:pPr>
-              <w:spacing w:after="200" w:line="276" w:lineRule="auto"/>
-              <w:rPr>
-                <w:rFonts w:ascii="Calibri" w:eastAsia="Calibri" w:hAnsi="Calibri" w:cs="Calibri"/>
-              </w:rPr>
-            </w:pPr>
-          </w:p>
-        </w:tc>
-        <w:tc>
-          <w:tcPr>
-            <w:tcW w:w="2070" w:type="dxa"/>
+              <w:spacing w:after="0" w:line="240" w:lineRule="auto"/>
+              <w:jc w:val="center"/>
+            </w:pPr>
+            <w:r>
+              <w:rPr>
+                <w:rFonts w:ascii="Segoe UI" w:eastAsia="Segoe UI" w:hAnsi="Segoe UI" w:cs="Segoe UI"/>
+                <w:sz w:val="18"/>
+              </w:rPr>
+              <w:t>3</w:t>
+            </w:r>
+          </w:p>
+        </w:tc>
+        <w:tc>
+          <w:tcPr>
+            <w:tcW w:w="810" w:type="dxa"/>
             <w:tcBorders>
               <w:top w:val="single" w:sz="6" w:space="0" w:color="000000" w:themeColor="text1"/>
               <w:left w:val="single" w:sz="6" w:space="0" w:color="000000" w:themeColor="text1"/>
-              <w:bottom w:val="single" w:sz="6" w:space="0" w:color="000000" w:themeColor="text1"/>
-              <w:right w:val="single" w:sz="6" w:space="0" w:color="000000" w:themeColor="text1"/>
-            </w:tcBorders>
-            <w:shd w:val="clear" w:color="auto" w:fill="57CFB7"/>
-            <w:tcMar>
-              <w:left w:w="0" w:type="dxa"/>
-              <w:right w:w="0" w:type="dxa"/>
-            </w:tcMar>
-            <w:vAlign w:val="center"/>
-          </w:tcPr>
-          <w:p>
-            <w:pPr>
-              <w:spacing w:after="0" w:line="240" w:lineRule="auto"/>
-              <w:jc w:val="center"/>
-              <w:rPr>
-                <w:rFonts w:ascii="Calibri" w:eastAsia="Calibri" w:hAnsi="Calibri" w:cs="Calibri"/>
-              </w:rPr>
-            </w:pPr>
-            <w:r>
-              <w:rPr>
-                <w:rFonts w:ascii="Calibri" w:eastAsia="Calibri" w:hAnsi="Calibri" w:cs="Calibri"/>
-              </w:rPr>
-              <w:t>Membuat Back-End Code untuk Map Page </w:t>
-            </w:r>
-          </w:p>
-        </w:tc>
-        <w:tc>
-          <w:tcPr>
-            <w:tcW w:w="1815" w:type="dxa"/>
-            <w:vMerge w:val="restart"/>
-            <w:tcBorders>
-              <w:top w:val="single" w:sz="6" w:space="0" w:color="000000" w:themeColor="text1"/>
-              <w:left w:val="single" w:sz="6" w:space="0" w:color="000000" w:themeColor="text1"/>
-              <w:bottom w:val="single" w:sz="6" w:space="0" w:color="000000" w:themeColor="text1"/>
-              <w:right w:val="single" w:sz="6" w:space="0" w:color="000000" w:themeColor="text1"/>
-            </w:tcBorders>
-            <w:shd w:val="clear" w:color="auto" w:fill="57CFB7"/>
-            <w:tcMar>
-              <w:left w:w="0" w:type="dxa"/>
-              <w:right w:w="0" w:type="dxa"/>
-            </w:tcMar>
-            <w:vAlign w:val="center"/>
-          </w:tcPr>
-          <w:p>
-            <w:pPr>
-              <w:spacing w:after="0" w:line="240" w:lineRule="auto"/>
-              <w:jc w:val="center"/>
-              <w:rPr>
-                <w:rFonts w:ascii="Calibri" w:eastAsia="Calibri" w:hAnsi="Calibri" w:cs="Calibri"/>
-              </w:rPr>
-            </w:pPr>
-            <w:r>
-              <w:rPr>
-                <w:rFonts w:ascii="Calibri" w:eastAsia="Calibri" w:hAnsi="Calibri" w:cs="Calibri"/>
-              </w:rPr>
-              <w:t>Bintang sinaga  </w:t>
-            </w:r>
-          </w:p>
-        </w:tc>
-        <w:tc>
-          <w:tcPr>
-            <w:tcW w:w="1290" w:type="dxa"/>
-            <w:tcBorders>
-              <w:top w:val="single" w:sz="6" w:space="0" w:color="000000" w:themeColor="text1"/>
-              <w:left w:val="single" w:sz="6" w:space="0" w:color="000000" w:themeColor="text1"/>
-              <w:bottom w:val="single" w:sz="6" w:space="0" w:color="000000" w:themeColor="text1"/>
-              <w:right w:val="single" w:sz="6" w:space="0" w:color="000000" w:themeColor="text1"/>
-            </w:tcBorders>
-            <w:shd w:val="clear" w:color="auto" w:fill="57CFB7"/>
-            <w:tcMar>
-              <w:left w:w="0" w:type="dxa"/>
-              <w:right w:w="0" w:type="dxa"/>
-            </w:tcMar>
-            <w:vAlign w:val="center"/>
-          </w:tcPr>
-          <w:p>
-            <w:pPr>
-              <w:spacing w:after="0" w:line="240" w:lineRule="auto"/>
-              <w:jc w:val="center"/>
-            </w:pPr>
-            <w:r>
-              <w:rPr>
-                <w:rFonts w:ascii="Segoe UI" w:eastAsia="Segoe UI" w:hAnsi="Segoe UI" w:cs="Segoe UI"/>
-                <w:sz w:val="18"/>
-              </w:rPr>
-              <w:t>5</w:t>
-            </w:r>
-          </w:p>
-        </w:tc>
-        <w:tc>
-          <w:tcPr>
-            <w:tcW w:w="810" w:type="dxa"/>
-            <w:tcBorders>
-              <w:top w:val="single" w:sz="6" w:space="0" w:color="000000" w:themeColor="text1"/>
-              <w:left w:val="single" w:sz="6" w:space="0" w:color="000000" w:themeColor="text1"/>
-              <w:bottom w:val="single" w:sz="6" w:space="0" w:color="000000" w:themeColor="text1"/>
-              <w:right w:val="single" w:sz="6" w:space="0" w:color="000000" w:themeColor="text1"/>
-            </w:tcBorders>
-            <w:shd w:val="clear" w:color="auto" w:fill="57CFB7"/>
-            <w:tcMar>
-              <w:left w:w="0" w:type="dxa"/>
-              <w:right w:w="0" w:type="dxa"/>
-            </w:tcMar>
-            <w:vAlign w:val="center"/>
-          </w:tcPr>
-          <w:p>
-            <w:pPr>
-              <w:spacing w:after="0" w:line="240" w:lineRule="auto"/>
-              <w:jc w:val="center"/>
-              <w:rPr>
-                <w:rFonts w:ascii="Segoe UI" w:eastAsia="Segoe UI" w:hAnsi="Segoe UI" w:cs="Segoe UI"/>
-                <w:sz w:val="18"/>
-                <w:szCs w:val="18"/>
-              </w:rPr>
-            </w:pPr>
-            <w:r>
-              <w:rPr>
-                <w:rFonts w:ascii="Calibri" w:eastAsia="Calibri" w:hAnsi="Calibri" w:cs="Calibri"/>
-              </w:rPr>
-              <w:t>Done </w:t>
-            </w:r>
-          </w:p>
-          <w:p>
-            <w:pPr>
-              <w:spacing w:after="0" w:line="240" w:lineRule="auto"/>
-              <w:jc w:val="center"/>
-            </w:pPr>
-            <w:r>
-              <w:rPr>
-                <w:rFonts w:ascii="Calibri" w:eastAsia="Calibri" w:hAnsi="Calibri" w:cs="Calibri"/>
-              </w:rPr>
-              <w:t> </w:t>
-            </w:r>
-          </w:p>
-        </w:tc>
-      </w:tr>
-      <w:tr>
-        <w:tc>
-          <w:tcPr>
-            <w:tcW w:w="705" w:type="dxa"/>
-            <w:vMerge/>
-            <w:tcMar>
-              <w:left w:w="0" w:type="dxa"/>
-              <w:right w:w="0" w:type="dxa"/>
-            </w:tcMar>
-            <w:vAlign w:val="center"/>
-          </w:tcPr>
-          <w:p>
-            <w:pPr>
-              <w:spacing w:after="200" w:line="276" w:lineRule="auto"/>
-              <w:rPr>
-                <w:rFonts w:ascii="Calibri" w:eastAsia="Calibri" w:hAnsi="Calibri" w:cs="Calibri"/>
-              </w:rPr>
-            </w:pPr>
-          </w:p>
-        </w:tc>
-        <w:tc>
-          <w:tcPr>
-            <w:tcW w:w="2295" w:type="dxa"/>
-            <w:vMerge/>
-            <w:tcMar>
-              <w:left w:w="0" w:type="dxa"/>
-              <w:right w:w="0" w:type="dxa"/>
-            </w:tcMar>
-            <w:vAlign w:val="center"/>
-          </w:tcPr>
-          <w:p>
-            <w:pPr>
-              <w:spacing w:after="200" w:line="276" w:lineRule="auto"/>
-              <w:rPr>
-                <w:rFonts w:ascii="Calibri" w:eastAsia="Calibri" w:hAnsi="Calibri" w:cs="Calibri"/>
-              </w:rPr>
-            </w:pPr>
-          </w:p>
-        </w:tc>
-        <w:tc>
-          <w:tcPr>
-            <w:tcW w:w="2070" w:type="dxa"/>
-            <w:tcBorders>
-              <w:top w:val="single" w:sz="6" w:space="0" w:color="000000" w:themeColor="text1"/>
-              <w:left w:val="single" w:sz="6" w:space="0" w:color="000000" w:themeColor="text1"/>
-              <w:bottom w:val="single" w:sz="6" w:space="0" w:color="000000" w:themeColor="text1"/>
-              <w:right w:val="single" w:sz="6" w:space="0" w:color="000000" w:themeColor="text1"/>
-            </w:tcBorders>
-            <w:shd w:val="clear" w:color="auto" w:fill="57CFB7"/>
-            <w:tcMar>
-              <w:left w:w="0" w:type="dxa"/>
-              <w:right w:w="0" w:type="dxa"/>
-            </w:tcMar>
-            <w:vAlign w:val="center"/>
-          </w:tcPr>
-          <w:p>
-            <w:pPr>
-              <w:spacing w:after="0" w:line="240" w:lineRule="auto"/>
-              <w:jc w:val="center"/>
-              <w:rPr>
-                <w:rFonts w:ascii="Calibri" w:eastAsia="Calibri" w:hAnsi="Calibri" w:cs="Calibri"/>
-              </w:rPr>
-            </w:pPr>
-            <w:r>
-              <w:rPr>
-                <w:rFonts w:ascii="Calibri" w:eastAsia="Calibri" w:hAnsi="Calibri" w:cs="Calibri"/>
-              </w:rPr>
-              <w:t>Code Review </w:t>
-            </w:r>
-          </w:p>
-        </w:tc>
-        <w:tc>
-          <w:tcPr>
-            <w:tcW w:w="1815" w:type="dxa"/>
-            <w:vMerge/>
-            <w:tcMar>
-              <w:left w:w="0" w:type="dxa"/>
-              <w:right w:w="0" w:type="dxa"/>
-            </w:tcMar>
-            <w:vAlign w:val="center"/>
-          </w:tcPr>
-          <w:p>
-            <w:pPr>
-              <w:spacing w:after="200" w:line="276" w:lineRule="auto"/>
-              <w:rPr>
-                <w:rFonts w:ascii="Calibri" w:eastAsia="Calibri" w:hAnsi="Calibri" w:cs="Calibri"/>
-              </w:rPr>
-            </w:pPr>
-          </w:p>
-        </w:tc>
-        <w:tc>
-          <w:tcPr>
-            <w:tcW w:w="1290" w:type="dxa"/>
-            <w:tcBorders>
-              <w:top w:val="single" w:sz="6" w:space="0" w:color="000000" w:themeColor="text1"/>
-              <w:left w:val="single" w:sz="6" w:space="0" w:color="000000" w:themeColor="text1"/>
-              <w:bottom w:val="single" w:sz="6" w:space="0" w:color="000000" w:themeColor="text1"/>
-              <w:right w:val="single" w:sz="6" w:space="0" w:color="000000" w:themeColor="text1"/>
-            </w:tcBorders>
-            <w:shd w:val="clear" w:color="auto" w:fill="57CFB7"/>
-            <w:tcMar>
-              <w:left w:w="0" w:type="dxa"/>
-              <w:right w:w="0" w:type="dxa"/>
-            </w:tcMar>
-            <w:vAlign w:val="center"/>
-          </w:tcPr>
-          <w:p>
-            <w:pPr>
-              <w:spacing w:after="0" w:line="240" w:lineRule="auto"/>
-              <w:jc w:val="center"/>
-              <w:rPr>
-                <w:rFonts w:ascii="Calibri" w:eastAsia="Calibri" w:hAnsi="Calibri" w:cs="Calibri"/>
-              </w:rPr>
-            </w:pPr>
-            <w:r>
-              <w:rPr>
-                <w:rFonts w:ascii="Calibri" w:eastAsia="Calibri" w:hAnsi="Calibri" w:cs="Calibri"/>
-              </w:rPr>
-              <w:t>2 </w:t>
-            </w:r>
-          </w:p>
-        </w:tc>
-        <w:tc>
-          <w:tcPr>
-            <w:tcW w:w="810" w:type="dxa"/>
-            <w:tcBorders>
-              <w:top w:val="single" w:sz="6" w:space="0" w:color="000000" w:themeColor="text1"/>
-              <w:left w:val="single" w:sz="6" w:space="0" w:color="000000" w:themeColor="text1"/>
-              <w:bottom w:val="single" w:sz="6" w:space="0" w:color="000000" w:themeColor="text1"/>
-              <w:right w:val="single" w:sz="6" w:space="0" w:color="000000" w:themeColor="text1"/>
-            </w:tcBorders>
-            <w:shd w:val="clear" w:color="auto" w:fill="57CFB7"/>
-            <w:tcMar>
-              <w:left w:w="0" w:type="dxa"/>
-              <w:right w:w="0" w:type="dxa"/>
-            </w:tcMar>
-            <w:vAlign w:val="center"/>
-          </w:tcPr>
-          <w:p>
-            <w:pPr>
-              <w:spacing w:after="0" w:line="240" w:lineRule="auto"/>
-              <w:jc w:val="center"/>
-              <w:rPr>
-                <w:rFonts w:ascii="Calibri" w:eastAsia="Calibri" w:hAnsi="Calibri" w:cs="Calibri"/>
-              </w:rPr>
-            </w:pPr>
-            <w:r>
-              <w:rPr>
-                <w:rFonts w:ascii="Calibri" w:eastAsia="Calibri" w:hAnsi="Calibri" w:cs="Calibri"/>
-              </w:rPr>
-              <w:t>Done </w:t>
-            </w:r>
-          </w:p>
-        </w:tc>
-      </w:tr>
-      <w:tr>
-        <w:tc>
-          <w:tcPr>
-            <w:tcW w:w="705" w:type="dxa"/>
-            <w:vMerge w:val="restart"/>
-            <w:tcBorders>
-              <w:top w:val="single" w:sz="6" w:space="0" w:color="000000" w:themeColor="text1"/>
-              <w:left w:val="single" w:sz="6" w:space="0" w:color="000000" w:themeColor="text1"/>
-              <w:bottom w:val="single" w:sz="6" w:space="0" w:color="000000" w:themeColor="text1"/>
-              <w:right w:val="single" w:sz="6" w:space="0" w:color="000000" w:themeColor="text1"/>
-            </w:tcBorders>
-            <w:shd w:val="clear" w:color="auto" w:fill="57CFB7"/>
-            <w:tcMar>
-              <w:left w:w="0" w:type="dxa"/>
-              <w:right w:w="0" w:type="dxa"/>
-            </w:tcMar>
-            <w:vAlign w:val="center"/>
-          </w:tcPr>
-          <w:p>
-            <w:pPr>
-              <w:spacing w:after="0" w:line="240" w:lineRule="auto"/>
-              <w:jc w:val="center"/>
-              <w:rPr>
-                <w:rFonts w:ascii="Calibri" w:eastAsia="Calibri" w:hAnsi="Calibri" w:cs="Calibri"/>
-              </w:rPr>
-            </w:pPr>
-            <w:r>
-              <w:rPr>
-                <w:rFonts w:ascii="Calibri" w:eastAsia="Calibri" w:hAnsi="Calibri" w:cs="Calibri"/>
-              </w:rPr>
-              <w:t>004 </w:t>
-            </w:r>
-          </w:p>
-        </w:tc>
-        <w:tc>
-          <w:tcPr>
-            <w:tcW w:w="2295" w:type="dxa"/>
-            <w:vMerge w:val="restart"/>
-            <w:tcBorders>
-              <w:top w:val="single" w:sz="6" w:space="0" w:color="000000" w:themeColor="text1"/>
-              <w:left w:val="single" w:sz="6" w:space="0" w:color="000000" w:themeColor="text1"/>
-              <w:bottom w:val="single" w:sz="6" w:space="0" w:color="000000" w:themeColor="text1"/>
-              <w:right w:val="single" w:sz="6" w:space="0" w:color="000000" w:themeColor="text1"/>
-            </w:tcBorders>
-            <w:shd w:val="clear" w:color="auto" w:fill="57CFB7"/>
-            <w:tcMar>
-              <w:left w:w="0" w:type="dxa"/>
-              <w:right w:w="0" w:type="dxa"/>
-            </w:tcMar>
-            <w:vAlign w:val="center"/>
-          </w:tcPr>
-          <w:p>
-            <w:pPr>
-              <w:spacing w:after="0" w:line="240" w:lineRule="auto"/>
-              <w:jc w:val="center"/>
-              <w:rPr>
-                <w:rFonts w:ascii="Calibri" w:eastAsia="Calibri" w:hAnsi="Calibri" w:cs="Calibri"/>
-              </w:rPr>
-            </w:pPr>
-            <w:r>
-              <w:rPr>
-                <w:rFonts w:ascii="Calibri" w:eastAsia="Calibri" w:hAnsi="Calibri" w:cs="Calibri"/>
-              </w:rPr>
-              <w:t>Sebagai Passenger saya ingin dapat mendapatkan informasi real-time tentang status perubahan jadwal, keterlambatan, perubahan jalur, dan kondisi perjalanan lainnya</w:t>
-            </w:r>
-          </w:p>
-        </w:tc>
-        <w:tc>
-          <w:tcPr>
-            <w:tcW w:w="2070" w:type="dxa"/>
-            <w:tcBorders>
-              <w:top w:val="single" w:sz="6" w:space="0" w:color="000000" w:themeColor="text1"/>
-              <w:left w:val="single" w:sz="6" w:space="0" w:color="000000" w:themeColor="text1"/>
-              <w:bottom w:val="single" w:sz="6" w:space="0" w:color="000000" w:themeColor="text1"/>
-              <w:right w:val="single" w:sz="6" w:space="0" w:color="000000" w:themeColor="text1"/>
-            </w:tcBorders>
-            <w:shd w:val="clear" w:color="auto" w:fill="57CFB7"/>
-            <w:tcMar>
-              <w:left w:w="0" w:type="dxa"/>
-              <w:right w:w="0" w:type="dxa"/>
-            </w:tcMar>
-            <w:vAlign w:val="center"/>
-          </w:tcPr>
-          <w:p>
-            <w:pPr>
-              <w:spacing w:after="0" w:line="240" w:lineRule="auto"/>
-              <w:jc w:val="center"/>
-              <w:rPr>
-                <w:rFonts w:ascii="Calibri" w:eastAsia="Calibri" w:hAnsi="Calibri" w:cs="Calibri"/>
-              </w:rPr>
-            </w:pPr>
-            <w:r>
-              <w:rPr>
-                <w:rFonts w:ascii="Calibri" w:eastAsia="Calibri" w:hAnsi="Calibri" w:cs="Calibri"/>
-              </w:rPr>
-              <w:t>Membuat Back-End Code untuk Ticket Status page </w:t>
-            </w:r>
-          </w:p>
-        </w:tc>
-        <w:tc>
-          <w:tcPr>
-            <w:tcW w:w="1815" w:type="dxa"/>
-            <w:tcBorders>
-              <w:top w:val="single" w:sz="6" w:space="0" w:color="000000" w:themeColor="text1"/>
-              <w:left w:val="single" w:sz="6" w:space="0" w:color="000000" w:themeColor="text1"/>
-              <w:bottom w:val="single" w:sz="6" w:space="0" w:color="000000" w:themeColor="text1"/>
-              <w:right w:val="single" w:sz="6" w:space="0" w:color="000000" w:themeColor="text1"/>
-            </w:tcBorders>
-            <w:shd w:val="clear" w:color="auto" w:fill="57CFB7"/>
-            <w:tcMar>
-              <w:left w:w="0" w:type="dxa"/>
-              <w:right w:w="0" w:type="dxa"/>
-            </w:tcMar>
-            <w:vAlign w:val="center"/>
-          </w:tcPr>
-          <w:p>
-            <w:pPr>
-              <w:spacing w:after="0" w:line="240" w:lineRule="auto"/>
-              <w:jc w:val="center"/>
-              <w:rPr>
-                <w:rFonts w:ascii="Calibri" w:eastAsia="Calibri" w:hAnsi="Calibri" w:cs="Calibri"/>
-              </w:rPr>
-            </w:pPr>
-            <w:r>
-              <w:rPr>
-                <w:rFonts w:ascii="Calibri" w:eastAsia="Calibri" w:hAnsi="Calibri" w:cs="Calibri"/>
-              </w:rPr>
-              <w:t>Willy situmorang </w:t>
-            </w:r>
-          </w:p>
-        </w:tc>
-        <w:tc>
-          <w:tcPr>
-            <w:tcW w:w="1290" w:type="dxa"/>
-            <w:tcBorders>
-              <w:top w:val="single" w:sz="6" w:space="0" w:color="000000" w:themeColor="text1"/>
-              <w:left w:val="single" w:sz="6" w:space="0" w:color="000000" w:themeColor="text1"/>
-              <w:bottom w:val="single" w:sz="6" w:space="0" w:color="000000" w:themeColor="text1"/>
-              <w:right w:val="single" w:sz="6" w:space="0" w:color="000000" w:themeColor="text1"/>
-            </w:tcBorders>
-            <w:shd w:val="clear" w:color="auto" w:fill="57CFB7"/>
-            <w:tcMar>
-              <w:left w:w="0" w:type="dxa"/>
-              <w:right w:w="0" w:type="dxa"/>
-            </w:tcMar>
-            <w:vAlign w:val="center"/>
-          </w:tcPr>
-          <w:p>
-            <w:pPr>
-              <w:spacing w:after="0" w:line="240" w:lineRule="auto"/>
-              <w:jc w:val="center"/>
-            </w:pPr>
-            <w:r>
-              <w:rPr>
-                <w:rFonts w:ascii="Segoe UI" w:eastAsia="Segoe UI" w:hAnsi="Segoe UI" w:cs="Segoe UI"/>
-                <w:sz w:val="18"/>
-              </w:rPr>
-              <w:t>3</w:t>
-            </w:r>
-          </w:p>
-        </w:tc>
-        <w:tc>
-          <w:tcPr>
-            <w:tcW w:w="810" w:type="dxa"/>
-            <w:tcBorders>
-              <w:top w:val="single" w:sz="6" w:space="0" w:color="000000" w:themeColor="text1"/>
-              <w:left w:val="single" w:sz="6" w:space="0" w:color="000000" w:themeColor="text1"/>
-              <w:bottom w:val="single" w:sz="6" w:space="0" w:color="000000" w:themeColor="text1"/>
-              <w:right w:val="single" w:sz="6" w:space="0" w:color="000000" w:themeColor="text1"/>
-            </w:tcBorders>
-            <w:shd w:val="clear" w:color="auto" w:fill="57CFB7"/>
-            <w:tcMar>
-              <w:left w:w="0" w:type="dxa"/>
-              <w:right w:w="0" w:type="dxa"/>
-            </w:tcMar>
-            <w:vAlign w:val="center"/>
-          </w:tcPr>
-          <w:p>
-            <w:pPr>
-              <w:spacing w:after="0" w:line="240" w:lineRule="auto"/>
-              <w:jc w:val="center"/>
-              <w:rPr>
-                <w:rFonts w:ascii="Calibri" w:eastAsia="Calibri" w:hAnsi="Calibri" w:cs="Calibri"/>
-              </w:rPr>
-            </w:pPr>
-            <w:r>
-              <w:rPr>
-                <w:rFonts w:ascii="Calibri" w:eastAsia="Calibri" w:hAnsi="Calibri" w:cs="Calibri"/>
-              </w:rPr>
-              <w:t>Done </w:t>
-            </w:r>
-          </w:p>
-        </w:tc>
-      </w:tr>
-      <w:tr>
-        <w:tc>
-          <w:tcPr>
-            <w:tcW w:w="705" w:type="dxa"/>
-            <w:vMerge/>
-            <w:tcMar>
-              <w:left w:w="0" w:type="dxa"/>
-              <w:right w:w="0" w:type="dxa"/>
-            </w:tcMar>
-            <w:vAlign w:val="center"/>
-          </w:tcPr>
-          <w:p>
-            <w:pPr>
-              <w:spacing w:after="200" w:line="276" w:lineRule="auto"/>
-              <w:rPr>
-                <w:rFonts w:ascii="Calibri" w:eastAsia="Calibri" w:hAnsi="Calibri" w:cs="Calibri"/>
-              </w:rPr>
-            </w:pPr>
-          </w:p>
-        </w:tc>
-        <w:tc>
-          <w:tcPr>
-            <w:tcW w:w="2295" w:type="dxa"/>
-            <w:vMerge/>
-            <w:tcMar>
-              <w:left w:w="0" w:type="dxa"/>
-              <w:right w:w="0" w:type="dxa"/>
-            </w:tcMar>
-            <w:vAlign w:val="center"/>
-          </w:tcPr>
-          <w:p>
-            <w:pPr>
-              <w:spacing w:after="200" w:line="276" w:lineRule="auto"/>
-              <w:rPr>
-                <w:rFonts w:ascii="Calibri" w:eastAsia="Calibri" w:hAnsi="Calibri" w:cs="Calibri"/>
-              </w:rPr>
-            </w:pPr>
-          </w:p>
-        </w:tc>
-        <w:tc>
-          <w:tcPr>
-            <w:tcW w:w="2070" w:type="dxa"/>
-            <w:tcBorders>
-              <w:top w:val="single" w:sz="6" w:space="0" w:color="000000" w:themeColor="text1"/>
-              <w:left w:val="single" w:sz="6" w:space="0" w:color="000000" w:themeColor="text1"/>
-              <w:bottom w:val="single" w:sz="6" w:space="0" w:color="000000" w:themeColor="text1"/>
-              <w:right w:val="single" w:sz="6" w:space="0" w:color="000000" w:themeColor="text1"/>
-            </w:tcBorders>
-            <w:shd w:val="clear" w:color="auto" w:fill="57CFB7"/>
-            <w:tcMar>
-              <w:left w:w="0" w:type="dxa"/>
-              <w:right w:w="0" w:type="dxa"/>
-            </w:tcMar>
-            <w:vAlign w:val="center"/>
-          </w:tcPr>
-          <w:p>
-            <w:pPr>
-              <w:spacing w:after="0" w:line="240" w:lineRule="auto"/>
-              <w:jc w:val="center"/>
-              <w:rPr>
-                <w:rFonts w:ascii="Calibri" w:eastAsia="Calibri" w:hAnsi="Calibri" w:cs="Calibri"/>
-              </w:rPr>
-            </w:pPr>
-            <w:r>
-              <w:rPr>
-                <w:rFonts w:ascii="Calibri" w:eastAsia="Calibri" w:hAnsi="Calibri" w:cs="Calibri"/>
-              </w:rPr>
-              <w:t>Membuat Front-End Code untuk Ticket Status page </w:t>
-            </w:r>
-          </w:p>
-        </w:tc>
-        <w:tc>
-          <w:tcPr>
-            <w:tcW w:w="1815" w:type="dxa"/>
-            <w:tcBorders>
-              <w:top w:val="single" w:sz="6" w:space="0" w:color="000000" w:themeColor="text1"/>
-              <w:left w:val="single" w:sz="6" w:space="0" w:color="000000" w:themeColor="text1"/>
-              <w:bottom w:val="single" w:sz="6" w:space="0" w:color="000000" w:themeColor="text1"/>
-              <w:right w:val="single" w:sz="6" w:space="0" w:color="000000" w:themeColor="text1"/>
-            </w:tcBorders>
-            <w:shd w:val="clear" w:color="auto" w:fill="57CFB7"/>
-            <w:tcMar>
-              <w:left w:w="0" w:type="dxa"/>
-              <w:right w:w="0" w:type="dxa"/>
-            </w:tcMar>
-            <w:vAlign w:val="center"/>
-          </w:tcPr>
-          <w:p>
-            <w:pPr>
-              <w:spacing w:after="0" w:line="240" w:lineRule="auto"/>
-              <w:jc w:val="center"/>
-              <w:rPr>
-                <w:rFonts w:ascii="Calibri" w:eastAsia="Calibri" w:hAnsi="Calibri" w:cs="Calibri"/>
-              </w:rPr>
-            </w:pPr>
-            <w:r>
-              <w:rPr>
-                <w:rFonts w:ascii="Calibri" w:eastAsia="Calibri" w:hAnsi="Calibri" w:cs="Calibri"/>
-              </w:rPr>
-              <w:t>Adrianus Silalahi </w:t>
-            </w:r>
-          </w:p>
-        </w:tc>
-        <w:tc>
-          <w:tcPr>
-            <w:tcW w:w="1290" w:type="dxa"/>
-            <w:tcBorders>
-              <w:top w:val="single" w:sz="6" w:space="0" w:color="000000" w:themeColor="text1"/>
-              <w:left w:val="single" w:sz="6" w:space="0" w:color="000000" w:themeColor="text1"/>
-              <w:bottom w:val="single" w:sz="6" w:space="0" w:color="000000" w:themeColor="text1"/>
-              <w:right w:val="single" w:sz="6" w:space="0" w:color="000000" w:themeColor="text1"/>
-            </w:tcBorders>
-            <w:shd w:val="clear" w:color="auto" w:fill="57CFB7"/>
-            <w:tcMar>
-              <w:left w:w="0" w:type="dxa"/>
-              <w:right w:w="0" w:type="dxa"/>
-            </w:tcMar>
-            <w:vAlign w:val="center"/>
-          </w:tcPr>
-          <w:p>
-            <w:pPr>
-              <w:spacing w:after="0" w:line="240" w:lineRule="auto"/>
-              <w:jc w:val="center"/>
-              <w:rPr>
-                <w:rFonts w:ascii="Calibri" w:eastAsia="Calibri" w:hAnsi="Calibri" w:cs="Calibri"/>
-              </w:rPr>
-            </w:pPr>
-            <w:r>
-              <w:rPr>
-                <w:rFonts w:ascii="Calibri" w:eastAsia="Calibri" w:hAnsi="Calibri" w:cs="Calibri"/>
-              </w:rPr>
-              <w:t>5 </w:t>
-            </w:r>
-          </w:p>
-        </w:tc>
-        <w:tc>
-          <w:tcPr>
-            <w:tcW w:w="810" w:type="dxa"/>
-            <w:tcBorders>
-              <w:top w:val="single" w:sz="6" w:space="0" w:color="000000" w:themeColor="text1"/>
-              <w:left w:val="single" w:sz="6" w:space="0" w:color="000000" w:themeColor="text1"/>
-              <w:bottom w:val="single" w:sz="6" w:space="0" w:color="000000" w:themeColor="text1"/>
-              <w:right w:val="single" w:sz="6" w:space="0" w:color="000000" w:themeColor="text1"/>
-            </w:tcBorders>
-            <w:shd w:val="clear" w:color="auto" w:fill="57CFB7"/>
-            <w:tcMar>
-              <w:left w:w="0" w:type="dxa"/>
-              <w:right w:w="0" w:type="dxa"/>
-            </w:tcMar>
-            <w:vAlign w:val="center"/>
-          </w:tcPr>
-          <w:p>
-            <w:pPr>
-              <w:spacing w:after="0" w:line="240" w:lineRule="auto"/>
-              <w:jc w:val="center"/>
-              <w:rPr>
-                <w:rFonts w:ascii="Segoe UI" w:eastAsia="Segoe UI" w:hAnsi="Segoe UI" w:cs="Segoe UI"/>
-                <w:sz w:val="18"/>
-                <w:szCs w:val="18"/>
-              </w:rPr>
-            </w:pPr>
-            <w:r>
-              <w:rPr>
-                <w:rFonts w:ascii="Calibri" w:eastAsia="Calibri" w:hAnsi="Calibri" w:cs="Calibri"/>
-              </w:rPr>
-              <w:t>Done </w:t>
-            </w:r>
-          </w:p>
-          <w:p>
-            <w:pPr>
-              <w:spacing w:after="0" w:line="240" w:lineRule="auto"/>
-              <w:jc w:val="center"/>
-            </w:pPr>
-            <w:r>
-              <w:rPr>
-                <w:rFonts w:ascii="Calibri" w:eastAsia="Calibri" w:hAnsi="Calibri" w:cs="Calibri"/>
-              </w:rPr>
-              <w:t> </w:t>
-            </w:r>
-          </w:p>
-        </w:tc>
-      </w:tr>
-      <w:tr>
-        <w:tc>
-          <w:tcPr>
-            <w:tcW w:w="705" w:type="dxa"/>
-            <w:vMerge/>
-            <w:tcMar>
-              <w:left w:w="0" w:type="dxa"/>
-              <w:right w:w="0" w:type="dxa"/>
-            </w:tcMar>
-            <w:vAlign w:val="center"/>
-          </w:tcPr>
-          <w:p>
-            <w:pPr>
-              <w:spacing w:after="200" w:line="276" w:lineRule="auto"/>
-              <w:rPr>
-                <w:rFonts w:ascii="Calibri" w:eastAsia="Calibri" w:hAnsi="Calibri" w:cs="Calibri"/>
-              </w:rPr>
-            </w:pPr>
-          </w:p>
-        </w:tc>
-        <w:tc>
-          <w:tcPr>
-            <w:tcW w:w="2295" w:type="dxa"/>
-            <w:vMerge/>
-            <w:tcMar>
-              <w:left w:w="0" w:type="dxa"/>
-              <w:right w:w="0" w:type="dxa"/>
-            </w:tcMar>
-            <w:vAlign w:val="center"/>
-          </w:tcPr>
-          <w:p>
-            <w:pPr>
-              <w:spacing w:after="200" w:line="276" w:lineRule="auto"/>
-              <w:rPr>
-                <w:rFonts w:ascii="Calibri" w:eastAsia="Calibri" w:hAnsi="Calibri" w:cs="Calibri"/>
-              </w:rPr>
-            </w:pPr>
-          </w:p>
-        </w:tc>
-        <w:tc>
-          <w:tcPr>
-            <w:tcW w:w="2070" w:type="dxa"/>
-            <w:tcBorders>
-              <w:top w:val="single" w:sz="6" w:space="0" w:color="000000" w:themeColor="text1"/>
-              <w:left w:val="single" w:sz="6" w:space="0" w:color="000000" w:themeColor="text1"/>
-              <w:bottom w:val="single" w:sz="6" w:space="0" w:color="000000" w:themeColor="text1"/>
-              <w:right w:val="single" w:sz="6" w:space="0" w:color="000000" w:themeColor="text1"/>
-            </w:tcBorders>
-            <w:shd w:val="clear" w:color="auto" w:fill="57CFB7"/>
-            <w:tcMar>
-              <w:left w:w="0" w:type="dxa"/>
-              <w:right w:w="0" w:type="dxa"/>
-            </w:tcMar>
-            <w:vAlign w:val="center"/>
-          </w:tcPr>
-          <w:p>
-            <w:pPr>
-              <w:spacing w:after="0" w:line="240" w:lineRule="auto"/>
-              <w:jc w:val="center"/>
-              <w:rPr>
-                <w:rFonts w:ascii="Calibri" w:eastAsia="Calibri" w:hAnsi="Calibri" w:cs="Calibri"/>
-              </w:rPr>
-            </w:pPr>
-            <w:r>
-              <w:rPr>
-                <w:rFonts w:ascii="Calibri" w:eastAsia="Calibri" w:hAnsi="Calibri" w:cs="Calibri"/>
-              </w:rPr>
-              <w:t>Membuat UI untuk Ticket Status page </w:t>
-            </w:r>
-          </w:p>
-        </w:tc>
-        <w:tc>
-          <w:tcPr>
-            <w:tcW w:w="1815" w:type="dxa"/>
-            <w:vMerge w:val="restart"/>
-            <w:tcBorders>
-              <w:top w:val="single" w:sz="6" w:space="0" w:color="000000" w:themeColor="text1"/>
-              <w:left w:val="single" w:sz="6" w:space="0" w:color="000000" w:themeColor="text1"/>
-              <w:bottom w:val="single" w:sz="6" w:space="0" w:color="000000" w:themeColor="text1"/>
-              <w:right w:val="single" w:sz="6" w:space="0" w:color="000000" w:themeColor="text1"/>
-            </w:tcBorders>
-            <w:shd w:val="clear" w:color="auto" w:fill="57CFB7"/>
-            <w:tcMar>
-              <w:left w:w="0" w:type="dxa"/>
-              <w:right w:w="0" w:type="dxa"/>
-            </w:tcMar>
-            <w:vAlign w:val="center"/>
-          </w:tcPr>
-          <w:p>
-            <w:pPr>
-              <w:spacing w:after="0" w:line="240" w:lineRule="auto"/>
-              <w:jc w:val="center"/>
-              <w:rPr>
-                <w:rFonts w:ascii="Calibri" w:eastAsia="Calibri" w:hAnsi="Calibri" w:cs="Calibri"/>
-              </w:rPr>
-            </w:pPr>
-            <w:r>
-              <w:rPr>
-                <w:rFonts w:ascii="Calibri" w:eastAsia="Calibri" w:hAnsi="Calibri" w:cs="Calibri"/>
-              </w:rPr>
-              <w:t>Bintang sinaga  </w:t>
-            </w:r>
-          </w:p>
-        </w:tc>
-        <w:tc>
-          <w:tcPr>
-            <w:tcW w:w="1290" w:type="dxa"/>
-            <w:tcBorders>
-              <w:top w:val="single" w:sz="6" w:space="0" w:color="000000" w:themeColor="text1"/>
-              <w:left w:val="single" w:sz="6" w:space="0" w:color="000000" w:themeColor="text1"/>
-              <w:bottom w:val="single" w:sz="6" w:space="0" w:color="000000" w:themeColor="text1"/>
-              <w:right w:val="single" w:sz="6" w:space="0" w:color="000000" w:themeColor="text1"/>
-            </w:tcBorders>
-            <w:shd w:val="clear" w:color="auto" w:fill="57CFB7"/>
-            <w:tcMar>
-              <w:left w:w="0" w:type="dxa"/>
-              <w:right w:w="0" w:type="dxa"/>
-            </w:tcMar>
-            <w:vAlign w:val="center"/>
-          </w:tcPr>
-          <w:p>
-            <w:pPr>
-              <w:spacing w:after="0" w:line="240" w:lineRule="auto"/>
-              <w:jc w:val="center"/>
-            </w:pPr>
-            <w:r>
-              <w:rPr>
-                <w:rFonts w:ascii="Segoe UI" w:eastAsia="Segoe UI" w:hAnsi="Segoe UI" w:cs="Segoe UI"/>
-                <w:sz w:val="18"/>
-              </w:rPr>
-              <w:t>5</w:t>
-            </w:r>
-          </w:p>
-        </w:tc>
-        <w:tc>
-          <w:tcPr>
-            <w:tcW w:w="810" w:type="dxa"/>
-            <w:tcBorders>
-              <w:top w:val="single" w:sz="6" w:space="0" w:color="000000" w:themeColor="text1"/>
-              <w:left w:val="single" w:sz="6" w:space="0" w:color="000000" w:themeColor="text1"/>
-              <w:bottom w:val="single" w:sz="6" w:space="0" w:color="000000" w:themeColor="text1"/>
-              <w:right w:val="single" w:sz="6" w:space="0" w:color="000000" w:themeColor="text1"/>
-            </w:tcBorders>
-            <w:shd w:val="clear" w:color="auto" w:fill="57CFB7"/>
-            <w:tcMar>
-              <w:left w:w="0" w:type="dxa"/>
-              <w:right w:w="0" w:type="dxa"/>
-            </w:tcMar>
-            <w:vAlign w:val="center"/>
-          </w:tcPr>
-          <w:p>
-            <w:pPr>
-              <w:spacing w:after="0" w:line="240" w:lineRule="auto"/>
-              <w:jc w:val="center"/>
-              <w:rPr>
-                <w:rFonts w:ascii="Segoe UI" w:eastAsia="Segoe UI" w:hAnsi="Segoe UI" w:cs="Segoe UI"/>
-                <w:sz w:val="18"/>
-                <w:szCs w:val="18"/>
-              </w:rPr>
-            </w:pPr>
-            <w:r>
-              <w:rPr>
-                <w:rFonts w:ascii="Calibri" w:eastAsia="Calibri" w:hAnsi="Calibri" w:cs="Calibri"/>
-              </w:rPr>
-              <w:t>Done </w:t>
-            </w:r>
-          </w:p>
-          <w:p>
-            <w:pPr>
-              <w:spacing w:after="0" w:line="240" w:lineRule="auto"/>
-              <w:jc w:val="center"/>
-            </w:pPr>
-            <w:r>
-              <w:rPr>
-                <w:rFonts w:ascii="Calibri" w:eastAsia="Calibri" w:hAnsi="Calibri" w:cs="Calibri"/>
-              </w:rPr>
-              <w:t> </w:t>
-            </w:r>
-          </w:p>
-        </w:tc>
-      </w:tr>
-      <w:tr>
-        <w:tc>
-          <w:tcPr>
-            <w:tcW w:w="705" w:type="dxa"/>
-            <w:vMerge/>
-            <w:tcMar>
-              <w:left w:w="0" w:type="dxa"/>
-              <w:right w:w="0" w:type="dxa"/>
-            </w:tcMar>
-            <w:vAlign w:val="center"/>
-          </w:tcPr>
-          <w:p>
-            <w:pPr>
-              <w:spacing w:after="200" w:line="276" w:lineRule="auto"/>
-              <w:rPr>
-                <w:rFonts w:ascii="Calibri" w:eastAsia="Calibri" w:hAnsi="Calibri" w:cs="Calibri"/>
-              </w:rPr>
-            </w:pPr>
-          </w:p>
-        </w:tc>
-        <w:tc>
-          <w:tcPr>
-            <w:tcW w:w="2295" w:type="dxa"/>
-            <w:vMerge/>
-            <w:tcMar>
-              <w:left w:w="0" w:type="dxa"/>
-              <w:right w:w="0" w:type="dxa"/>
-            </w:tcMar>
-            <w:vAlign w:val="center"/>
-          </w:tcPr>
-          <w:p>
-            <w:pPr>
-              <w:spacing w:after="200" w:line="276" w:lineRule="auto"/>
-              <w:rPr>
-                <w:rFonts w:ascii="Calibri" w:eastAsia="Calibri" w:hAnsi="Calibri" w:cs="Calibri"/>
-              </w:rPr>
-            </w:pPr>
-          </w:p>
-        </w:tc>
-        <w:tc>
-          <w:tcPr>
-            <w:tcW w:w="2070" w:type="dxa"/>
-            <w:tcBorders>
-              <w:top w:val="single" w:sz="6" w:space="0" w:color="000000" w:themeColor="text1"/>
-              <w:left w:val="single" w:sz="6" w:space="0" w:color="000000" w:themeColor="text1"/>
-              <w:bottom w:val="single" w:sz="6" w:space="0" w:color="000000" w:themeColor="text1"/>
-              <w:right w:val="single" w:sz="6" w:space="0" w:color="000000" w:themeColor="text1"/>
-            </w:tcBorders>
-            <w:shd w:val="clear" w:color="auto" w:fill="57CFB7"/>
-            <w:tcMar>
-              <w:left w:w="0" w:type="dxa"/>
-              <w:right w:w="0" w:type="dxa"/>
-            </w:tcMar>
-            <w:vAlign w:val="center"/>
-          </w:tcPr>
-          <w:p>
-            <w:pPr>
-              <w:spacing w:after="0" w:line="240" w:lineRule="auto"/>
-              <w:jc w:val="center"/>
-              <w:rPr>
-                <w:rFonts w:ascii="Calibri" w:eastAsia="Calibri" w:hAnsi="Calibri" w:cs="Calibri"/>
-              </w:rPr>
-            </w:pPr>
-            <w:r>
-              <w:rPr>
-                <w:rFonts w:ascii="Calibri" w:eastAsia="Calibri" w:hAnsi="Calibri" w:cs="Calibri"/>
-              </w:rPr>
-              <w:t>Code Review </w:t>
-            </w:r>
-          </w:p>
-        </w:tc>
-        <w:tc>
-          <w:tcPr>
-            <w:tcW w:w="1815" w:type="dxa"/>
-            <w:vMerge/>
-            <w:tcMar>
-              <w:left w:w="0" w:type="dxa"/>
-              <w:right w:w="0" w:type="dxa"/>
-            </w:tcMar>
-            <w:vAlign w:val="center"/>
-          </w:tcPr>
-          <w:p>
-            <w:pPr>
-              <w:spacing w:after="200" w:line="276" w:lineRule="auto"/>
-              <w:rPr>
-                <w:rFonts w:ascii="Calibri" w:eastAsia="Calibri" w:hAnsi="Calibri" w:cs="Calibri"/>
-              </w:rPr>
-            </w:pPr>
-          </w:p>
-        </w:tc>
-        <w:tc>
-          <w:tcPr>
-            <w:tcW w:w="1290" w:type="dxa"/>
-            <w:tcBorders>
-              <w:top w:val="single" w:sz="6" w:space="0" w:color="000000" w:themeColor="text1"/>
-              <w:left w:val="single" w:sz="6" w:space="0" w:color="000000" w:themeColor="text1"/>
-              <w:bottom w:val="single" w:sz="6" w:space="0" w:color="000000" w:themeColor="text1"/>
-              <w:right w:val="single" w:sz="6" w:space="0" w:color="000000" w:themeColor="text1"/>
-            </w:tcBorders>
-            <w:shd w:val="clear" w:color="auto" w:fill="57CFB7"/>
-            <w:tcMar>
-              <w:left w:w="0" w:type="dxa"/>
-              <w:right w:w="0" w:type="dxa"/>
-            </w:tcMar>
-            <w:vAlign w:val="center"/>
-          </w:tcPr>
-          <w:p>
-            <w:pPr>
-              <w:spacing w:after="0" w:line="240" w:lineRule="auto"/>
-              <w:jc w:val="center"/>
-              <w:rPr>
-                <w:rFonts w:ascii="Calibri" w:eastAsia="Calibri" w:hAnsi="Calibri" w:cs="Calibri"/>
-              </w:rPr>
-            </w:pPr>
-            <w:r>
-              <w:rPr>
-                <w:rFonts w:ascii="Calibri" w:eastAsia="Calibri" w:hAnsi="Calibri" w:cs="Calibri"/>
-              </w:rPr>
-              <w:t>2 </w:t>
-            </w:r>
-          </w:p>
-        </w:tc>
-        <w:tc>
-          <w:tcPr>
-            <w:tcW w:w="810" w:type="dxa"/>
-            <w:tcBorders>
-              <w:top w:val="single" w:sz="6" w:space="0" w:color="000000" w:themeColor="text1"/>
-              <w:left w:val="single" w:sz="6" w:space="0" w:color="000000" w:themeColor="text1"/>
-              <w:bottom w:val="single" w:sz="6" w:space="0" w:color="000000" w:themeColor="text1"/>
               <w:right w:val="single" w:sz="6" w:space="0" w:color="000000" w:themeColor="text1"/>
             </w:tcBorders>
             <w:shd w:val="clear" w:color="auto" w:fill="57CFB7"/>
@@ -7126,8 +6095,6 @@
           <w:rFonts w:ascii="Calibri" w:eastAsia="Calibri" w:hAnsi="Calibri" w:cs="Calibri"/>
         </w:rPr>
       </w:pPr>
-      <w:bookmarkStart w:id="0" w:name="_GoBack"/>
-      <w:bookmarkEnd w:id="0"/>
     </w:p>
     <w:p>
       <w:pPr>
@@ -7158,7 +6125,6 @@
           <w:sz w:val="32"/>
           <w:szCs w:val="32"/>
         </w:rPr>
-        <w:lastRenderedPageBreak/>
         <w:t>SPRINT REVIEW 1</w:t>
       </w:r>
     </w:p>
@@ -12930,7 +11896,7 @@
 </file>
 
 <file path=word/numbering.xml><?xml version="1.0" encoding="utf-8"?>
-<w:numbering xmlns:wpc="http://schemas.microsoft.com/office/word/2010/wordprocessingCanvas" xmlns:mc="http://schemas.openxmlformats.org/markup-compatibility/2006" xmlns:o="urn:schemas-microsoft-com:office:office" xmlns:r="http://schemas.openxmlformats.org/officeDocument/2006/relationships" xmlns:m="http://schemas.openxmlformats.org/officeDocument/2006/math" xmlns:v="urn:schemas-microsoft-com:vml" xmlns:wp14="http://schemas.microsoft.com/office/word/2010/wordprocessingDrawing" xmlns:wp="http://schemas.openxmlformats.org/drawingml/2006/wordprocessingDrawing" xmlns:w10="urn:schemas-microsoft-com:office:word" xmlns:w="http://schemas.openxmlformats.org/wordprocessingml/2006/main" xmlns:w14="http://schemas.microsoft.com/office/word/2010/wordml" xmlns:w15="http://schemas.microsoft.com/office/word/2012/wordml" xmlns:wpg="http://schemas.microsoft.com/office/word/2010/wordprocessingGroup" xmlns:wpi="http://schemas.microsoft.com/office/word/2010/wordprocessingInk" xmlns:wne="http://schemas.microsoft.com/office/word/2006/wordml" xmlns:wps="http://schemas.microsoft.com/office/word/2010/wordprocessingShape" mc:Ignorable="w14 w15 wp14">
+<w:numbering xmlns:wpc="http://schemas.microsoft.com/office/word/2010/wordprocessingCanvas" xmlns:cx="http://schemas.microsoft.com/office/drawing/2014/chartex" xmlns:cx1="http://schemas.microsoft.com/office/drawing/2015/9/8/chartex" xmlns:cx2="http://schemas.microsoft.com/office/drawing/2015/10/21/chartex" xmlns:cx3="http://schemas.microsoft.com/office/drawing/2016/5/9/chartex" xmlns:cx4="http://schemas.microsoft.com/office/drawing/2016/5/10/chartex" xmlns:cx5="http://schemas.microsoft.com/office/drawing/2016/5/11/chartex" xmlns:cx6="http://schemas.microsoft.com/office/drawing/2016/5/12/chartex" xmlns:cx7="http://schemas.microsoft.com/office/drawing/2016/5/13/chartex" xmlns:cx8="http://schemas.microsoft.com/office/drawing/2016/5/14/chartex" xmlns:mc="http://schemas.openxmlformats.org/markup-compatibility/2006" xmlns:aink="http://schemas.microsoft.com/office/drawing/2016/ink" xmlns:am3d="http://schemas.microsoft.com/office/drawing/2017/model3d" xmlns:o="urn:schemas-microsoft-com:office:office" xmlns:oel="http://schemas.microsoft.com/office/2019/extlst" xmlns:r="http://schemas.openxmlformats.org/officeDocument/2006/relationships" xmlns:m="http://schemas.openxmlformats.org/officeDocument/2006/math" xmlns:v="urn:schemas-microsoft-com:vml" xmlns:wp14="http://schemas.microsoft.com/office/word/2010/wordprocessingDrawing" xmlns:wp="http://schemas.openxmlformats.org/drawingml/2006/wordprocessingDrawing" xmlns:w10="urn:schemas-microsoft-com:office:word" xmlns:w="http://schemas.openxmlformats.org/wordprocessingml/2006/main" xmlns:w14="http://schemas.microsoft.com/office/word/2010/wordml" xmlns:w15="http://schemas.microsoft.com/office/word/2012/wordml" xmlns:w16cex="http://schemas.microsoft.com/office/word/2018/wordml/cex" xmlns:w16cid="http://schemas.microsoft.com/office/word/2016/wordml/cid" xmlns:w16="http://schemas.microsoft.com/office/word/2018/wordml" xmlns:w16sdtdh="http://schemas.microsoft.com/office/word/2020/wordml/sdtdatahash" xmlns:w16se="http://schemas.microsoft.com/office/word/2015/wordml/symex" xmlns:wpg="http://schemas.microsoft.com/office/word/2010/wordprocessingGroup" xmlns:wpi="http://schemas.microsoft.com/office/word/2010/wordprocessingInk" xmlns:wne="http://schemas.microsoft.com/office/word/2006/wordml" xmlns:wps="http://schemas.microsoft.com/office/word/2010/wordprocessingShape" mc:Ignorable="w14 w15 w16se w16cid w16 w16cex w16sdtdh wp14">
   <w:abstractNum w:abstractNumId="0" w15:restartNumberingAfterBreak="0">
     <w:nsid w:val="66D12EDA"/>
     <w:multiLevelType w:val="multilevel"/>
@@ -12982,14 +11948,14 @@
       <w:lvlJc w:val="left"/>
     </w:lvl>
   </w:abstractNum>
-  <w:num w:numId="1">
+  <w:num w:numId="1" w16cid:durableId="320813240">
     <w:abstractNumId w:val="0"/>
   </w:num>
 </w:numbering>
 </file>
 
 <file path=word/styles.xml><?xml version="1.0" encoding="utf-8"?>
-<w:styles xmlns:mc="http://schemas.openxmlformats.org/markup-compatibility/2006" xmlns:r="http://schemas.openxmlformats.org/officeDocument/2006/relationships" xmlns:w="http://schemas.openxmlformats.org/wordprocessingml/2006/main" xmlns:w14="http://schemas.microsoft.com/office/word/2010/wordml" xmlns:w15="http://schemas.microsoft.com/office/word/2012/wordml" mc:Ignorable="w14 w15">
+<w:styles xmlns:mc="http://schemas.openxmlformats.org/markup-compatibility/2006" xmlns:r="http://schemas.openxmlformats.org/officeDocument/2006/relationships" xmlns:w="http://schemas.openxmlformats.org/wordprocessingml/2006/main" xmlns:w14="http://schemas.microsoft.com/office/word/2010/wordml" xmlns:w15="http://schemas.microsoft.com/office/word/2012/wordml" xmlns:w16cex="http://schemas.microsoft.com/office/word/2018/wordml/cex" xmlns:w16cid="http://schemas.microsoft.com/office/word/2016/wordml/cid" xmlns:w16="http://schemas.microsoft.com/office/word/2018/wordml" xmlns:w16sdtdh="http://schemas.microsoft.com/office/word/2020/wordml/sdtdatahash" xmlns:w16se="http://schemas.microsoft.com/office/word/2015/wordml/symex" mc:Ignorable="w14 w15 w16se w16cid w16 w16cex w16sdtdh">
   <w:docDefaults>
     <w:rPrDefault>
       <w:rPr>
@@ -13007,7 +11973,7 @@
       </w:pPr>
     </w:pPrDefault>
   </w:docDefaults>
-  <w:latentStyles w:defLockedState="0" w:defUIPriority="99" w:defSemiHidden="0" w:defUnhideWhenUsed="0" w:defQFormat="0" w:count="371">
+  <w:latentStyles w:defLockedState="0" w:defUIPriority="99" w:defSemiHidden="0" w:defUnhideWhenUsed="0" w:defQFormat="0" w:count="376">
     <w:lsdException w:name="Normal" w:uiPriority="0" w:qFormat="1"/>
     <w:lsdException w:name="heading 1" w:uiPriority="9" w:qFormat="1"/>
     <w:lsdException w:name="heading 2" w:semiHidden="1" w:uiPriority="9" w:unhideWhenUsed="1" w:qFormat="1"/>
@@ -13379,6 +12345,11 @@
     <w:lsdException w:name="List Table 5 Dark Accent 6" w:uiPriority="50"/>
     <w:lsdException w:name="List Table 6 Colorful Accent 6" w:uiPriority="51"/>
     <w:lsdException w:name="List Table 7 Colorful Accent 6" w:uiPriority="52"/>
+    <w:lsdException w:name="Mention" w:semiHidden="1" w:unhideWhenUsed="1"/>
+    <w:lsdException w:name="Smart Hyperlink" w:semiHidden="1" w:unhideWhenUsed="1"/>
+    <w:lsdException w:name="Hashtag" w:semiHidden="1" w:unhideWhenUsed="1"/>
+    <w:lsdException w:name="Unresolved Mention" w:semiHidden="1" w:unhideWhenUsed="1"/>
+    <w:lsdException w:name="Smart Link" w:semiHidden="1" w:unhideWhenUsed="1"/>
   </w:latentStyles>
   <w:style w:type="paragraph" w:default="1" w:styleId="Normal">
     <w:name w:val="Normal"/>

</xml_diff>

<commit_message>
Menambahkan sprint ke 3
</commit_message>
<xml_diff>
--- a/211112269_LaporanProjectUTS - Copy.docx
+++ b/211112269_LaporanProjectUTS - Copy.docx
@@ -1,6 +1,6 @@
 
 <file path=word/document.xml><?xml version="1.0" encoding="utf-8"?>
-<w:document xmlns:wpc="http://schemas.microsoft.com/office/word/2010/wordprocessingCanvas" xmlns:cx="http://schemas.microsoft.com/office/drawing/2014/chartex" xmlns:cx1="http://schemas.microsoft.com/office/drawing/2015/9/8/chartex" xmlns:cx2="http://schemas.microsoft.com/office/drawing/2015/10/21/chartex" xmlns:cx3="http://schemas.microsoft.com/office/drawing/2016/5/9/chartex" xmlns:cx4="http://schemas.microsoft.com/office/drawing/2016/5/10/chartex" xmlns:cx5="http://schemas.microsoft.com/office/drawing/2016/5/11/chartex" xmlns:cx6="http://schemas.microsoft.com/office/drawing/2016/5/12/chartex" xmlns:cx7="http://schemas.microsoft.com/office/drawing/2016/5/13/chartex" xmlns:cx8="http://schemas.microsoft.com/office/drawing/2016/5/14/chartex" xmlns:mc="http://schemas.openxmlformats.org/markup-compatibility/2006" xmlns:aink="http://schemas.microsoft.com/office/drawing/2016/ink" xmlns:am3d="http://schemas.microsoft.com/office/drawing/2017/model3d" xmlns:o="urn:schemas-microsoft-com:office:office" xmlns:oel="http://schemas.microsoft.com/office/2019/extlst" xmlns:r="http://schemas.openxmlformats.org/officeDocument/2006/relationships" xmlns:m="http://schemas.openxmlformats.org/officeDocument/2006/math" xmlns:v="urn:schemas-microsoft-com:vml" xmlns:wp14="http://schemas.microsoft.com/office/word/2010/wordprocessingDrawing" xmlns:wp="http://schemas.openxmlformats.org/drawingml/2006/wordprocessingDrawing" xmlns:w10="urn:schemas-microsoft-com:office:word" xmlns:w="http://schemas.openxmlformats.org/wordprocessingml/2006/main" xmlns:w14="http://schemas.microsoft.com/office/word/2010/wordml" xmlns:w15="http://schemas.microsoft.com/office/word/2012/wordml" xmlns:w16cex="http://schemas.microsoft.com/office/word/2018/wordml/cex" xmlns:w16cid="http://schemas.microsoft.com/office/word/2016/wordml/cid" xmlns:w16="http://schemas.microsoft.com/office/word/2018/wordml" xmlns:w16sdtdh="http://schemas.microsoft.com/office/word/2020/wordml/sdtdatahash" xmlns:w16se="http://schemas.microsoft.com/office/word/2015/wordml/symex" xmlns:wpg="http://schemas.microsoft.com/office/word/2010/wordprocessingGroup" xmlns:wpi="http://schemas.microsoft.com/office/word/2010/wordprocessingInk" xmlns:wne="http://schemas.microsoft.com/office/word/2006/wordml" xmlns:wps="http://schemas.microsoft.com/office/word/2010/wordprocessingShape" mc:Ignorable="w14 w15 w16se w16cid w16 w16cex w16sdtdh wp14">
+<w:document xmlns:wpc="http://schemas.microsoft.com/office/word/2010/wordprocessingCanvas" xmlns:mc="http://schemas.openxmlformats.org/markup-compatibility/2006" xmlns:o="urn:schemas-microsoft-com:office:office" xmlns:r="http://schemas.openxmlformats.org/officeDocument/2006/relationships" xmlns:m="http://schemas.openxmlformats.org/officeDocument/2006/math" xmlns:v="urn:schemas-microsoft-com:vml" xmlns:wp14="http://schemas.microsoft.com/office/word/2010/wordprocessingDrawing" xmlns:wp="http://schemas.openxmlformats.org/drawingml/2006/wordprocessingDrawing" xmlns:w10="urn:schemas-microsoft-com:office:word" xmlns:w="http://schemas.openxmlformats.org/wordprocessingml/2006/main" xmlns:w14="http://schemas.microsoft.com/office/word/2010/wordml" xmlns:w15="http://schemas.microsoft.com/office/word/2012/wordml" xmlns:wpg="http://schemas.microsoft.com/office/word/2010/wordprocessingGroup" xmlns:wpi="http://schemas.microsoft.com/office/word/2010/wordprocessingInk" xmlns:wne="http://schemas.microsoft.com/office/word/2006/wordml" xmlns:wps="http://schemas.microsoft.com/office/word/2010/wordprocessingShape" mc:Ignorable="w14 w15 wp14">
   <w:body>
     <w:p>
       <w:pPr>
@@ -2210,7 +2210,24 @@
                 <w:sz w:val="24"/>
                 <w:szCs w:val="24"/>
               </w:rPr>
-              <w:t>Membuat table Product backlog</w:t>
+              <w:t xml:space="preserve">Slicing design </w:t>
+            </w:r>
+            <w:r>
+              <w:rPr>
+                <w:rFonts w:ascii="Calibri" w:eastAsia="Calibri" w:hAnsi="Calibri" w:cs="Calibri"/>
+                <w:sz w:val="24"/>
+                <w:szCs w:val="24"/>
+                <w:lang w:val="en-US"/>
+              </w:rPr>
+              <w:t>Cart</w:t>
+            </w:r>
+            <w:r>
+              <w:rPr>
+                <w:rFonts w:ascii="Calibri" w:eastAsia="Calibri" w:hAnsi="Calibri" w:cs="Calibri"/>
+                <w:sz w:val="24"/>
+                <w:szCs w:val="24"/>
+              </w:rPr>
+              <w:t xml:space="preserve"> Page menggunakan flutter</w:t>
             </w:r>
           </w:p>
         </w:tc>
@@ -2243,7 +2260,24 @@
                 <w:sz w:val="24"/>
                 <w:szCs w:val="24"/>
               </w:rPr>
-              <w:t>Membuat ui register,login, dan home page</w:t>
+              <w:t xml:space="preserve">Slicing design </w:t>
+            </w:r>
+            <w:r>
+              <w:rPr>
+                <w:rFonts w:ascii="Calibri" w:eastAsia="Calibri" w:hAnsi="Calibri" w:cs="Calibri"/>
+                <w:sz w:val="24"/>
+                <w:szCs w:val="24"/>
+                <w:lang w:val="en-US"/>
+              </w:rPr>
+              <w:t>Cart</w:t>
+            </w:r>
+            <w:r>
+              <w:rPr>
+                <w:rFonts w:ascii="Calibri" w:eastAsia="Calibri" w:hAnsi="Calibri" w:cs="Calibri"/>
+                <w:sz w:val="24"/>
+                <w:szCs w:val="24"/>
+              </w:rPr>
+              <w:t xml:space="preserve"> Page menggunakan flutter</w:t>
             </w:r>
           </w:p>
         </w:tc>
@@ -2381,7 +2415,25 @@
                 <w:szCs w:val="24"/>
                 <w:lang w:val="en-US"/>
               </w:rPr>
-              <w:t>Slicing Design Suplemen Page menggunakan flutter</w:t>
+              <w:t xml:space="preserve">Slicing Design </w:t>
+            </w:r>
+            <w:r>
+              <w:rPr>
+                <w:rFonts w:ascii="Calibri" w:eastAsia="Calibri" w:hAnsi="Calibri" w:cs="Calibri"/>
+                <w:sz w:val="24"/>
+                <w:szCs w:val="24"/>
+                <w:lang w:val="en-US"/>
+              </w:rPr>
+              <w:t>Profile</w:t>
+            </w:r>
+            <w:r>
+              <w:rPr>
+                <w:rFonts w:ascii="Calibri" w:eastAsia="Calibri" w:hAnsi="Calibri" w:cs="Calibri"/>
+                <w:sz w:val="24"/>
+                <w:szCs w:val="24"/>
+                <w:lang w:val="en-US"/>
+              </w:rPr>
+              <w:t xml:space="preserve"> Page menggunakan flutter</w:t>
             </w:r>
           </w:p>
         </w:tc>
@@ -2613,7 +2665,19 @@
                 <w:sz w:val="24"/>
                 <w:szCs w:val="24"/>
               </w:rPr>
-              <w:t xml:space="preserve">Planned for Today (Day </w:t>
+              <w:t>Planned for</w:t>
+            </w:r>
+            <w:bookmarkStart w:id="0" w:name="_GoBack"/>
+            <w:bookmarkEnd w:id="0"/>
+            <w:r>
+              <w:rPr>
+                <w:rFonts w:ascii="Calibri" w:eastAsia="Calibri" w:hAnsi="Calibri" w:cs="Calibri"/>
+                <w:b/>
+                <w:bCs/>
+                <w:sz w:val="24"/>
+                <w:szCs w:val="24"/>
+              </w:rPr>
+              <w:t xml:space="preserve"> Today (Day </w:t>
             </w:r>
             <w:r>
               <w:rPr>
@@ -4031,8 +4095,16 @@
               <w:jc w:val="center"/>
               <w:rPr>
                 <w:rFonts w:ascii="Calibri" w:eastAsia="Calibri" w:hAnsi="Calibri" w:cs="Calibri"/>
-              </w:rPr>
-            </w:pPr>
+                <w:lang w:val="en-US"/>
+              </w:rPr>
+            </w:pPr>
+            <w:r>
+              <w:rPr>
+                <w:rFonts w:ascii="Calibri" w:eastAsia="Calibri" w:hAnsi="Calibri" w:cs="Calibri"/>
+                <w:lang w:val="en-US"/>
+              </w:rPr>
+              <w:t>Body Builder</w:t>
+            </w:r>
           </w:p>
         </w:tc>
         <w:tc>
@@ -4057,8 +4129,16 @@
               <w:jc w:val="center"/>
               <w:rPr>
                 <w:rFonts w:ascii="Calibri" w:eastAsia="Calibri" w:hAnsi="Calibri" w:cs="Calibri"/>
-              </w:rPr>
-            </w:pPr>
+                <w:lang w:val="en-US"/>
+              </w:rPr>
+            </w:pPr>
+            <w:r>
+              <w:rPr>
+                <w:rFonts w:ascii="Calibri" w:eastAsia="Calibri" w:hAnsi="Calibri" w:cs="Calibri"/>
+                <w:lang w:val="en-US"/>
+              </w:rPr>
+              <w:t>Saya dapat memasukkan suplemen ke dalam keranjang</w:t>
+            </w:r>
           </w:p>
         </w:tc>
         <w:tc>
@@ -4083,8 +4163,16 @@
               <w:jc w:val="center"/>
               <w:rPr>
                 <w:rFonts w:ascii="Calibri" w:eastAsia="Calibri" w:hAnsi="Calibri" w:cs="Calibri"/>
-              </w:rPr>
-            </w:pPr>
+                <w:lang w:val="en-US"/>
+              </w:rPr>
+            </w:pPr>
+            <w:r>
+              <w:rPr>
+                <w:rFonts w:ascii="Calibri" w:eastAsia="Calibri" w:hAnsi="Calibri" w:cs="Calibri"/>
+                <w:lang w:val="en-US"/>
+              </w:rPr>
+              <w:t>Saya bisa membeli beberapa suplemen sekaligus</w:t>
+            </w:r>
           </w:p>
         </w:tc>
         <w:tc>
@@ -4107,7 +4195,16 @@
             <w:pPr>
               <w:spacing w:after="0" w:line="240" w:lineRule="auto"/>
               <w:jc w:val="center"/>
-            </w:pPr>
+              <w:rPr>
+                <w:lang w:val="en-US"/>
+              </w:rPr>
+            </w:pPr>
+            <w:r>
+              <w:rPr>
+                <w:lang w:val="en-US"/>
+              </w:rPr>
+              <w:t>Low</w:t>
+            </w:r>
           </w:p>
         </w:tc>
         <w:tc>
@@ -4132,8 +4229,16 @@
               <w:jc w:val="center"/>
               <w:rPr>
                 <w:rFonts w:ascii="Calibri" w:eastAsia="Calibri" w:hAnsi="Calibri" w:cs="Calibri"/>
-              </w:rPr>
-            </w:pPr>
+                <w:lang w:val="en-US"/>
+              </w:rPr>
+            </w:pPr>
+            <w:r>
+              <w:rPr>
+                <w:rFonts w:ascii="Calibri" w:eastAsia="Calibri" w:hAnsi="Calibri" w:cs="Calibri"/>
+                <w:lang w:val="en-US"/>
+              </w:rPr>
+              <w:t>4</w:t>
+            </w:r>
           </w:p>
         </w:tc>
       </w:tr>
@@ -5490,7 +5595,14 @@
               <w:rPr>
                 <w:rFonts w:ascii="Calibri" w:eastAsia="Calibri" w:hAnsi="Calibri" w:cs="Calibri"/>
               </w:rPr>
-              <w:t>Sebagai Body Builder saya dapat Membeli Suplemen</w:t>
+              <w:t xml:space="preserve">Sebagai Body Builder saya </w:t>
+            </w:r>
+            <w:r>
+              <w:rPr>
+                <w:rFonts w:ascii="Calibri" w:eastAsia="Calibri" w:hAnsi="Calibri" w:cs="Calibri"/>
+                <w:lang w:val="en-US"/>
+              </w:rPr>
+              <w:t>dapat memasukkan suplemen ke dalam keranjang</w:t>
             </w:r>
           </w:p>
         </w:tc>
@@ -5937,21 +6049,7 @@
                 <w:rFonts w:ascii="Calibri" w:eastAsia="Calibri" w:hAnsi="Calibri" w:cs="Calibri"/>
                 <w:lang w:val="en-US"/>
               </w:rPr>
-              <w:t xml:space="preserve">Slicing Design </w:t>
-            </w:r>
-            <w:r>
-              <w:rPr>
-                <w:rFonts w:ascii="Calibri" w:eastAsia="Calibri" w:hAnsi="Calibri" w:cs="Calibri"/>
-                <w:lang w:val="en-US"/>
-              </w:rPr>
-              <w:t>Login</w:t>
-            </w:r>
-            <w:r>
-              <w:rPr>
-                <w:rFonts w:ascii="Calibri" w:eastAsia="Calibri" w:hAnsi="Calibri" w:cs="Calibri"/>
-                <w:lang w:val="en-US"/>
-              </w:rPr>
-              <w:t xml:space="preserve"> Page menggunakan flutter</w:t>
+              <w:t>Slicing Design Login Page menggunakan flutter</w:t>
             </w:r>
             <w:r>
               <w:rPr>
@@ -11896,7 +11994,7 @@
 </file>
 
 <file path=word/numbering.xml><?xml version="1.0" encoding="utf-8"?>
-<w:numbering xmlns:wpc="http://schemas.microsoft.com/office/word/2010/wordprocessingCanvas" xmlns:cx="http://schemas.microsoft.com/office/drawing/2014/chartex" xmlns:cx1="http://schemas.microsoft.com/office/drawing/2015/9/8/chartex" xmlns:cx2="http://schemas.microsoft.com/office/drawing/2015/10/21/chartex" xmlns:cx3="http://schemas.microsoft.com/office/drawing/2016/5/9/chartex" xmlns:cx4="http://schemas.microsoft.com/office/drawing/2016/5/10/chartex" xmlns:cx5="http://schemas.microsoft.com/office/drawing/2016/5/11/chartex" xmlns:cx6="http://schemas.microsoft.com/office/drawing/2016/5/12/chartex" xmlns:cx7="http://schemas.microsoft.com/office/drawing/2016/5/13/chartex" xmlns:cx8="http://schemas.microsoft.com/office/drawing/2016/5/14/chartex" xmlns:mc="http://schemas.openxmlformats.org/markup-compatibility/2006" xmlns:aink="http://schemas.microsoft.com/office/drawing/2016/ink" xmlns:am3d="http://schemas.microsoft.com/office/drawing/2017/model3d" xmlns:o="urn:schemas-microsoft-com:office:office" xmlns:oel="http://schemas.microsoft.com/office/2019/extlst" xmlns:r="http://schemas.openxmlformats.org/officeDocument/2006/relationships" xmlns:m="http://schemas.openxmlformats.org/officeDocument/2006/math" xmlns:v="urn:schemas-microsoft-com:vml" xmlns:wp14="http://schemas.microsoft.com/office/word/2010/wordprocessingDrawing" xmlns:wp="http://schemas.openxmlformats.org/drawingml/2006/wordprocessingDrawing" xmlns:w10="urn:schemas-microsoft-com:office:word" xmlns:w="http://schemas.openxmlformats.org/wordprocessingml/2006/main" xmlns:w14="http://schemas.microsoft.com/office/word/2010/wordml" xmlns:w15="http://schemas.microsoft.com/office/word/2012/wordml" xmlns:w16cex="http://schemas.microsoft.com/office/word/2018/wordml/cex" xmlns:w16cid="http://schemas.microsoft.com/office/word/2016/wordml/cid" xmlns:w16="http://schemas.microsoft.com/office/word/2018/wordml" xmlns:w16sdtdh="http://schemas.microsoft.com/office/word/2020/wordml/sdtdatahash" xmlns:w16se="http://schemas.microsoft.com/office/word/2015/wordml/symex" xmlns:wpg="http://schemas.microsoft.com/office/word/2010/wordprocessingGroup" xmlns:wpi="http://schemas.microsoft.com/office/word/2010/wordprocessingInk" xmlns:wne="http://schemas.microsoft.com/office/word/2006/wordml" xmlns:wps="http://schemas.microsoft.com/office/word/2010/wordprocessingShape" mc:Ignorable="w14 w15 w16se w16cid w16 w16cex w16sdtdh wp14">
+<w:numbering xmlns:wpc="http://schemas.microsoft.com/office/word/2010/wordprocessingCanvas" xmlns:mc="http://schemas.openxmlformats.org/markup-compatibility/2006" xmlns:o="urn:schemas-microsoft-com:office:office" xmlns:r="http://schemas.openxmlformats.org/officeDocument/2006/relationships" xmlns:m="http://schemas.openxmlformats.org/officeDocument/2006/math" xmlns:v="urn:schemas-microsoft-com:vml" xmlns:wp14="http://schemas.microsoft.com/office/word/2010/wordprocessingDrawing" xmlns:wp="http://schemas.openxmlformats.org/drawingml/2006/wordprocessingDrawing" xmlns:w10="urn:schemas-microsoft-com:office:word" xmlns:w="http://schemas.openxmlformats.org/wordprocessingml/2006/main" xmlns:w14="http://schemas.microsoft.com/office/word/2010/wordml" xmlns:w15="http://schemas.microsoft.com/office/word/2012/wordml" xmlns:wpg="http://schemas.microsoft.com/office/word/2010/wordprocessingGroup" xmlns:wpi="http://schemas.microsoft.com/office/word/2010/wordprocessingInk" xmlns:wne="http://schemas.microsoft.com/office/word/2006/wordml" xmlns:wps="http://schemas.microsoft.com/office/word/2010/wordprocessingShape" mc:Ignorable="w14 w15 wp14">
   <w:abstractNum w:abstractNumId="0" w15:restartNumberingAfterBreak="0">
     <w:nsid w:val="66D12EDA"/>
     <w:multiLevelType w:val="multilevel"/>
@@ -11948,14 +12046,14 @@
       <w:lvlJc w:val="left"/>
     </w:lvl>
   </w:abstractNum>
-  <w:num w:numId="1" w16cid:durableId="320813240">
+  <w:num w:numId="1">
     <w:abstractNumId w:val="0"/>
   </w:num>
 </w:numbering>
 </file>
 
 <file path=word/styles.xml><?xml version="1.0" encoding="utf-8"?>
-<w:styles xmlns:mc="http://schemas.openxmlformats.org/markup-compatibility/2006" xmlns:r="http://schemas.openxmlformats.org/officeDocument/2006/relationships" xmlns:w="http://schemas.openxmlformats.org/wordprocessingml/2006/main" xmlns:w14="http://schemas.microsoft.com/office/word/2010/wordml" xmlns:w15="http://schemas.microsoft.com/office/word/2012/wordml" xmlns:w16cex="http://schemas.microsoft.com/office/word/2018/wordml/cex" xmlns:w16cid="http://schemas.microsoft.com/office/word/2016/wordml/cid" xmlns:w16="http://schemas.microsoft.com/office/word/2018/wordml" xmlns:w16sdtdh="http://schemas.microsoft.com/office/word/2020/wordml/sdtdatahash" xmlns:w16se="http://schemas.microsoft.com/office/word/2015/wordml/symex" mc:Ignorable="w14 w15 w16se w16cid w16 w16cex w16sdtdh">
+<w:styles xmlns:mc="http://schemas.openxmlformats.org/markup-compatibility/2006" xmlns:r="http://schemas.openxmlformats.org/officeDocument/2006/relationships" xmlns:w="http://schemas.openxmlformats.org/wordprocessingml/2006/main" xmlns:w14="http://schemas.microsoft.com/office/word/2010/wordml" xmlns:w15="http://schemas.microsoft.com/office/word/2012/wordml" mc:Ignorable="w14 w15">
   <w:docDefaults>
     <w:rPrDefault>
       <w:rPr>
@@ -11973,7 +12071,7 @@
       </w:pPr>
     </w:pPrDefault>
   </w:docDefaults>
-  <w:latentStyles w:defLockedState="0" w:defUIPriority="99" w:defSemiHidden="0" w:defUnhideWhenUsed="0" w:defQFormat="0" w:count="376">
+  <w:latentStyles w:defLockedState="0" w:defUIPriority="99" w:defSemiHidden="0" w:defUnhideWhenUsed="0" w:defQFormat="0" w:count="371">
     <w:lsdException w:name="Normal" w:uiPriority="0" w:qFormat="1"/>
     <w:lsdException w:name="heading 1" w:uiPriority="9" w:qFormat="1"/>
     <w:lsdException w:name="heading 2" w:semiHidden="1" w:uiPriority="9" w:unhideWhenUsed="1" w:qFormat="1"/>
@@ -12345,11 +12443,6 @@
     <w:lsdException w:name="List Table 5 Dark Accent 6" w:uiPriority="50"/>
     <w:lsdException w:name="List Table 6 Colorful Accent 6" w:uiPriority="51"/>
     <w:lsdException w:name="List Table 7 Colorful Accent 6" w:uiPriority="52"/>
-    <w:lsdException w:name="Mention" w:semiHidden="1" w:unhideWhenUsed="1"/>
-    <w:lsdException w:name="Smart Hyperlink" w:semiHidden="1" w:unhideWhenUsed="1"/>
-    <w:lsdException w:name="Hashtag" w:semiHidden="1" w:unhideWhenUsed="1"/>
-    <w:lsdException w:name="Unresolved Mention" w:semiHidden="1" w:unhideWhenUsed="1"/>
-    <w:lsdException w:name="Smart Link" w:semiHidden="1" w:unhideWhenUsed="1"/>
   </w:latentStyles>
   <w:style w:type="paragraph" w:default="1" w:styleId="Normal">
     <w:name w:val="Normal"/>
@@ -13369,7 +13462,7 @@
 </file>
 
 <file path=customXml/itemProps1.xml><?xml version="1.0" encoding="utf-8"?>
-<ds:datastoreItem xmlns:ds="http://schemas.openxmlformats.org/officeDocument/2006/customXml" ds:itemID="{DF44FBB7-797A-4E5C-8DA5-28B7F0D758CA}">
+<ds:datastoreItem xmlns:ds="http://schemas.openxmlformats.org/officeDocument/2006/customXml" ds:itemID="{D5F372BD-59A4-48B9-9149-3D2D4660945C}">
   <ds:schemaRefs>
     <ds:schemaRef ds:uri="http://schemas.openxmlformats.org/officeDocument/2006/bibliography"/>
   </ds:schemaRefs>

</xml_diff>

<commit_message>
Menambahkan sprint review-1 , sprint restropective-1, dan sprint-2
</commit_message>
<xml_diff>
--- a/211112269_LaporanProjectUTS - Copy.docx
+++ b/211112269_LaporanProjectUTS - Copy.docx
@@ -2665,19 +2665,7 @@
                 <w:sz w:val="24"/>
                 <w:szCs w:val="24"/>
               </w:rPr>
-              <w:t>Planned for</w:t>
-            </w:r>
-            <w:bookmarkStart w:id="0" w:name="_GoBack"/>
-            <w:bookmarkEnd w:id="0"/>
-            <w:r>
-              <w:rPr>
-                <w:rFonts w:ascii="Calibri" w:eastAsia="Calibri" w:hAnsi="Calibri" w:cs="Calibri"/>
-                <w:b/>
-                <w:bCs/>
-                <w:sz w:val="24"/>
-                <w:szCs w:val="24"/>
-              </w:rPr>
-              <w:t xml:space="preserve"> Today (Day </w:t>
+              <w:t xml:space="preserve">Planned for Today (Day </w:t>
             </w:r>
             <w:r>
               <w:rPr>
@@ -5120,13 +5108,73 @@
         <w:spacing w:after="0"/>
         <w:rPr>
           <w:rFonts w:ascii="Calibri" w:eastAsia="Calibri" w:hAnsi="Calibri" w:cs="Calibri"/>
+          <w:lang w:val="en-US"/>
         </w:rPr>
       </w:pPr>
       <w:r>
         <w:rPr>
           <w:rFonts w:ascii="Calibri" w:eastAsia="Calibri" w:hAnsi="Calibri" w:cs="Calibri"/>
         </w:rPr>
-        <w:t>Goals: sebagai Passenger saya ingin dapat membeli tiket,melihat status tiket,melihat jadwal keberangkatan dan melacak perjalanan secara online</w:t>
+        <w:t xml:space="preserve">Goals: sebagai </w:t>
+      </w:r>
+      <w:r>
+        <w:rPr>
+          <w:rFonts w:ascii="Calibri" w:eastAsia="Calibri" w:hAnsi="Calibri" w:cs="Calibri"/>
+          <w:lang w:val="en-US"/>
+        </w:rPr>
+        <w:t xml:space="preserve">User </w:t>
+      </w:r>
+      <w:r>
+        <w:rPr>
+          <w:rFonts w:ascii="Calibri" w:eastAsia="Calibri" w:hAnsi="Calibri" w:cs="Calibri"/>
+        </w:rPr>
+        <w:t>saya ingin dapat</w:t>
+      </w:r>
+      <w:r>
+        <w:rPr>
+          <w:rFonts w:ascii="Calibri" w:eastAsia="Calibri" w:hAnsi="Calibri" w:cs="Calibri"/>
+          <w:lang w:val="en-US"/>
+        </w:rPr>
+        <w:t xml:space="preserve"> melakukan sign up, sign in,</w:t>
+      </w:r>
+      <w:r>
+        <w:rPr>
+          <w:rFonts w:ascii="Calibri" w:eastAsia="Calibri" w:hAnsi="Calibri" w:cs="Calibri"/>
+        </w:rPr>
+        <w:t xml:space="preserve"> </w:t>
+      </w:r>
+      <w:r>
+        <w:rPr>
+          <w:rFonts w:ascii="Calibri" w:eastAsia="Calibri" w:hAnsi="Calibri" w:cs="Calibri"/>
+          <w:lang w:val="en-US"/>
+        </w:rPr>
+        <w:t>registrasi akun</w:t>
+      </w:r>
+      <w:r>
+        <w:rPr>
+          <w:rFonts w:ascii="Calibri" w:eastAsia="Calibri" w:hAnsi="Calibri" w:cs="Calibri"/>
+        </w:rPr>
+        <w:t>,</w:t>
+      </w:r>
+      <w:r>
+        <w:rPr>
+          <w:rFonts w:ascii="Calibri" w:eastAsia="Calibri" w:hAnsi="Calibri" w:cs="Calibri"/>
+          <w:lang w:val="en-US"/>
+        </w:rPr>
+        <w:t xml:space="preserve"> login</w:t>
+      </w:r>
+      <w:r>
+        <w:rPr>
+          <w:rFonts w:ascii="Calibri" w:eastAsia="Calibri" w:hAnsi="Calibri" w:cs="Calibri"/>
+        </w:rPr>
+        <w:t>,</w:t>
+      </w:r>
+      <w:r>
+        <w:rPr>
+          <w:rFonts w:ascii="Calibri" w:eastAsia="Calibri" w:hAnsi="Calibri" w:cs="Calibri"/>
+          <w:lang w:val="en-US"/>
+        </w:rPr>
+        <w:t xml:space="preserve"> membeli suplemen dan melihat keranjang suplemen</w:t>
       </w:r>
     </w:p>
     <w:tbl>
@@ -6237,11 +6285,11 @@
         <w:tblLook w:val="04A0" w:firstRow="1" w:lastRow="0" w:firstColumn="1" w:lastColumn="0" w:noHBand="0" w:noVBand="1"/>
       </w:tblPr>
       <w:tblGrid>
-        <w:gridCol w:w="853"/>
-        <w:gridCol w:w="1989"/>
-        <w:gridCol w:w="1950"/>
-        <w:gridCol w:w="2034"/>
-        <w:gridCol w:w="2308"/>
+        <w:gridCol w:w="854"/>
+        <w:gridCol w:w="2007"/>
+        <w:gridCol w:w="2020"/>
+        <w:gridCol w:w="2108"/>
+        <w:gridCol w:w="2145"/>
       </w:tblGrid>
       <w:tr>
         <w:tc>
@@ -6372,7 +6420,7 @@
                 <w:sz w:val="28"/>
                 <w:szCs w:val="28"/>
               </w:rPr>
-              <w:t>Status</w:t>
+              <w:t>Tindakan Selanjutnya</w:t>
             </w:r>
           </w:p>
         </w:tc>
@@ -6397,15 +6445,19 @@
               <w:jc w:val="center"/>
               <w:rPr>
                 <w:rFonts w:ascii="Calibri" w:eastAsia="Calibri" w:hAnsi="Calibri" w:cs="Calibri"/>
-              </w:rPr>
-            </w:pPr>
-            <w:r>
-              <w:rPr>
-                <w:rFonts w:ascii="Calibri" w:eastAsia="Calibri" w:hAnsi="Calibri" w:cs="Calibri"/>
                 <w:sz w:val="28"/>
                 <w:szCs w:val="28"/>
-              </w:rPr>
-              <w:t>Tindakan Selanjutnya</w:t>
+                <w:lang w:val="en-US"/>
+              </w:rPr>
+            </w:pPr>
+            <w:r>
+              <w:rPr>
+                <w:rFonts w:ascii="Calibri" w:eastAsia="Calibri" w:hAnsi="Calibri" w:cs="Calibri"/>
+                <w:sz w:val="28"/>
+                <w:szCs w:val="28"/>
+                <w:lang w:val="en-US"/>
+              </w:rPr>
+              <w:t>Status</w:t>
             </w:r>
           </w:p>
         </w:tc>
@@ -6463,13 +6515,15 @@
               <w:jc w:val="center"/>
               <w:rPr>
                 <w:rFonts w:ascii="Calibri" w:eastAsia="Calibri" w:hAnsi="Calibri" w:cs="Calibri"/>
-              </w:rPr>
-            </w:pPr>
-            <w:r>
-              <w:rPr>
-                <w:rFonts w:ascii="Calibri" w:eastAsia="Calibri" w:hAnsi="Calibri" w:cs="Calibri"/>
-              </w:rPr>
-              <w:t>Order Ticket</w:t>
+                <w:lang w:val="en-US"/>
+              </w:rPr>
+            </w:pPr>
+            <w:r>
+              <w:rPr>
+                <w:rFonts w:ascii="Calibri" w:eastAsia="Calibri" w:hAnsi="Calibri" w:cs="Calibri"/>
+                <w:lang w:val="en-US"/>
+              </w:rPr>
+              <w:t>User Account Management</w:t>
             </w:r>
           </w:p>
         </w:tc>
@@ -6493,13 +6547,29 @@
               <w:spacing w:after="0" w:line="240" w:lineRule="auto"/>
               <w:rPr>
                 <w:rFonts w:ascii="Calibri" w:eastAsia="Calibri" w:hAnsi="Calibri" w:cs="Calibri"/>
-              </w:rPr>
-            </w:pPr>
-            <w:r>
-              <w:rPr>
-                <w:rFonts w:ascii="Calibri" w:eastAsia="Calibri" w:hAnsi="Calibri" w:cs="Calibri"/>
-              </w:rPr>
-              <w:t>Pengguna dapat membeli tiket berdasarkan jadwal keberangkatan</w:t>
+                <w:lang w:val="en-US"/>
+              </w:rPr>
+            </w:pPr>
+            <w:r>
+              <w:rPr>
+                <w:rFonts w:ascii="Calibri" w:eastAsia="Calibri" w:hAnsi="Calibri" w:cs="Calibri"/>
+                <w:lang w:val="en-US"/>
+              </w:rPr>
+              <w:t>Halaman yang berisi keterangan dan akan mengarahkan</w:t>
+            </w:r>
+            <w:r>
+              <w:rPr>
+                <w:rFonts w:ascii="Calibri" w:eastAsia="Calibri" w:hAnsi="Calibri" w:cs="Calibri"/>
+                <w:lang w:val="en-US"/>
+              </w:rPr>
+              <w:t xml:space="preserve"> pengguna</w:t>
+            </w:r>
+            <w:r>
+              <w:rPr>
+                <w:rFonts w:ascii="Calibri" w:eastAsia="Calibri" w:hAnsi="Calibri" w:cs="Calibri"/>
+                <w:lang w:val="en-US"/>
+              </w:rPr>
+              <w:t xml:space="preserve"> ke halaman register/login</w:t>
             </w:r>
           </w:p>
         </w:tc>
@@ -6521,15 +6591,18 @@
           <w:p>
             <w:pPr>
               <w:spacing w:after="0" w:line="240" w:lineRule="auto"/>
-              <w:rPr>
-                <w:rFonts w:ascii="Calibri" w:eastAsia="Calibri" w:hAnsi="Calibri" w:cs="Calibri"/>
-              </w:rPr>
-            </w:pPr>
-            <w:r>
-              <w:rPr>
-                <w:rFonts w:ascii="Calibri" w:eastAsia="Calibri" w:hAnsi="Calibri" w:cs="Calibri"/>
-              </w:rPr>
-              <w:t>Pengguna menginginkan fitur pilih jenis pembayaran saat membeli tiket</w:t>
+              <w:jc w:val="center"/>
+              <w:rPr>
+                <w:rFonts w:ascii="Calibri" w:eastAsia="Calibri" w:hAnsi="Calibri" w:cs="Calibri"/>
+                <w:lang w:val="en-US"/>
+              </w:rPr>
+            </w:pPr>
+            <w:r>
+              <w:rPr>
+                <w:rFonts w:ascii="Calibri" w:eastAsia="Calibri" w:hAnsi="Calibri" w:cs="Calibri"/>
+                <w:lang w:val="en-US"/>
+              </w:rPr>
+              <w:t>Melakukan slicing design halaman sign-in dan sign-up menggunakan flutter</w:t>
             </w:r>
           </w:p>
         </w:tc>
@@ -6551,15 +6624,18 @@
           <w:p>
             <w:pPr>
               <w:spacing w:after="0" w:line="240" w:lineRule="auto"/>
-              <w:rPr>
-                <w:rFonts w:ascii="Calibri" w:eastAsia="Calibri" w:hAnsi="Calibri" w:cs="Calibri"/>
-              </w:rPr>
-            </w:pPr>
-            <w:r>
-              <w:rPr>
-                <w:rFonts w:ascii="Calibri" w:eastAsia="Calibri" w:hAnsi="Calibri" w:cs="Calibri"/>
-              </w:rPr>
-              <w:t>membuat fitur pilih pembayaran</w:t>
+              <w:jc w:val="center"/>
+              <w:rPr>
+                <w:rFonts w:ascii="Calibri" w:eastAsia="Calibri" w:hAnsi="Calibri" w:cs="Calibri"/>
+                <w:lang w:val="en-US"/>
+              </w:rPr>
+            </w:pPr>
+            <w:r>
+              <w:rPr>
+                <w:rFonts w:ascii="Calibri" w:eastAsia="Calibri" w:hAnsi="Calibri" w:cs="Calibri"/>
+                <w:lang w:val="en-US"/>
+              </w:rPr>
+              <w:t>Done</w:t>
             </w:r>
           </w:p>
         </w:tc>
@@ -6617,13 +6693,15 @@
               <w:jc w:val="center"/>
               <w:rPr>
                 <w:rFonts w:ascii="Calibri" w:eastAsia="Calibri" w:hAnsi="Calibri" w:cs="Calibri"/>
-              </w:rPr>
-            </w:pPr>
-            <w:r>
-              <w:rPr>
-                <w:rFonts w:ascii="Calibri" w:eastAsia="Calibri" w:hAnsi="Calibri" w:cs="Calibri"/>
-              </w:rPr>
-              <w:t>Jadwal keberangkatan</w:t>
+                <w:lang w:val="en-US"/>
+              </w:rPr>
+            </w:pPr>
+            <w:r>
+              <w:rPr>
+                <w:rFonts w:ascii="Calibri" w:eastAsia="Calibri" w:hAnsi="Calibri" w:cs="Calibri"/>
+                <w:lang w:val="en-US"/>
+              </w:rPr>
+              <w:t>Autentication</w:t>
             </w:r>
           </w:p>
         </w:tc>
@@ -6647,13 +6725,27 @@
               <w:spacing w:after="0" w:line="240" w:lineRule="auto"/>
               <w:rPr>
                 <w:rFonts w:ascii="Calibri" w:eastAsia="Calibri" w:hAnsi="Calibri" w:cs="Calibri"/>
-              </w:rPr>
-            </w:pPr>
-            <w:r>
-              <w:rPr>
-                <w:rFonts w:ascii="Calibri" w:eastAsia="Calibri" w:hAnsi="Calibri" w:cs="Calibri"/>
-              </w:rPr>
-              <w:t>Pengguna dapat melihat jadwal keberangkatan di seluruh stasiun</w:t>
+                <w:lang w:val="en-US"/>
+              </w:rPr>
+            </w:pPr>
+            <w:r>
+              <w:rPr>
+                <w:rFonts w:ascii="Calibri" w:eastAsia="Calibri" w:hAnsi="Calibri" w:cs="Calibri"/>
+              </w:rPr>
+              <w:t>Pengguna menginginkan fitur akun se</w:t>
+            </w:r>
+            <w:r>
+              <w:rPr>
+                <w:rFonts w:ascii="Calibri" w:eastAsia="Calibri" w:hAnsi="Calibri" w:cs="Calibri"/>
+              </w:rPr>
+              <w:t>perti login dan registrasi agar memungkinkan pe</w:t>
+            </w:r>
+            <w:r>
+              <w:rPr>
+                <w:rFonts w:ascii="Calibri" w:eastAsia="Calibri" w:hAnsi="Calibri" w:cs="Calibri"/>
+                <w:lang w:val="en-US"/>
+              </w:rPr>
+              <w:t>ngguna mengidentifikasi diri mereka sendiri di dalam aplikasi</w:t>
             </w:r>
           </w:p>
         </w:tc>
@@ -6682,8 +6774,37 @@
             <w:r>
               <w:rPr>
                 <w:rFonts w:ascii="Calibri" w:eastAsia="Calibri" w:hAnsi="Calibri" w:cs="Calibri"/>
-              </w:rPr>
-              <w:t>Pengguna menginginkan fitur akun seperti login dan registrasi agar pengguna dapat melihat jadwal di stasiun yang sering di gunakan</w:t>
+                <w:lang w:val="en-US"/>
+              </w:rPr>
+              <w:t xml:space="preserve">Melakukan slicing design halaman </w:t>
+            </w:r>
+            <w:r>
+              <w:rPr>
+                <w:rFonts w:ascii="Calibri" w:eastAsia="Calibri" w:hAnsi="Calibri" w:cs="Calibri"/>
+                <w:lang w:val="en-US"/>
+              </w:rPr>
+              <w:t xml:space="preserve">register </w:t>
+            </w:r>
+            <w:r>
+              <w:rPr>
+                <w:rFonts w:ascii="Calibri" w:eastAsia="Calibri" w:hAnsi="Calibri" w:cs="Calibri"/>
+                <w:lang w:val="en-US"/>
+              </w:rPr>
+              <w:t xml:space="preserve">dan </w:t>
+            </w:r>
+            <w:r>
+              <w:rPr>
+                <w:rFonts w:ascii="Calibri" w:eastAsia="Calibri" w:hAnsi="Calibri" w:cs="Calibri"/>
+                <w:lang w:val="en-US"/>
+              </w:rPr>
+              <w:t>login</w:t>
+            </w:r>
+            <w:r>
+              <w:rPr>
+                <w:rFonts w:ascii="Calibri" w:eastAsia="Calibri" w:hAnsi="Calibri" w:cs="Calibri"/>
+                <w:lang w:val="en-US"/>
+              </w:rPr>
+              <w:t xml:space="preserve"> menggunakan flutter</w:t>
             </w:r>
           </w:p>
         </w:tc>
@@ -6705,15 +6826,17 @@
           <w:p>
             <w:pPr>
               <w:spacing w:after="0" w:line="240" w:lineRule="auto"/>
-              <w:rPr>
-                <w:rFonts w:ascii="Calibri" w:eastAsia="Calibri" w:hAnsi="Calibri" w:cs="Calibri"/>
-              </w:rPr>
-            </w:pPr>
-            <w:r>
-              <w:rPr>
-                <w:rFonts w:ascii="Calibri" w:eastAsia="Calibri" w:hAnsi="Calibri" w:cs="Calibri"/>
-              </w:rPr>
-              <w:t xml:space="preserve">Membuat fitur login dan register </w:t>
+              <w:jc w:val="center"/>
+              <w:rPr>
+                <w:rFonts w:ascii="Calibri" w:eastAsia="Calibri" w:hAnsi="Calibri" w:cs="Calibri"/>
+              </w:rPr>
+            </w:pPr>
+            <w:r>
+              <w:rPr>
+                <w:rFonts w:ascii="Calibri" w:eastAsia="Calibri" w:hAnsi="Calibri" w:cs="Calibri"/>
+                <w:lang w:val="en-US"/>
+              </w:rPr>
+              <w:t>Done</w:t>
             </w:r>
           </w:p>
         </w:tc>
@@ -6771,13 +6894,15 @@
               <w:jc w:val="center"/>
               <w:rPr>
                 <w:rFonts w:ascii="Calibri" w:eastAsia="Calibri" w:hAnsi="Calibri" w:cs="Calibri"/>
-              </w:rPr>
-            </w:pPr>
-            <w:r>
-              <w:rPr>
-                <w:rFonts w:ascii="Calibri" w:eastAsia="Calibri" w:hAnsi="Calibri" w:cs="Calibri"/>
-              </w:rPr>
-              <w:t>Map</w:t>
+                <w:lang w:val="en-US"/>
+              </w:rPr>
+            </w:pPr>
+            <w:r>
+              <w:rPr>
+                <w:rFonts w:ascii="Calibri" w:eastAsia="Calibri" w:hAnsi="Calibri" w:cs="Calibri"/>
+                <w:lang w:val="en-US"/>
+              </w:rPr>
+              <w:t>Profile</w:t>
             </w:r>
           </w:p>
         </w:tc>
@@ -6806,8 +6931,15 @@
             <w:r>
               <w:rPr>
                 <w:rFonts w:ascii="Calibri" w:eastAsia="Calibri" w:hAnsi="Calibri" w:cs="Calibri"/>
-              </w:rPr>
-              <w:t>Pengguna dapat melacak perjalanan</w:t>
+                <w:lang w:val="en-US"/>
+              </w:rPr>
+              <w:t>M</w:t>
+            </w:r>
+            <w:r>
+              <w:rPr>
+                <w:rFonts w:ascii="Calibri" w:eastAsia="Calibri" w:hAnsi="Calibri" w:cs="Calibri"/>
+              </w:rPr>
+              <w:t>emberikan ruang untuk pengguna mengelola dan menampilkan informasi pribadi mereka yang relevan dengan kegiatan kebugaran dan pelatihan</w:t>
             </w:r>
           </w:p>
         </w:tc>
@@ -6836,8 +6968,23 @@
             <w:r>
               <w:rPr>
                 <w:rFonts w:ascii="Calibri" w:eastAsia="Calibri" w:hAnsi="Calibri" w:cs="Calibri"/>
-              </w:rPr>
-              <w:t>Selesai</w:t>
+                <w:lang w:val="en-US"/>
+              </w:rPr>
+              <w:t xml:space="preserve">Melakukan slicing design halaman </w:t>
+            </w:r>
+            <w:r>
+              <w:rPr>
+                <w:rFonts w:ascii="Calibri" w:eastAsia="Calibri" w:hAnsi="Calibri" w:cs="Calibri"/>
+                <w:lang w:val="en-US"/>
+              </w:rPr>
+              <w:t xml:space="preserve">Profile </w:t>
+            </w:r>
+            <w:r>
+              <w:rPr>
+                <w:rFonts w:ascii="Calibri" w:eastAsia="Calibri" w:hAnsi="Calibri" w:cs="Calibri"/>
+                <w:lang w:val="en-US"/>
+              </w:rPr>
+              <w:t>menggunakan flutter</w:t>
             </w:r>
           </w:p>
         </w:tc>
@@ -6862,13 +7009,15 @@
               <w:jc w:val="center"/>
               <w:rPr>
                 <w:rFonts w:ascii="Calibri" w:eastAsia="Calibri" w:hAnsi="Calibri" w:cs="Calibri"/>
-              </w:rPr>
-            </w:pPr>
-            <w:r>
-              <w:rPr>
-                <w:rFonts w:ascii="Calibri" w:eastAsia="Calibri" w:hAnsi="Calibri" w:cs="Calibri"/>
-              </w:rPr>
-              <w:t>-</w:t>
+                <w:lang w:val="en-US"/>
+              </w:rPr>
+            </w:pPr>
+            <w:r>
+              <w:rPr>
+                <w:rFonts w:ascii="Calibri" w:eastAsia="Calibri" w:hAnsi="Calibri" w:cs="Calibri"/>
+                <w:lang w:val="en-US"/>
+              </w:rPr>
+              <w:t>Done</w:t>
             </w:r>
           </w:p>
         </w:tc>
@@ -6926,13 +7075,15 @@
               <w:jc w:val="center"/>
               <w:rPr>
                 <w:rFonts w:ascii="Calibri" w:eastAsia="Calibri" w:hAnsi="Calibri" w:cs="Calibri"/>
-              </w:rPr>
-            </w:pPr>
-            <w:r>
-              <w:rPr>
-                <w:rFonts w:ascii="Calibri" w:eastAsia="Calibri" w:hAnsi="Calibri" w:cs="Calibri"/>
-              </w:rPr>
-              <w:t>Notifikasi status</w:t>
+                <w:lang w:val="en-US"/>
+              </w:rPr>
+            </w:pPr>
+            <w:r>
+              <w:rPr>
+                <w:rFonts w:ascii="Calibri" w:eastAsia="Calibri" w:hAnsi="Calibri" w:cs="Calibri"/>
+                <w:lang w:val="en-US"/>
+              </w:rPr>
+              <w:t>E-commerce</w:t>
             </w:r>
           </w:p>
         </w:tc>
@@ -6961,8 +7112,15 @@
             <w:r>
               <w:rPr>
                 <w:rFonts w:ascii="Calibri" w:eastAsia="Calibri" w:hAnsi="Calibri" w:cs="Calibri"/>
-              </w:rPr>
-              <w:t>Pengguna dapat menerima notifikasi mengenai perubahan jadwal, keterlambatan, perubahan jalur, dan kondisi perjalanan lainnya</w:t>
+                <w:lang w:val="en-US"/>
+              </w:rPr>
+              <w:t>Memungkinkan</w:t>
+            </w:r>
+            <w:r>
+              <w:rPr>
+                <w:rFonts w:ascii="Calibri" w:eastAsia="Calibri" w:hAnsi="Calibri" w:cs="Calibri"/>
+              </w:rPr>
+              <w:t xml:space="preserve"> pengguna memilih produk yang ingin dibeli, fitur ini akan mengelola proses penambahan produk ke dalam keranjang belanja mereka</w:t>
             </w:r>
           </w:p>
         </w:tc>
@@ -6991,8 +7149,23 @@
             <w:r>
               <w:rPr>
                 <w:rFonts w:ascii="Calibri" w:eastAsia="Calibri" w:hAnsi="Calibri" w:cs="Calibri"/>
-              </w:rPr>
-              <w:t>Pengguna menginginkan adanya fitur chat sebagai komunikasi untuk menanyakan detail perubahan jadwal dan lainnya pada pihak kereta</w:t>
+                <w:lang w:val="en-US"/>
+              </w:rPr>
+              <w:t xml:space="preserve">Melakukan slicing design halaman </w:t>
+            </w:r>
+            <w:r>
+              <w:rPr>
+                <w:rFonts w:ascii="Calibri" w:eastAsia="Calibri" w:hAnsi="Calibri" w:cs="Calibri"/>
+                <w:lang w:val="en-US"/>
+              </w:rPr>
+              <w:t>Suplemen dan halaman Cart</w:t>
+            </w:r>
+            <w:r>
+              <w:rPr>
+                <w:rFonts w:ascii="Calibri" w:eastAsia="Calibri" w:hAnsi="Calibri" w:cs="Calibri"/>
+                <w:lang w:val="en-US"/>
+              </w:rPr>
+              <w:t xml:space="preserve"> menggunakan flutter</w:t>
             </w:r>
           </w:p>
         </w:tc>
@@ -7014,15 +7187,18 @@
           <w:p>
             <w:pPr>
               <w:spacing w:after="0" w:line="240" w:lineRule="auto"/>
-              <w:rPr>
-                <w:rFonts w:ascii="Calibri" w:eastAsia="Calibri" w:hAnsi="Calibri" w:cs="Calibri"/>
-              </w:rPr>
-            </w:pPr>
-            <w:r>
-              <w:rPr>
-                <w:rFonts w:ascii="Calibri" w:eastAsia="Calibri" w:hAnsi="Calibri" w:cs="Calibri"/>
-              </w:rPr>
-              <w:t>Membuat fitur chat/Custommer Service</w:t>
+              <w:jc w:val="center"/>
+              <w:rPr>
+                <w:rFonts w:ascii="Calibri" w:eastAsia="Calibri" w:hAnsi="Calibri" w:cs="Calibri"/>
+                <w:lang w:val="en-US"/>
+              </w:rPr>
+            </w:pPr>
+            <w:r>
+              <w:rPr>
+                <w:rFonts w:ascii="Calibri" w:eastAsia="Calibri" w:hAnsi="Calibri" w:cs="Calibri"/>
+                <w:lang w:val="en-US"/>
+              </w:rPr>
+              <w:t>Done</w:t>
             </w:r>
           </w:p>
         </w:tc>
@@ -7063,6 +7239,33 @@
     </w:p>
     <w:p>
       <w:pPr>
+        <w:rPr>
+          <w:rFonts w:ascii="Calibri" w:eastAsia="Calibri" w:hAnsi="Calibri" w:cs="Calibri"/>
+          <w:sz w:val="24"/>
+          <w:szCs w:val="24"/>
+        </w:rPr>
+      </w:pPr>
+    </w:p>
+    <w:p>
+      <w:pPr>
+        <w:rPr>
+          <w:rFonts w:ascii="Calibri" w:eastAsia="Calibri" w:hAnsi="Calibri" w:cs="Calibri"/>
+          <w:sz w:val="24"/>
+          <w:szCs w:val="24"/>
+        </w:rPr>
+      </w:pPr>
+    </w:p>
+    <w:p>
+      <w:pPr>
+        <w:rPr>
+          <w:rFonts w:ascii="Calibri" w:eastAsia="Calibri" w:hAnsi="Calibri" w:cs="Calibri"/>
+          <w:sz w:val="24"/>
+          <w:szCs w:val="24"/>
+        </w:rPr>
+      </w:pPr>
+    </w:p>
+    <w:p>
+      <w:pPr>
         <w:jc w:val="center"/>
         <w:rPr>
           <w:rFonts w:ascii="Calibri" w:eastAsia="Calibri" w:hAnsi="Calibri" w:cs="Calibri"/>
@@ -7076,6 +7279,7 @@
           <w:sz w:val="32"/>
           <w:szCs w:val="32"/>
         </w:rPr>
+        <w:lastRenderedPageBreak/>
         <w:t>SPRINT RETROSPECTIVE 1</w:t>
       </w:r>
     </w:p>
@@ -7744,10 +7948,12 @@
         </w:tc>
       </w:tr>
       <w:tr>
+        <w:trPr>
+          <w:trHeight w:val="1880"/>
+        </w:trPr>
         <w:tc>
           <w:tcPr>
             <w:tcW w:w="705" w:type="dxa"/>
-            <w:vMerge w:val="restart"/>
             <w:tcBorders>
               <w:top w:val="single" w:sz="6" w:space="0" w:color="000000" w:themeColor="text1"/>
               <w:left w:val="single" w:sz="6" w:space="0" w:color="000000" w:themeColor="text1"/>
@@ -7780,7 +7986,6 @@
         <w:tc>
           <w:tcPr>
             <w:tcW w:w="2295" w:type="dxa"/>
-            <w:vMerge w:val="restart"/>
             <w:tcBorders>
               <w:top w:val="single" w:sz="6" w:space="0" w:color="000000" w:themeColor="text1"/>
               <w:left w:val="single" w:sz="6" w:space="0" w:color="000000" w:themeColor="text1"/>
@@ -7806,13 +8011,149 @@
               <w:rPr>
                 <w:rFonts w:ascii="Calibri" w:eastAsia="Calibri" w:hAnsi="Calibri" w:cs="Calibri"/>
               </w:rPr>
-              <w:t>Sebagai Passenger saya ingin dapat melakukan live chat dengan petugas kereta api sehingga saya dapat meminta bantuan kepada petugas</w:t>
+              <w:t>Sebagai Body Builder saya dapat Mengatur profile pribadi saya</w:t>
             </w:r>
           </w:p>
         </w:tc>
         <w:tc>
           <w:tcPr>
             <w:tcW w:w="2070" w:type="dxa"/>
+            <w:tcBorders>
+              <w:top w:val="single" w:sz="6" w:space="0" w:color="000000" w:themeColor="text1"/>
+              <w:left w:val="single" w:sz="6" w:space="0" w:color="000000" w:themeColor="text1"/>
+              <w:right w:val="single" w:sz="6" w:space="0" w:color="000000" w:themeColor="text1"/>
+            </w:tcBorders>
+            <w:shd w:val="clear" w:color="auto" w:fill="57CFB7"/>
+            <w:tcMar>
+              <w:left w:w="10" w:type="dxa"/>
+              <w:right w:w="10" w:type="dxa"/>
+            </w:tcMar>
+            <w:vAlign w:val="center"/>
+          </w:tcPr>
+          <w:p>
+            <w:pPr>
+              <w:spacing w:after="0" w:line="240" w:lineRule="auto"/>
+              <w:jc w:val="center"/>
+              <w:rPr>
+                <w:rFonts w:ascii="Calibri" w:eastAsia="Calibri" w:hAnsi="Calibri" w:cs="Calibri"/>
+              </w:rPr>
+            </w:pPr>
+            <w:r>
+              <w:rPr>
+                <w:rFonts w:ascii="Calibri" w:eastAsia="Calibri" w:hAnsi="Calibri" w:cs="Calibri"/>
+                <w:lang w:val="en-US"/>
+              </w:rPr>
+              <w:t>Melakukan slicing design halaman Profile menggunakan flutter</w:t>
+            </w:r>
+          </w:p>
+        </w:tc>
+        <w:tc>
+          <w:tcPr>
+            <w:tcW w:w="1815" w:type="dxa"/>
+            <w:tcBorders>
+              <w:top w:val="single" w:sz="6" w:space="0" w:color="000000" w:themeColor="text1"/>
+              <w:left w:val="single" w:sz="6" w:space="0" w:color="000000" w:themeColor="text1"/>
+              <w:right w:val="single" w:sz="6" w:space="0" w:color="000000" w:themeColor="text1"/>
+            </w:tcBorders>
+            <w:shd w:val="clear" w:color="auto" w:fill="57CFB7"/>
+            <w:tcMar>
+              <w:left w:w="10" w:type="dxa"/>
+              <w:right w:w="10" w:type="dxa"/>
+            </w:tcMar>
+            <w:vAlign w:val="center"/>
+          </w:tcPr>
+          <w:p>
+            <w:pPr>
+              <w:spacing w:after="0" w:line="240" w:lineRule="auto"/>
+              <w:jc w:val="center"/>
+              <w:rPr>
+                <w:rFonts w:ascii="Calibri" w:eastAsia="Calibri" w:hAnsi="Calibri" w:cs="Calibri"/>
+              </w:rPr>
+            </w:pPr>
+            <w:r>
+              <w:rPr>
+                <w:rFonts w:ascii="Calibri" w:eastAsia="Calibri" w:hAnsi="Calibri" w:cs="Calibri"/>
+              </w:rPr>
+              <w:t>Adrianus Silalahi </w:t>
+            </w:r>
+          </w:p>
+        </w:tc>
+        <w:tc>
+          <w:tcPr>
+            <w:tcW w:w="1290" w:type="dxa"/>
+            <w:tcBorders>
+              <w:top w:val="single" w:sz="6" w:space="0" w:color="000000" w:themeColor="text1"/>
+              <w:left w:val="single" w:sz="6" w:space="0" w:color="000000" w:themeColor="text1"/>
+              <w:right w:val="single" w:sz="6" w:space="0" w:color="000000" w:themeColor="text1"/>
+            </w:tcBorders>
+            <w:shd w:val="clear" w:color="auto" w:fill="57CFB7"/>
+            <w:tcMar>
+              <w:left w:w="10" w:type="dxa"/>
+              <w:right w:w="10" w:type="dxa"/>
+            </w:tcMar>
+            <w:vAlign w:val="center"/>
+          </w:tcPr>
+          <w:p>
+            <w:pPr>
+              <w:spacing w:after="0" w:line="240" w:lineRule="auto"/>
+              <w:jc w:val="center"/>
+              <w:rPr>
+                <w:lang w:val="en-US"/>
+              </w:rPr>
+            </w:pPr>
+            <w:r>
+              <w:rPr>
+                <w:lang w:val="en-US"/>
+              </w:rPr>
+              <w:t>3</w:t>
+            </w:r>
+          </w:p>
+        </w:tc>
+        <w:tc>
+          <w:tcPr>
+            <w:tcW w:w="810" w:type="dxa"/>
+            <w:tcBorders>
+              <w:top w:val="single" w:sz="6" w:space="0" w:color="000000" w:themeColor="text1"/>
+              <w:left w:val="single" w:sz="6" w:space="0" w:color="000000" w:themeColor="text1"/>
+              <w:right w:val="single" w:sz="6" w:space="0" w:color="000000" w:themeColor="text1"/>
+            </w:tcBorders>
+            <w:shd w:val="clear" w:color="auto" w:fill="57CFB7"/>
+            <w:tcMar>
+              <w:left w:w="10" w:type="dxa"/>
+              <w:right w:w="10" w:type="dxa"/>
+            </w:tcMar>
+            <w:vAlign w:val="center"/>
+          </w:tcPr>
+          <w:p>
+            <w:pPr>
+              <w:spacing w:after="0" w:line="240" w:lineRule="auto"/>
+              <w:rPr>
+                <w:rFonts w:ascii="Calibri" w:eastAsia="Calibri" w:hAnsi="Calibri" w:cs="Calibri"/>
+              </w:rPr>
+            </w:pPr>
+            <w:r>
+              <w:rPr>
+                <w:rFonts w:ascii="Calibri" w:eastAsia="Calibri" w:hAnsi="Calibri" w:cs="Calibri"/>
+                <w:lang w:val="en-US"/>
+              </w:rPr>
+              <w:t xml:space="preserve">  </w:t>
+            </w:r>
+            <w:r>
+              <w:rPr>
+                <w:rFonts w:ascii="Calibri" w:eastAsia="Calibri" w:hAnsi="Calibri" w:cs="Calibri"/>
+              </w:rPr>
+              <w:t>Done </w:t>
+            </w:r>
+          </w:p>
+        </w:tc>
+      </w:tr>
+      <w:tr>
+        <w:trPr>
+          <w:trHeight w:val="2417"/>
+        </w:trPr>
+        <w:tc>
+          <w:tcPr>
+            <w:tcW w:w="705" w:type="dxa"/>
             <w:tcBorders>
               <w:top w:val="single" w:sz="6" w:space="0" w:color="000000" w:themeColor="text1"/>
               <w:left w:val="single" w:sz="6" w:space="0" w:color="000000" w:themeColor="text1"/>
@@ -7838,13 +8179,13 @@
               <w:rPr>
                 <w:rFonts w:ascii="Calibri" w:eastAsia="Calibri" w:hAnsi="Calibri" w:cs="Calibri"/>
               </w:rPr>
-              <w:t>Membuat Back-End Code untuk Live Chat</w:t>
-            </w:r>
-          </w:p>
-        </w:tc>
-        <w:tc>
-          <w:tcPr>
-            <w:tcW w:w="1815" w:type="dxa"/>
+              <w:t>006 </w:t>
+            </w:r>
+          </w:p>
+        </w:tc>
+        <w:tc>
+          <w:tcPr>
+            <w:tcW w:w="2295" w:type="dxa"/>
             <w:tcBorders>
               <w:top w:val="single" w:sz="6" w:space="0" w:color="000000" w:themeColor="text1"/>
               <w:left w:val="single" w:sz="6" w:space="0" w:color="000000" w:themeColor="text1"/>
@@ -7870,13 +8211,191 @@
               <w:rPr>
                 <w:rFonts w:ascii="Calibri" w:eastAsia="Calibri" w:hAnsi="Calibri" w:cs="Calibri"/>
               </w:rPr>
-              <w:t>Willy situmorang </w:t>
+              <w:t>Sebagai Pengguna saya ingin mengetahui fitur yang ada di dalam aplikasi</w:t>
+            </w:r>
+          </w:p>
+        </w:tc>
+        <w:tc>
+          <w:tcPr>
+            <w:tcW w:w="2070" w:type="dxa"/>
+            <w:tcBorders>
+              <w:top w:val="single" w:sz="6" w:space="0" w:color="000000" w:themeColor="text1"/>
+              <w:left w:val="single" w:sz="6" w:space="0" w:color="000000" w:themeColor="text1"/>
+              <w:right w:val="single" w:sz="6" w:space="0" w:color="000000" w:themeColor="text1"/>
+            </w:tcBorders>
+            <w:shd w:val="clear" w:color="auto" w:fill="57CFB7"/>
+            <w:tcMar>
+              <w:left w:w="10" w:type="dxa"/>
+              <w:right w:w="10" w:type="dxa"/>
+            </w:tcMar>
+            <w:vAlign w:val="center"/>
+          </w:tcPr>
+          <w:p>
+            <w:pPr>
+              <w:spacing w:after="0" w:line="240" w:lineRule="auto"/>
+              <w:jc w:val="center"/>
+              <w:rPr>
+                <w:rFonts w:ascii="Calibri" w:eastAsia="Calibri" w:hAnsi="Calibri" w:cs="Calibri"/>
+              </w:rPr>
+            </w:pPr>
+            <w:r>
+              <w:rPr>
+                <w:rFonts w:ascii="Calibri" w:eastAsia="Calibri" w:hAnsi="Calibri" w:cs="Calibri"/>
+              </w:rPr>
+              <w:t>Membuat Back-End Code untuk Register Page</w:t>
+            </w:r>
+          </w:p>
+          <w:p>
+            <w:pPr>
+              <w:spacing w:after="0" w:line="240" w:lineRule="auto"/>
+              <w:jc w:val="center"/>
+              <w:rPr>
+                <w:rFonts w:ascii="Calibri" w:eastAsia="Calibri" w:hAnsi="Calibri" w:cs="Calibri"/>
+              </w:rPr>
+            </w:pPr>
+            <w:r>
+              <w:rPr>
+                <w:rFonts w:ascii="Calibri" w:eastAsia="Calibri" w:hAnsi="Calibri" w:cs="Calibri"/>
+              </w:rPr>
+              <w:t>Membuat Front-End Code untuk Register page </w:t>
+            </w:r>
+          </w:p>
+          <w:p>
+            <w:pPr>
+              <w:spacing w:after="0" w:line="240" w:lineRule="auto"/>
+              <w:jc w:val="center"/>
+              <w:rPr>
+                <w:rFonts w:ascii="Calibri" w:eastAsia="Calibri" w:hAnsi="Calibri" w:cs="Calibri"/>
+              </w:rPr>
+            </w:pPr>
+            <w:r>
+              <w:rPr>
+                <w:rFonts w:ascii="Calibri" w:eastAsia="Calibri" w:hAnsi="Calibri" w:cs="Calibri"/>
+              </w:rPr>
+              <w:t>Membuat UI untuk Register page </w:t>
+            </w:r>
+          </w:p>
+          <w:p>
+            <w:pPr>
+              <w:spacing w:after="0" w:line="240" w:lineRule="auto"/>
+              <w:jc w:val="center"/>
+              <w:rPr>
+                <w:rFonts w:ascii="Calibri" w:eastAsia="Calibri" w:hAnsi="Calibri" w:cs="Calibri"/>
+              </w:rPr>
+            </w:pPr>
+            <w:r>
+              <w:rPr>
+                <w:rFonts w:ascii="Calibri" w:eastAsia="Calibri" w:hAnsi="Calibri" w:cs="Calibri"/>
+              </w:rPr>
+              <w:t>Code Review </w:t>
+            </w:r>
+          </w:p>
+        </w:tc>
+        <w:tc>
+          <w:tcPr>
+            <w:tcW w:w="1815" w:type="dxa"/>
+            <w:tcBorders>
+              <w:top w:val="single" w:sz="6" w:space="0" w:color="000000" w:themeColor="text1"/>
+              <w:left w:val="single" w:sz="6" w:space="0" w:color="000000" w:themeColor="text1"/>
+              <w:right w:val="single" w:sz="6" w:space="0" w:color="000000" w:themeColor="text1"/>
+            </w:tcBorders>
+            <w:shd w:val="clear" w:color="auto" w:fill="57CFB7"/>
+            <w:tcMar>
+              <w:left w:w="10" w:type="dxa"/>
+              <w:right w:w="10" w:type="dxa"/>
+            </w:tcMar>
+            <w:vAlign w:val="center"/>
+          </w:tcPr>
+          <w:p>
+            <w:pPr>
+              <w:spacing w:after="0" w:line="240" w:lineRule="auto"/>
+              <w:jc w:val="center"/>
+              <w:rPr>
+                <w:rFonts w:ascii="Calibri" w:eastAsia="Calibri" w:hAnsi="Calibri" w:cs="Calibri"/>
+                <w:lang w:val="en-US"/>
+              </w:rPr>
+            </w:pPr>
+            <w:r>
+              <w:rPr>
+                <w:rFonts w:ascii="Calibri" w:eastAsia="Calibri" w:hAnsi="Calibri" w:cs="Calibri"/>
+                <w:lang w:val="en-US"/>
+              </w:rPr>
+              <w:t>Adrianus Silalahi</w:t>
             </w:r>
           </w:p>
         </w:tc>
         <w:tc>
           <w:tcPr>
             <w:tcW w:w="1290" w:type="dxa"/>
+            <w:tcBorders>
+              <w:top w:val="single" w:sz="6" w:space="0" w:color="000000" w:themeColor="text1"/>
+              <w:left w:val="single" w:sz="6" w:space="0" w:color="000000" w:themeColor="text1"/>
+              <w:right w:val="single" w:sz="6" w:space="0" w:color="000000" w:themeColor="text1"/>
+            </w:tcBorders>
+            <w:shd w:val="clear" w:color="auto" w:fill="57CFB7"/>
+            <w:tcMar>
+              <w:left w:w="10" w:type="dxa"/>
+              <w:right w:w="10" w:type="dxa"/>
+            </w:tcMar>
+            <w:vAlign w:val="center"/>
+          </w:tcPr>
+          <w:p>
+            <w:pPr>
+              <w:spacing w:after="0" w:line="240" w:lineRule="auto"/>
+              <w:jc w:val="center"/>
+              <w:rPr>
+                <w:lang w:val="en-US"/>
+              </w:rPr>
+            </w:pPr>
+            <w:r>
+              <w:rPr>
+                <w:lang w:val="en-US"/>
+              </w:rPr>
+              <w:t>4</w:t>
+            </w:r>
+          </w:p>
+        </w:tc>
+        <w:tc>
+          <w:tcPr>
+            <w:tcW w:w="810" w:type="dxa"/>
+            <w:tcBorders>
+              <w:top w:val="single" w:sz="6" w:space="0" w:color="000000" w:themeColor="text1"/>
+              <w:left w:val="single" w:sz="6" w:space="0" w:color="000000" w:themeColor="text1"/>
+              <w:right w:val="single" w:sz="6" w:space="0" w:color="000000" w:themeColor="text1"/>
+            </w:tcBorders>
+            <w:shd w:val="clear" w:color="auto" w:fill="57CFB7"/>
+            <w:tcMar>
+              <w:left w:w="10" w:type="dxa"/>
+              <w:right w:w="10" w:type="dxa"/>
+            </w:tcMar>
+            <w:vAlign w:val="center"/>
+          </w:tcPr>
+          <w:p>
+            <w:pPr>
+              <w:spacing w:after="0" w:line="240" w:lineRule="auto"/>
+              <w:jc w:val="center"/>
+              <w:rPr>
+                <w:rFonts w:ascii="Calibri" w:eastAsia="Calibri" w:hAnsi="Calibri" w:cs="Calibri"/>
+                <w:lang w:val="en-US"/>
+              </w:rPr>
+            </w:pPr>
+            <w:r>
+              <w:rPr>
+                <w:rFonts w:ascii="Calibri" w:eastAsia="Calibri" w:hAnsi="Calibri" w:cs="Calibri"/>
+                <w:lang w:val="en-US"/>
+              </w:rPr>
+              <w:t>Done</w:t>
+            </w:r>
+            <w:bookmarkStart w:id="0" w:name="_GoBack"/>
+            <w:bookmarkEnd w:id="0"/>
+          </w:p>
+        </w:tc>
+      </w:tr>
+      <w:tr>
+        <w:tc>
+          <w:tcPr>
+            <w:tcW w:w="705" w:type="dxa"/>
+            <w:vMerge w:val="restart"/>
             <w:tcBorders>
               <w:top w:val="single" w:sz="6" w:space="0" w:color="000000" w:themeColor="text1"/>
               <w:left w:val="single" w:sz="6" w:space="0" w:color="000000" w:themeColor="text1"/>
@@ -7894,19 +8413,22 @@
             <w:pPr>
               <w:spacing w:after="0" w:line="240" w:lineRule="auto"/>
               <w:jc w:val="center"/>
-            </w:pPr>
-            <w:r>
-              <w:rPr>
-                <w:rFonts w:ascii="Segoe UI" w:eastAsia="Segoe UI" w:hAnsi="Segoe UI" w:cs="Segoe UI"/>
-                <w:sz w:val="18"/>
-              </w:rPr>
-              <w:t>3</w:t>
-            </w:r>
-          </w:p>
-        </w:tc>
-        <w:tc>
-          <w:tcPr>
-            <w:tcW w:w="810" w:type="dxa"/>
+              <w:rPr>
+                <w:rFonts w:ascii="Calibri" w:eastAsia="Calibri" w:hAnsi="Calibri" w:cs="Calibri"/>
+              </w:rPr>
+            </w:pPr>
+            <w:r>
+              <w:rPr>
+                <w:rFonts w:ascii="Calibri" w:eastAsia="Calibri" w:hAnsi="Calibri" w:cs="Calibri"/>
+              </w:rPr>
+              <w:t>007 </w:t>
+            </w:r>
+          </w:p>
+        </w:tc>
+        <w:tc>
+          <w:tcPr>
+            <w:tcW w:w="2295" w:type="dxa"/>
+            <w:vMerge w:val="restart"/>
             <w:tcBorders>
               <w:top w:val="single" w:sz="6" w:space="0" w:color="000000" w:themeColor="text1"/>
               <w:left w:val="single" w:sz="6" w:space="0" w:color="000000" w:themeColor="text1"/>
@@ -7932,48 +8454,8 @@
               <w:rPr>
                 <w:rFonts w:ascii="Calibri" w:eastAsia="Calibri" w:hAnsi="Calibri" w:cs="Calibri"/>
               </w:rPr>
-              <w:t>Done </w:t>
-            </w:r>
-          </w:p>
-        </w:tc>
-      </w:tr>
-      <w:tr>
-        <w:tc>
-          <w:tcPr>
-            <w:tcW w:w="705" w:type="dxa"/>
-            <w:vMerge/>
-            <w:tcMar>
-              <w:left w:w="10" w:type="dxa"/>
-              <w:right w:w="10" w:type="dxa"/>
-            </w:tcMar>
-            <w:vAlign w:val="center"/>
-          </w:tcPr>
-          <w:p>
-            <w:pPr>
-              <w:spacing w:after="200" w:line="276" w:lineRule="auto"/>
-              <w:rPr>
-                <w:rFonts w:ascii="Calibri" w:eastAsia="Calibri" w:hAnsi="Calibri" w:cs="Calibri"/>
-              </w:rPr>
-            </w:pPr>
-          </w:p>
-        </w:tc>
-        <w:tc>
-          <w:tcPr>
-            <w:tcW w:w="2295" w:type="dxa"/>
-            <w:vMerge/>
-            <w:tcMar>
-              <w:left w:w="10" w:type="dxa"/>
-              <w:right w:w="10" w:type="dxa"/>
-            </w:tcMar>
-            <w:vAlign w:val="center"/>
-          </w:tcPr>
-          <w:p>
-            <w:pPr>
-              <w:spacing w:after="200" w:line="276" w:lineRule="auto"/>
-              <w:rPr>
-                <w:rFonts w:ascii="Calibri" w:eastAsia="Calibri" w:hAnsi="Calibri" w:cs="Calibri"/>
-              </w:rPr>
-            </w:pPr>
+              <w:t>Sebagai User saya ingin dapat login sehingga saya dapat mengakses fitur fitur dengan data yang terkait dengan akun saya</w:t>
+            </w:r>
           </w:p>
         </w:tc>
         <w:tc>
@@ -8004,7 +8486,7 @@
               <w:rPr>
                 <w:rFonts w:ascii="Calibri" w:eastAsia="Calibri" w:hAnsi="Calibri" w:cs="Calibri"/>
               </w:rPr>
-              <w:t>Membuat Front-End Code untuk Live Chat</w:t>
+              <w:t>Membuat Back-End Code untuk Login page </w:t>
             </w:r>
           </w:p>
         </w:tc>
@@ -8036,7 +8518,7 @@
               <w:rPr>
                 <w:rFonts w:ascii="Calibri" w:eastAsia="Calibri" w:hAnsi="Calibri" w:cs="Calibri"/>
               </w:rPr>
-              <w:t>Adrianus Silalahi </w:t>
+              <w:t>Willy situmorang </w:t>
             </w:r>
           </w:p>
         </w:tc>
@@ -8060,15 +8542,13 @@
             <w:pPr>
               <w:spacing w:after="0" w:line="240" w:lineRule="auto"/>
               <w:jc w:val="center"/>
-              <w:rPr>
-                <w:rFonts w:ascii="Calibri" w:eastAsia="Calibri" w:hAnsi="Calibri" w:cs="Calibri"/>
-              </w:rPr>
-            </w:pPr>
-            <w:r>
-              <w:rPr>
-                <w:rFonts w:ascii="Calibri" w:eastAsia="Calibri" w:hAnsi="Calibri" w:cs="Calibri"/>
-              </w:rPr>
-              <w:t>5 </w:t>
+            </w:pPr>
+            <w:r>
+              <w:rPr>
+                <w:rFonts w:ascii="Segoe UI" w:eastAsia="Segoe UI" w:hAnsi="Segoe UI" w:cs="Segoe UI"/>
+                <w:sz w:val="18"/>
+              </w:rPr>
+              <w:t>3</w:t>
             </w:r>
           </w:p>
         </w:tc>
@@ -8093,9 +8573,7 @@
               <w:spacing w:after="0" w:line="240" w:lineRule="auto"/>
               <w:jc w:val="center"/>
               <w:rPr>
-                <w:rFonts w:ascii="Segoe UI" w:eastAsia="Segoe UI" w:hAnsi="Segoe UI" w:cs="Segoe UI"/>
-                <w:sz w:val="18"/>
-                <w:szCs w:val="18"/>
+                <w:rFonts w:ascii="Calibri" w:eastAsia="Calibri" w:hAnsi="Calibri" w:cs="Calibri"/>
               </w:rPr>
             </w:pPr>
             <w:r>
@@ -8103,18 +8581,6 @@
                 <w:rFonts w:ascii="Calibri" w:eastAsia="Calibri" w:hAnsi="Calibri" w:cs="Calibri"/>
               </w:rPr>
               <w:t>Done </w:t>
-            </w:r>
-          </w:p>
-          <w:p>
-            <w:pPr>
-              <w:spacing w:after="0" w:line="240" w:lineRule="auto"/>
-              <w:jc w:val="center"/>
-            </w:pPr>
-            <w:r>
-              <w:rPr>
-                <w:rFonts w:ascii="Calibri" w:eastAsia="Calibri" w:hAnsi="Calibri" w:cs="Calibri"/>
-              </w:rPr>
-              <w:t> </w:t>
             </w:r>
           </w:p>
         </w:tc>
@@ -8186,14 +8652,13 @@
               <w:rPr>
                 <w:rFonts w:ascii="Calibri" w:eastAsia="Calibri" w:hAnsi="Calibri" w:cs="Calibri"/>
               </w:rPr>
-              <w:t>Membuat UI untuk Live Chat</w:t>
+              <w:t>Membuat Front-End Code untuk Login page </w:t>
             </w:r>
           </w:p>
         </w:tc>
         <w:tc>
           <w:tcPr>
             <w:tcW w:w="1815" w:type="dxa"/>
-            <w:vMerge w:val="restart"/>
             <w:tcBorders>
               <w:top w:val="single" w:sz="6" w:space="0" w:color="000000" w:themeColor="text1"/>
               <w:left w:val="single" w:sz="6" w:space="0" w:color="000000" w:themeColor="text1"/>
@@ -8219,7 +8684,7 @@
               <w:rPr>
                 <w:rFonts w:ascii="Calibri" w:eastAsia="Calibri" w:hAnsi="Calibri" w:cs="Calibri"/>
               </w:rPr>
-              <w:t>Bintang sinaga  </w:t>
+              <w:t>Adrianus Silalahi </w:t>
             </w:r>
           </w:p>
         </w:tc>
@@ -8243,13 +8708,15 @@
             <w:pPr>
               <w:spacing w:after="0" w:line="240" w:lineRule="auto"/>
               <w:jc w:val="center"/>
-            </w:pPr>
-            <w:r>
-              <w:rPr>
-                <w:rFonts w:ascii="Segoe UI" w:eastAsia="Segoe UI" w:hAnsi="Segoe UI" w:cs="Segoe UI"/>
-                <w:sz w:val="18"/>
-              </w:rPr>
-              <w:t>5</w:t>
+              <w:rPr>
+                <w:rFonts w:ascii="Calibri" w:eastAsia="Calibri" w:hAnsi="Calibri" w:cs="Calibri"/>
+              </w:rPr>
+            </w:pPr>
+            <w:r>
+              <w:rPr>
+                <w:rFonts w:ascii="Calibri" w:eastAsia="Calibri" w:hAnsi="Calibri" w:cs="Calibri"/>
+              </w:rPr>
+              <w:t>5 </w:t>
             </w:r>
           </w:p>
         </w:tc>
@@ -8367,32 +8834,14 @@
               <w:rPr>
                 <w:rFonts w:ascii="Calibri" w:eastAsia="Calibri" w:hAnsi="Calibri" w:cs="Calibri"/>
               </w:rPr>
-              <w:t>Code Review </w:t>
+              <w:t>Membuat UI untuk Login page </w:t>
             </w:r>
           </w:p>
         </w:tc>
         <w:tc>
           <w:tcPr>
             <w:tcW w:w="1815" w:type="dxa"/>
-            <w:vMerge/>
-            <w:tcMar>
-              <w:left w:w="10" w:type="dxa"/>
-              <w:right w:w="10" w:type="dxa"/>
-            </w:tcMar>
-            <w:vAlign w:val="center"/>
-          </w:tcPr>
-          <w:p>
-            <w:pPr>
-              <w:spacing w:after="200" w:line="276" w:lineRule="auto"/>
-              <w:rPr>
-                <w:rFonts w:ascii="Calibri" w:eastAsia="Calibri" w:hAnsi="Calibri" w:cs="Calibri"/>
-              </w:rPr>
-            </w:pPr>
-          </w:p>
-        </w:tc>
-        <w:tc>
-          <w:tcPr>
-            <w:tcW w:w="1290" w:type="dxa"/>
+            <w:vMerge w:val="restart"/>
             <w:tcBorders>
               <w:top w:val="single" w:sz="6" w:space="0" w:color="000000" w:themeColor="text1"/>
               <w:left w:val="single" w:sz="6" w:space="0" w:color="000000" w:themeColor="text1"/>
@@ -8418,13 +8867,13 @@
               <w:rPr>
                 <w:rFonts w:ascii="Calibri" w:eastAsia="Calibri" w:hAnsi="Calibri" w:cs="Calibri"/>
               </w:rPr>
-              <w:t>2 </w:t>
-            </w:r>
-          </w:p>
-        </w:tc>
-        <w:tc>
-          <w:tcPr>
-            <w:tcW w:w="810" w:type="dxa"/>
+              <w:t>Bintang sinaga  </w:t>
+            </w:r>
+          </w:p>
+        </w:tc>
+        <w:tc>
+          <w:tcPr>
+            <w:tcW w:w="1290" w:type="dxa"/>
             <w:tcBorders>
               <w:top w:val="single" w:sz="6" w:space="0" w:color="000000" w:themeColor="text1"/>
               <w:left w:val="single" w:sz="6" w:space="0" w:color="000000" w:themeColor="text1"/>
@@ -8442,24 +8891,19 @@
             <w:pPr>
               <w:spacing w:after="0" w:line="240" w:lineRule="auto"/>
               <w:jc w:val="center"/>
-              <w:rPr>
-                <w:rFonts w:ascii="Calibri" w:eastAsia="Calibri" w:hAnsi="Calibri" w:cs="Calibri"/>
-              </w:rPr>
-            </w:pPr>
-            <w:r>
-              <w:rPr>
-                <w:rFonts w:ascii="Calibri" w:eastAsia="Calibri" w:hAnsi="Calibri" w:cs="Calibri"/>
-              </w:rPr>
-              <w:t>Done </w:t>
-            </w:r>
-          </w:p>
-        </w:tc>
-      </w:tr>
-      <w:tr>
-        <w:tc>
-          <w:tcPr>
-            <w:tcW w:w="705" w:type="dxa"/>
-            <w:vMerge w:val="restart"/>
+            </w:pPr>
+            <w:r>
+              <w:rPr>
+                <w:rFonts w:ascii="Segoe UI" w:eastAsia="Segoe UI" w:hAnsi="Segoe UI" w:cs="Segoe UI"/>
+                <w:sz w:val="18"/>
+              </w:rPr>
+              <w:t>5</w:t>
+            </w:r>
+          </w:p>
+        </w:tc>
+        <w:tc>
+          <w:tcPr>
+            <w:tcW w:w="810" w:type="dxa"/>
             <w:tcBorders>
               <w:top w:val="single" w:sz="6" w:space="0" w:color="000000" w:themeColor="text1"/>
               <w:left w:val="single" w:sz="6" w:space="0" w:color="000000" w:themeColor="text1"/>
@@ -8478,21 +8922,74 @@
               <w:spacing w:after="0" w:line="240" w:lineRule="auto"/>
               <w:jc w:val="center"/>
               <w:rPr>
-                <w:rFonts w:ascii="Calibri" w:eastAsia="Calibri" w:hAnsi="Calibri" w:cs="Calibri"/>
-              </w:rPr>
-            </w:pPr>
-            <w:r>
-              <w:rPr>
-                <w:rFonts w:ascii="Calibri" w:eastAsia="Calibri" w:hAnsi="Calibri" w:cs="Calibri"/>
-              </w:rPr>
-              <w:t>006 </w:t>
-            </w:r>
+                <w:rFonts w:ascii="Segoe UI" w:eastAsia="Segoe UI" w:hAnsi="Segoe UI" w:cs="Segoe UI"/>
+                <w:sz w:val="18"/>
+                <w:szCs w:val="18"/>
+              </w:rPr>
+            </w:pPr>
+            <w:r>
+              <w:rPr>
+                <w:rFonts w:ascii="Calibri" w:eastAsia="Calibri" w:hAnsi="Calibri" w:cs="Calibri"/>
+              </w:rPr>
+              <w:t>Done </w:t>
+            </w:r>
+          </w:p>
+          <w:p>
+            <w:pPr>
+              <w:spacing w:after="0" w:line="240" w:lineRule="auto"/>
+              <w:jc w:val="center"/>
+            </w:pPr>
+            <w:r>
+              <w:rPr>
+                <w:rFonts w:ascii="Calibri" w:eastAsia="Calibri" w:hAnsi="Calibri" w:cs="Calibri"/>
+              </w:rPr>
+              <w:t> </w:t>
+            </w:r>
+          </w:p>
+        </w:tc>
+      </w:tr>
+      <w:tr>
+        <w:tc>
+          <w:tcPr>
+            <w:tcW w:w="705" w:type="dxa"/>
+            <w:vMerge/>
+            <w:tcMar>
+              <w:left w:w="10" w:type="dxa"/>
+              <w:right w:w="10" w:type="dxa"/>
+            </w:tcMar>
+            <w:vAlign w:val="center"/>
+          </w:tcPr>
+          <w:p>
+            <w:pPr>
+              <w:spacing w:after="200" w:line="276" w:lineRule="auto"/>
+              <w:rPr>
+                <w:rFonts w:ascii="Calibri" w:eastAsia="Calibri" w:hAnsi="Calibri" w:cs="Calibri"/>
+              </w:rPr>
+            </w:pPr>
           </w:p>
         </w:tc>
         <w:tc>
           <w:tcPr>
             <w:tcW w:w="2295" w:type="dxa"/>
-            <w:vMerge w:val="restart"/>
+            <w:vMerge/>
+            <w:tcMar>
+              <w:left w:w="10" w:type="dxa"/>
+              <w:right w:w="10" w:type="dxa"/>
+            </w:tcMar>
+            <w:vAlign w:val="center"/>
+          </w:tcPr>
+          <w:p>
+            <w:pPr>
+              <w:spacing w:after="200" w:line="276" w:lineRule="auto"/>
+              <w:rPr>
+                <w:rFonts w:ascii="Calibri" w:eastAsia="Calibri" w:hAnsi="Calibri" w:cs="Calibri"/>
+              </w:rPr>
+            </w:pPr>
+          </w:p>
+        </w:tc>
+        <w:tc>
+          <w:tcPr>
+            <w:tcW w:w="2070" w:type="dxa"/>
             <w:tcBorders>
               <w:top w:val="single" w:sz="6" w:space="0" w:color="000000" w:themeColor="text1"/>
               <w:left w:val="single" w:sz="6" w:space="0" w:color="000000" w:themeColor="text1"/>
@@ -8518,13 +9015,32 @@
               <w:rPr>
                 <w:rFonts w:ascii="Calibri" w:eastAsia="Calibri" w:hAnsi="Calibri" w:cs="Calibri"/>
               </w:rPr>
-              <w:t>Sebagai user saya ingin dapat melakukan register sehingga saya dapat melakukan login di aplikasi</w:t>
-            </w:r>
-          </w:p>
-        </w:tc>
-        <w:tc>
-          <w:tcPr>
-            <w:tcW w:w="2070" w:type="dxa"/>
+              <w:t>Code Review </w:t>
+            </w:r>
+          </w:p>
+        </w:tc>
+        <w:tc>
+          <w:tcPr>
+            <w:tcW w:w="1815" w:type="dxa"/>
+            <w:vMerge/>
+            <w:tcMar>
+              <w:left w:w="10" w:type="dxa"/>
+              <w:right w:w="10" w:type="dxa"/>
+            </w:tcMar>
+            <w:vAlign w:val="center"/>
+          </w:tcPr>
+          <w:p>
+            <w:pPr>
+              <w:spacing w:after="200" w:line="276" w:lineRule="auto"/>
+              <w:rPr>
+                <w:rFonts w:ascii="Calibri" w:eastAsia="Calibri" w:hAnsi="Calibri" w:cs="Calibri"/>
+              </w:rPr>
+            </w:pPr>
+          </w:p>
+        </w:tc>
+        <w:tc>
+          <w:tcPr>
+            <w:tcW w:w="1290" w:type="dxa"/>
             <w:tcBorders>
               <w:top w:val="single" w:sz="6" w:space="0" w:color="000000" w:themeColor="text1"/>
               <w:left w:val="single" w:sz="6" w:space="0" w:color="000000" w:themeColor="text1"/>
@@ -8550,13 +9066,13 @@
               <w:rPr>
                 <w:rFonts w:ascii="Calibri" w:eastAsia="Calibri" w:hAnsi="Calibri" w:cs="Calibri"/>
               </w:rPr>
-              <w:t>Membuat Back-End Code untuk Register Page</w:t>
-            </w:r>
-          </w:p>
-        </w:tc>
-        <w:tc>
-          <w:tcPr>
-            <w:tcW w:w="1815" w:type="dxa"/>
+              <w:t>2 </w:t>
+            </w:r>
+          </w:p>
+        </w:tc>
+        <w:tc>
+          <w:tcPr>
+            <w:tcW w:w="810" w:type="dxa"/>
             <w:tcBorders>
               <w:top w:val="single" w:sz="6" w:space="0" w:color="000000" w:themeColor="text1"/>
               <w:left w:val="single" w:sz="6" w:space="0" w:color="000000" w:themeColor="text1"/>
@@ -8582,13 +9098,16 @@
               <w:rPr>
                 <w:rFonts w:ascii="Calibri" w:eastAsia="Calibri" w:hAnsi="Calibri" w:cs="Calibri"/>
               </w:rPr>
-              <w:t>Willy situmorang </w:t>
-            </w:r>
-          </w:p>
-        </w:tc>
-        <w:tc>
-          <w:tcPr>
-            <w:tcW w:w="1290" w:type="dxa"/>
+              <w:t>Done </w:t>
+            </w:r>
+          </w:p>
+        </w:tc>
+      </w:tr>
+      <w:tr>
+        <w:tc>
+          <w:tcPr>
+            <w:tcW w:w="705" w:type="dxa"/>
+            <w:vMerge w:val="restart"/>
             <w:tcBorders>
               <w:top w:val="single" w:sz="6" w:space="0" w:color="000000" w:themeColor="text1"/>
               <w:left w:val="single" w:sz="6" w:space="0" w:color="000000" w:themeColor="text1"/>
@@ -8606,19 +9125,22 @@
             <w:pPr>
               <w:spacing w:after="0" w:line="240" w:lineRule="auto"/>
               <w:jc w:val="center"/>
-            </w:pPr>
-            <w:r>
-              <w:rPr>
-                <w:rFonts w:ascii="Segoe UI" w:eastAsia="Segoe UI" w:hAnsi="Segoe UI" w:cs="Segoe UI"/>
-                <w:sz w:val="18"/>
-              </w:rPr>
-              <w:t>3</w:t>
-            </w:r>
-          </w:p>
-        </w:tc>
-        <w:tc>
-          <w:tcPr>
-            <w:tcW w:w="810" w:type="dxa"/>
+              <w:rPr>
+                <w:rFonts w:ascii="Calibri" w:eastAsia="Calibri" w:hAnsi="Calibri" w:cs="Calibri"/>
+              </w:rPr>
+            </w:pPr>
+            <w:r>
+              <w:rPr>
+                <w:rFonts w:ascii="Calibri" w:eastAsia="Calibri" w:hAnsi="Calibri" w:cs="Calibri"/>
+              </w:rPr>
+              <w:t>008 </w:t>
+            </w:r>
+          </w:p>
+        </w:tc>
+        <w:tc>
+          <w:tcPr>
+            <w:tcW w:w="2295" w:type="dxa"/>
+            <w:vMerge w:val="restart"/>
             <w:tcBorders>
               <w:top w:val="single" w:sz="6" w:space="0" w:color="000000" w:themeColor="text1"/>
               <w:left w:val="single" w:sz="6" w:space="0" w:color="000000" w:themeColor="text1"/>
@@ -8644,48 +9166,15 @@
               <w:rPr>
                 <w:rFonts w:ascii="Calibri" w:eastAsia="Calibri" w:hAnsi="Calibri" w:cs="Calibri"/>
               </w:rPr>
-              <w:t>Done </w:t>
-            </w:r>
-          </w:p>
-        </w:tc>
-      </w:tr>
-      <w:tr>
-        <w:tc>
-          <w:tcPr>
-            <w:tcW w:w="705" w:type="dxa"/>
-            <w:vMerge/>
-            <w:tcMar>
-              <w:left w:w="10" w:type="dxa"/>
-              <w:right w:w="10" w:type="dxa"/>
-            </w:tcMar>
-            <w:vAlign w:val="center"/>
-          </w:tcPr>
-          <w:p>
-            <w:pPr>
-              <w:spacing w:after="200" w:line="276" w:lineRule="auto"/>
-              <w:rPr>
-                <w:rFonts w:ascii="Calibri" w:eastAsia="Calibri" w:hAnsi="Calibri" w:cs="Calibri"/>
-              </w:rPr>
-            </w:pPr>
-          </w:p>
-        </w:tc>
-        <w:tc>
-          <w:tcPr>
-            <w:tcW w:w="2295" w:type="dxa"/>
-            <w:vMerge/>
-            <w:tcMar>
-              <w:left w:w="10" w:type="dxa"/>
-              <w:right w:w="10" w:type="dxa"/>
-            </w:tcMar>
-            <w:vAlign w:val="center"/>
-          </w:tcPr>
-          <w:p>
-            <w:pPr>
-              <w:spacing w:after="200" w:line="276" w:lineRule="auto"/>
-              <w:rPr>
-                <w:rFonts w:ascii="Calibri" w:eastAsia="Calibri" w:hAnsi="Calibri" w:cs="Calibri"/>
-              </w:rPr>
-            </w:pPr>
+              <w:t xml:space="preserve">Sebagai user saya ingin </w:t>
+            </w:r>
+            <w:r>
+              <w:rPr>
+                <w:rFonts w:ascii="Calibri" w:eastAsia="Calibri" w:hAnsi="Calibri" w:cs="Calibri"/>
+              </w:rPr>
+              <w:lastRenderedPageBreak/>
+              <w:t>dapat memilih sistem pembayaran sehingga saya dapat melakukan pembayaran dengan online</w:t>
+            </w:r>
           </w:p>
         </w:tc>
         <w:tc>
@@ -8716,7 +9205,15 @@
               <w:rPr>
                 <w:rFonts w:ascii="Calibri" w:eastAsia="Calibri" w:hAnsi="Calibri" w:cs="Calibri"/>
               </w:rPr>
-              <w:t>Membuat Front-End Code untuk Register page </w:t>
+              <w:lastRenderedPageBreak/>
+              <w:t xml:space="preserve">Membuat Back-End </w:t>
+            </w:r>
+            <w:r>
+              <w:rPr>
+                <w:rFonts w:ascii="Calibri" w:eastAsia="Calibri" w:hAnsi="Calibri" w:cs="Calibri"/>
+              </w:rPr>
+              <w:lastRenderedPageBreak/>
+              <w:t>Code untuk Check Out Pager</w:t>
             </w:r>
           </w:p>
         </w:tc>
@@ -8748,1264 +9245,7 @@
               <w:rPr>
                 <w:rFonts w:ascii="Calibri" w:eastAsia="Calibri" w:hAnsi="Calibri" w:cs="Calibri"/>
               </w:rPr>
-              <w:t>Adrianus Silalahi </w:t>
-            </w:r>
-          </w:p>
-        </w:tc>
-        <w:tc>
-          <w:tcPr>
-            <w:tcW w:w="1290" w:type="dxa"/>
-            <w:tcBorders>
-              <w:top w:val="single" w:sz="6" w:space="0" w:color="000000" w:themeColor="text1"/>
-              <w:left w:val="single" w:sz="6" w:space="0" w:color="000000" w:themeColor="text1"/>
-              <w:bottom w:val="single" w:sz="6" w:space="0" w:color="000000" w:themeColor="text1"/>
-              <w:right w:val="single" w:sz="6" w:space="0" w:color="000000" w:themeColor="text1"/>
-            </w:tcBorders>
-            <w:shd w:val="clear" w:color="auto" w:fill="57CFB7"/>
-            <w:tcMar>
-              <w:left w:w="10" w:type="dxa"/>
-              <w:right w:w="10" w:type="dxa"/>
-            </w:tcMar>
-            <w:vAlign w:val="center"/>
-          </w:tcPr>
-          <w:p>
-            <w:pPr>
-              <w:spacing w:after="0" w:line="240" w:lineRule="auto"/>
-              <w:jc w:val="center"/>
-              <w:rPr>
-                <w:rFonts w:ascii="Calibri" w:eastAsia="Calibri" w:hAnsi="Calibri" w:cs="Calibri"/>
-              </w:rPr>
-            </w:pPr>
-            <w:r>
-              <w:rPr>
-                <w:rFonts w:ascii="Calibri" w:eastAsia="Calibri" w:hAnsi="Calibri" w:cs="Calibri"/>
-              </w:rPr>
-              <w:t>5 </w:t>
-            </w:r>
-          </w:p>
-        </w:tc>
-        <w:tc>
-          <w:tcPr>
-            <w:tcW w:w="810" w:type="dxa"/>
-            <w:tcBorders>
-              <w:top w:val="single" w:sz="6" w:space="0" w:color="000000" w:themeColor="text1"/>
-              <w:left w:val="single" w:sz="6" w:space="0" w:color="000000" w:themeColor="text1"/>
-              <w:bottom w:val="single" w:sz="6" w:space="0" w:color="000000" w:themeColor="text1"/>
-              <w:right w:val="single" w:sz="6" w:space="0" w:color="000000" w:themeColor="text1"/>
-            </w:tcBorders>
-            <w:shd w:val="clear" w:color="auto" w:fill="57CFB7"/>
-            <w:tcMar>
-              <w:left w:w="10" w:type="dxa"/>
-              <w:right w:w="10" w:type="dxa"/>
-            </w:tcMar>
-            <w:vAlign w:val="center"/>
-          </w:tcPr>
-          <w:p>
-            <w:pPr>
-              <w:spacing w:after="0" w:line="240" w:lineRule="auto"/>
-              <w:jc w:val="center"/>
-              <w:rPr>
-                <w:rFonts w:ascii="Segoe UI" w:eastAsia="Segoe UI" w:hAnsi="Segoe UI" w:cs="Segoe UI"/>
-                <w:sz w:val="18"/>
-                <w:szCs w:val="18"/>
-              </w:rPr>
-            </w:pPr>
-            <w:r>
-              <w:rPr>
-                <w:rFonts w:ascii="Calibri" w:eastAsia="Calibri" w:hAnsi="Calibri" w:cs="Calibri"/>
-              </w:rPr>
-              <w:t>Done </w:t>
-            </w:r>
-          </w:p>
-          <w:p>
-            <w:pPr>
-              <w:spacing w:after="0" w:line="240" w:lineRule="auto"/>
-              <w:jc w:val="center"/>
-            </w:pPr>
-            <w:r>
-              <w:rPr>
-                <w:rFonts w:ascii="Calibri" w:eastAsia="Calibri" w:hAnsi="Calibri" w:cs="Calibri"/>
-              </w:rPr>
-              <w:t> </w:t>
-            </w:r>
-          </w:p>
-        </w:tc>
-      </w:tr>
-      <w:tr>
-        <w:tc>
-          <w:tcPr>
-            <w:tcW w:w="705" w:type="dxa"/>
-            <w:vMerge/>
-            <w:tcMar>
-              <w:left w:w="10" w:type="dxa"/>
-              <w:right w:w="10" w:type="dxa"/>
-            </w:tcMar>
-            <w:vAlign w:val="center"/>
-          </w:tcPr>
-          <w:p>
-            <w:pPr>
-              <w:spacing w:after="200" w:line="276" w:lineRule="auto"/>
-              <w:rPr>
-                <w:rFonts w:ascii="Calibri" w:eastAsia="Calibri" w:hAnsi="Calibri" w:cs="Calibri"/>
-              </w:rPr>
-            </w:pPr>
-          </w:p>
-        </w:tc>
-        <w:tc>
-          <w:tcPr>
-            <w:tcW w:w="2295" w:type="dxa"/>
-            <w:vMerge/>
-            <w:tcMar>
-              <w:left w:w="10" w:type="dxa"/>
-              <w:right w:w="10" w:type="dxa"/>
-            </w:tcMar>
-            <w:vAlign w:val="center"/>
-          </w:tcPr>
-          <w:p>
-            <w:pPr>
-              <w:spacing w:after="200" w:line="276" w:lineRule="auto"/>
-              <w:rPr>
-                <w:rFonts w:ascii="Calibri" w:eastAsia="Calibri" w:hAnsi="Calibri" w:cs="Calibri"/>
-              </w:rPr>
-            </w:pPr>
-          </w:p>
-        </w:tc>
-        <w:tc>
-          <w:tcPr>
-            <w:tcW w:w="2070" w:type="dxa"/>
-            <w:tcBorders>
-              <w:top w:val="single" w:sz="6" w:space="0" w:color="000000" w:themeColor="text1"/>
-              <w:left w:val="single" w:sz="6" w:space="0" w:color="000000" w:themeColor="text1"/>
-              <w:bottom w:val="single" w:sz="6" w:space="0" w:color="000000" w:themeColor="text1"/>
-              <w:right w:val="single" w:sz="6" w:space="0" w:color="000000" w:themeColor="text1"/>
-            </w:tcBorders>
-            <w:shd w:val="clear" w:color="auto" w:fill="57CFB7"/>
-            <w:tcMar>
-              <w:left w:w="10" w:type="dxa"/>
-              <w:right w:w="10" w:type="dxa"/>
-            </w:tcMar>
-            <w:vAlign w:val="center"/>
-          </w:tcPr>
-          <w:p>
-            <w:pPr>
-              <w:spacing w:after="0" w:line="240" w:lineRule="auto"/>
-              <w:jc w:val="center"/>
-              <w:rPr>
-                <w:rFonts w:ascii="Calibri" w:eastAsia="Calibri" w:hAnsi="Calibri" w:cs="Calibri"/>
-              </w:rPr>
-            </w:pPr>
-            <w:r>
-              <w:rPr>
-                <w:rFonts w:ascii="Calibri" w:eastAsia="Calibri" w:hAnsi="Calibri" w:cs="Calibri"/>
-              </w:rPr>
-              <w:t>Membuat UI untuk Register page </w:t>
-            </w:r>
-          </w:p>
-        </w:tc>
-        <w:tc>
-          <w:tcPr>
-            <w:tcW w:w="1815" w:type="dxa"/>
-            <w:vMerge w:val="restart"/>
-            <w:tcBorders>
-              <w:top w:val="single" w:sz="6" w:space="0" w:color="000000" w:themeColor="text1"/>
-              <w:left w:val="single" w:sz="6" w:space="0" w:color="000000" w:themeColor="text1"/>
-              <w:bottom w:val="single" w:sz="6" w:space="0" w:color="000000" w:themeColor="text1"/>
-              <w:right w:val="single" w:sz="6" w:space="0" w:color="000000" w:themeColor="text1"/>
-            </w:tcBorders>
-            <w:shd w:val="clear" w:color="auto" w:fill="57CFB7"/>
-            <w:tcMar>
-              <w:left w:w="10" w:type="dxa"/>
-              <w:right w:w="10" w:type="dxa"/>
-            </w:tcMar>
-            <w:vAlign w:val="center"/>
-          </w:tcPr>
-          <w:p>
-            <w:pPr>
-              <w:spacing w:after="0" w:line="240" w:lineRule="auto"/>
-              <w:jc w:val="center"/>
-              <w:rPr>
-                <w:rFonts w:ascii="Calibri" w:eastAsia="Calibri" w:hAnsi="Calibri" w:cs="Calibri"/>
-              </w:rPr>
-            </w:pPr>
-            <w:r>
-              <w:rPr>
-                <w:rFonts w:ascii="Calibri" w:eastAsia="Calibri" w:hAnsi="Calibri" w:cs="Calibri"/>
-              </w:rPr>
-              <w:t>Bintang sinaga  </w:t>
-            </w:r>
-          </w:p>
-        </w:tc>
-        <w:tc>
-          <w:tcPr>
-            <w:tcW w:w="1290" w:type="dxa"/>
-            <w:tcBorders>
-              <w:top w:val="single" w:sz="6" w:space="0" w:color="000000" w:themeColor="text1"/>
-              <w:left w:val="single" w:sz="6" w:space="0" w:color="000000" w:themeColor="text1"/>
-              <w:bottom w:val="single" w:sz="6" w:space="0" w:color="000000" w:themeColor="text1"/>
-              <w:right w:val="single" w:sz="6" w:space="0" w:color="000000" w:themeColor="text1"/>
-            </w:tcBorders>
-            <w:shd w:val="clear" w:color="auto" w:fill="57CFB7"/>
-            <w:tcMar>
-              <w:left w:w="10" w:type="dxa"/>
-              <w:right w:w="10" w:type="dxa"/>
-            </w:tcMar>
-            <w:vAlign w:val="center"/>
-          </w:tcPr>
-          <w:p>
-            <w:pPr>
-              <w:spacing w:after="0" w:line="240" w:lineRule="auto"/>
-              <w:jc w:val="center"/>
-            </w:pPr>
-            <w:r>
-              <w:rPr>
-                <w:rFonts w:ascii="Segoe UI" w:eastAsia="Segoe UI" w:hAnsi="Segoe UI" w:cs="Segoe UI"/>
-                <w:sz w:val="18"/>
-              </w:rPr>
-              <w:t>5</w:t>
-            </w:r>
-          </w:p>
-        </w:tc>
-        <w:tc>
-          <w:tcPr>
-            <w:tcW w:w="810" w:type="dxa"/>
-            <w:tcBorders>
-              <w:top w:val="single" w:sz="6" w:space="0" w:color="000000" w:themeColor="text1"/>
-              <w:left w:val="single" w:sz="6" w:space="0" w:color="000000" w:themeColor="text1"/>
-              <w:bottom w:val="single" w:sz="6" w:space="0" w:color="000000" w:themeColor="text1"/>
-              <w:right w:val="single" w:sz="6" w:space="0" w:color="000000" w:themeColor="text1"/>
-            </w:tcBorders>
-            <w:shd w:val="clear" w:color="auto" w:fill="57CFB7"/>
-            <w:tcMar>
-              <w:left w:w="10" w:type="dxa"/>
-              <w:right w:w="10" w:type="dxa"/>
-            </w:tcMar>
-            <w:vAlign w:val="center"/>
-          </w:tcPr>
-          <w:p>
-            <w:pPr>
-              <w:spacing w:after="0" w:line="240" w:lineRule="auto"/>
-              <w:jc w:val="center"/>
-              <w:rPr>
-                <w:rFonts w:ascii="Segoe UI" w:eastAsia="Segoe UI" w:hAnsi="Segoe UI" w:cs="Segoe UI"/>
-                <w:sz w:val="18"/>
-                <w:szCs w:val="18"/>
-              </w:rPr>
-            </w:pPr>
-            <w:r>
-              <w:rPr>
-                <w:rFonts w:ascii="Calibri" w:eastAsia="Calibri" w:hAnsi="Calibri" w:cs="Calibri"/>
-              </w:rPr>
-              <w:t>Done </w:t>
-            </w:r>
-          </w:p>
-          <w:p>
-            <w:pPr>
-              <w:spacing w:after="0" w:line="240" w:lineRule="auto"/>
-              <w:jc w:val="center"/>
-            </w:pPr>
-            <w:r>
-              <w:rPr>
-                <w:rFonts w:ascii="Calibri" w:eastAsia="Calibri" w:hAnsi="Calibri" w:cs="Calibri"/>
-              </w:rPr>
-              <w:t> </w:t>
-            </w:r>
-          </w:p>
-        </w:tc>
-      </w:tr>
-      <w:tr>
-        <w:tc>
-          <w:tcPr>
-            <w:tcW w:w="705" w:type="dxa"/>
-            <w:vMerge/>
-            <w:tcMar>
-              <w:left w:w="10" w:type="dxa"/>
-              <w:right w:w="10" w:type="dxa"/>
-            </w:tcMar>
-            <w:vAlign w:val="center"/>
-          </w:tcPr>
-          <w:p>
-            <w:pPr>
-              <w:spacing w:after="200" w:line="276" w:lineRule="auto"/>
-              <w:rPr>
-                <w:rFonts w:ascii="Calibri" w:eastAsia="Calibri" w:hAnsi="Calibri" w:cs="Calibri"/>
-              </w:rPr>
-            </w:pPr>
-          </w:p>
-        </w:tc>
-        <w:tc>
-          <w:tcPr>
-            <w:tcW w:w="2295" w:type="dxa"/>
-            <w:vMerge/>
-            <w:tcMar>
-              <w:left w:w="10" w:type="dxa"/>
-              <w:right w:w="10" w:type="dxa"/>
-            </w:tcMar>
-            <w:vAlign w:val="center"/>
-          </w:tcPr>
-          <w:p>
-            <w:pPr>
-              <w:spacing w:after="200" w:line="276" w:lineRule="auto"/>
-              <w:rPr>
-                <w:rFonts w:ascii="Calibri" w:eastAsia="Calibri" w:hAnsi="Calibri" w:cs="Calibri"/>
-              </w:rPr>
-            </w:pPr>
-          </w:p>
-        </w:tc>
-        <w:tc>
-          <w:tcPr>
-            <w:tcW w:w="2070" w:type="dxa"/>
-            <w:tcBorders>
-              <w:top w:val="single" w:sz="6" w:space="0" w:color="000000" w:themeColor="text1"/>
-              <w:left w:val="single" w:sz="6" w:space="0" w:color="000000" w:themeColor="text1"/>
-              <w:bottom w:val="single" w:sz="6" w:space="0" w:color="000000" w:themeColor="text1"/>
-              <w:right w:val="single" w:sz="6" w:space="0" w:color="000000" w:themeColor="text1"/>
-            </w:tcBorders>
-            <w:shd w:val="clear" w:color="auto" w:fill="57CFB7"/>
-            <w:tcMar>
-              <w:left w:w="10" w:type="dxa"/>
-              <w:right w:w="10" w:type="dxa"/>
-            </w:tcMar>
-            <w:vAlign w:val="center"/>
-          </w:tcPr>
-          <w:p>
-            <w:pPr>
-              <w:spacing w:after="0" w:line="240" w:lineRule="auto"/>
-              <w:jc w:val="center"/>
-              <w:rPr>
-                <w:rFonts w:ascii="Calibri" w:eastAsia="Calibri" w:hAnsi="Calibri" w:cs="Calibri"/>
-              </w:rPr>
-            </w:pPr>
-            <w:r>
-              <w:rPr>
-                <w:rFonts w:ascii="Calibri" w:eastAsia="Calibri" w:hAnsi="Calibri" w:cs="Calibri"/>
-              </w:rPr>
-              <w:t>Code Review </w:t>
-            </w:r>
-          </w:p>
-        </w:tc>
-        <w:tc>
-          <w:tcPr>
-            <w:tcW w:w="1815" w:type="dxa"/>
-            <w:vMerge/>
-            <w:tcMar>
-              <w:left w:w="10" w:type="dxa"/>
-              <w:right w:w="10" w:type="dxa"/>
-            </w:tcMar>
-            <w:vAlign w:val="center"/>
-          </w:tcPr>
-          <w:p>
-            <w:pPr>
-              <w:spacing w:after="200" w:line="276" w:lineRule="auto"/>
-              <w:rPr>
-                <w:rFonts w:ascii="Calibri" w:eastAsia="Calibri" w:hAnsi="Calibri" w:cs="Calibri"/>
-              </w:rPr>
-            </w:pPr>
-          </w:p>
-        </w:tc>
-        <w:tc>
-          <w:tcPr>
-            <w:tcW w:w="1290" w:type="dxa"/>
-            <w:tcBorders>
-              <w:top w:val="single" w:sz="6" w:space="0" w:color="000000" w:themeColor="text1"/>
-              <w:left w:val="single" w:sz="6" w:space="0" w:color="000000" w:themeColor="text1"/>
-              <w:bottom w:val="single" w:sz="6" w:space="0" w:color="000000" w:themeColor="text1"/>
-              <w:right w:val="single" w:sz="6" w:space="0" w:color="000000" w:themeColor="text1"/>
-            </w:tcBorders>
-            <w:shd w:val="clear" w:color="auto" w:fill="57CFB7"/>
-            <w:tcMar>
-              <w:left w:w="10" w:type="dxa"/>
-              <w:right w:w="10" w:type="dxa"/>
-            </w:tcMar>
-            <w:vAlign w:val="center"/>
-          </w:tcPr>
-          <w:p>
-            <w:pPr>
-              <w:spacing w:after="0" w:line="240" w:lineRule="auto"/>
-              <w:jc w:val="center"/>
-              <w:rPr>
-                <w:rFonts w:ascii="Calibri" w:eastAsia="Calibri" w:hAnsi="Calibri" w:cs="Calibri"/>
-              </w:rPr>
-            </w:pPr>
-            <w:r>
-              <w:rPr>
-                <w:rFonts w:ascii="Calibri" w:eastAsia="Calibri" w:hAnsi="Calibri" w:cs="Calibri"/>
-              </w:rPr>
-              <w:t>2 </w:t>
-            </w:r>
-          </w:p>
-        </w:tc>
-        <w:tc>
-          <w:tcPr>
-            <w:tcW w:w="810" w:type="dxa"/>
-            <w:tcBorders>
-              <w:top w:val="single" w:sz="6" w:space="0" w:color="000000" w:themeColor="text1"/>
-              <w:left w:val="single" w:sz="6" w:space="0" w:color="000000" w:themeColor="text1"/>
-              <w:bottom w:val="single" w:sz="6" w:space="0" w:color="000000" w:themeColor="text1"/>
-              <w:right w:val="single" w:sz="6" w:space="0" w:color="000000" w:themeColor="text1"/>
-            </w:tcBorders>
-            <w:shd w:val="clear" w:color="auto" w:fill="57CFB7"/>
-            <w:tcMar>
-              <w:left w:w="10" w:type="dxa"/>
-              <w:right w:w="10" w:type="dxa"/>
-            </w:tcMar>
-            <w:vAlign w:val="center"/>
-          </w:tcPr>
-          <w:p>
-            <w:pPr>
-              <w:spacing w:after="0" w:line="240" w:lineRule="auto"/>
-              <w:jc w:val="center"/>
-              <w:rPr>
-                <w:rFonts w:ascii="Calibri" w:eastAsia="Calibri" w:hAnsi="Calibri" w:cs="Calibri"/>
-              </w:rPr>
-            </w:pPr>
-            <w:r>
-              <w:rPr>
-                <w:rFonts w:ascii="Calibri" w:eastAsia="Calibri" w:hAnsi="Calibri" w:cs="Calibri"/>
-              </w:rPr>
-              <w:t>Done </w:t>
-            </w:r>
-          </w:p>
-        </w:tc>
-      </w:tr>
-      <w:tr>
-        <w:tc>
-          <w:tcPr>
-            <w:tcW w:w="705" w:type="dxa"/>
-            <w:vMerge w:val="restart"/>
-            <w:tcBorders>
-              <w:top w:val="single" w:sz="6" w:space="0" w:color="000000" w:themeColor="text1"/>
-              <w:left w:val="single" w:sz="6" w:space="0" w:color="000000" w:themeColor="text1"/>
-              <w:bottom w:val="single" w:sz="6" w:space="0" w:color="000000" w:themeColor="text1"/>
-              <w:right w:val="single" w:sz="6" w:space="0" w:color="000000" w:themeColor="text1"/>
-            </w:tcBorders>
-            <w:shd w:val="clear" w:color="auto" w:fill="57CFB7"/>
-            <w:tcMar>
-              <w:left w:w="10" w:type="dxa"/>
-              <w:right w:w="10" w:type="dxa"/>
-            </w:tcMar>
-            <w:vAlign w:val="center"/>
-          </w:tcPr>
-          <w:p>
-            <w:pPr>
-              <w:spacing w:after="0" w:line="240" w:lineRule="auto"/>
-              <w:jc w:val="center"/>
-              <w:rPr>
-                <w:rFonts w:ascii="Calibri" w:eastAsia="Calibri" w:hAnsi="Calibri" w:cs="Calibri"/>
-              </w:rPr>
-            </w:pPr>
-            <w:r>
-              <w:rPr>
-                <w:rFonts w:ascii="Calibri" w:eastAsia="Calibri" w:hAnsi="Calibri" w:cs="Calibri"/>
-              </w:rPr>
-              <w:t>007 </w:t>
-            </w:r>
-          </w:p>
-        </w:tc>
-        <w:tc>
-          <w:tcPr>
-            <w:tcW w:w="2295" w:type="dxa"/>
-            <w:vMerge w:val="restart"/>
-            <w:tcBorders>
-              <w:top w:val="single" w:sz="6" w:space="0" w:color="000000" w:themeColor="text1"/>
-              <w:left w:val="single" w:sz="6" w:space="0" w:color="000000" w:themeColor="text1"/>
-              <w:bottom w:val="single" w:sz="6" w:space="0" w:color="000000" w:themeColor="text1"/>
-              <w:right w:val="single" w:sz="6" w:space="0" w:color="000000" w:themeColor="text1"/>
-            </w:tcBorders>
-            <w:shd w:val="clear" w:color="auto" w:fill="57CFB7"/>
-            <w:tcMar>
-              <w:left w:w="10" w:type="dxa"/>
-              <w:right w:w="10" w:type="dxa"/>
-            </w:tcMar>
-            <w:vAlign w:val="center"/>
-          </w:tcPr>
-          <w:p>
-            <w:pPr>
-              <w:spacing w:after="0" w:line="240" w:lineRule="auto"/>
-              <w:jc w:val="center"/>
-              <w:rPr>
-                <w:rFonts w:ascii="Calibri" w:eastAsia="Calibri" w:hAnsi="Calibri" w:cs="Calibri"/>
-              </w:rPr>
-            </w:pPr>
-            <w:r>
-              <w:rPr>
-                <w:rFonts w:ascii="Calibri" w:eastAsia="Calibri" w:hAnsi="Calibri" w:cs="Calibri"/>
-              </w:rPr>
-              <w:t>Sebagai User saya ingin dapat login sehingga saya dapat mengakses fitur fitur dengan data yang terkait dengan akun saya</w:t>
-            </w:r>
-          </w:p>
-        </w:tc>
-        <w:tc>
-          <w:tcPr>
-            <w:tcW w:w="2070" w:type="dxa"/>
-            <w:tcBorders>
-              <w:top w:val="single" w:sz="6" w:space="0" w:color="000000" w:themeColor="text1"/>
-              <w:left w:val="single" w:sz="6" w:space="0" w:color="000000" w:themeColor="text1"/>
-              <w:bottom w:val="single" w:sz="6" w:space="0" w:color="000000" w:themeColor="text1"/>
-              <w:right w:val="single" w:sz="6" w:space="0" w:color="000000" w:themeColor="text1"/>
-            </w:tcBorders>
-            <w:shd w:val="clear" w:color="auto" w:fill="57CFB7"/>
-            <w:tcMar>
-              <w:left w:w="10" w:type="dxa"/>
-              <w:right w:w="10" w:type="dxa"/>
-            </w:tcMar>
-            <w:vAlign w:val="center"/>
-          </w:tcPr>
-          <w:p>
-            <w:pPr>
-              <w:spacing w:after="0" w:line="240" w:lineRule="auto"/>
-              <w:jc w:val="center"/>
-              <w:rPr>
-                <w:rFonts w:ascii="Calibri" w:eastAsia="Calibri" w:hAnsi="Calibri" w:cs="Calibri"/>
-              </w:rPr>
-            </w:pPr>
-            <w:r>
-              <w:rPr>
-                <w:rFonts w:ascii="Calibri" w:eastAsia="Calibri" w:hAnsi="Calibri" w:cs="Calibri"/>
-              </w:rPr>
-              <w:t>Membuat Back-End Code untuk Login page </w:t>
-            </w:r>
-          </w:p>
-        </w:tc>
-        <w:tc>
-          <w:tcPr>
-            <w:tcW w:w="1815" w:type="dxa"/>
-            <w:tcBorders>
-              <w:top w:val="single" w:sz="6" w:space="0" w:color="000000" w:themeColor="text1"/>
-              <w:left w:val="single" w:sz="6" w:space="0" w:color="000000" w:themeColor="text1"/>
-              <w:bottom w:val="single" w:sz="6" w:space="0" w:color="000000" w:themeColor="text1"/>
-              <w:right w:val="single" w:sz="6" w:space="0" w:color="000000" w:themeColor="text1"/>
-            </w:tcBorders>
-            <w:shd w:val="clear" w:color="auto" w:fill="57CFB7"/>
-            <w:tcMar>
-              <w:left w:w="10" w:type="dxa"/>
-              <w:right w:w="10" w:type="dxa"/>
-            </w:tcMar>
-            <w:vAlign w:val="center"/>
-          </w:tcPr>
-          <w:p>
-            <w:pPr>
-              <w:spacing w:after="0" w:line="240" w:lineRule="auto"/>
-              <w:jc w:val="center"/>
-              <w:rPr>
-                <w:rFonts w:ascii="Calibri" w:eastAsia="Calibri" w:hAnsi="Calibri" w:cs="Calibri"/>
-              </w:rPr>
-            </w:pPr>
-            <w:r>
-              <w:rPr>
-                <w:rFonts w:ascii="Calibri" w:eastAsia="Calibri" w:hAnsi="Calibri" w:cs="Calibri"/>
-              </w:rPr>
-              <w:t>Willy situmorang </w:t>
-            </w:r>
-          </w:p>
-        </w:tc>
-        <w:tc>
-          <w:tcPr>
-            <w:tcW w:w="1290" w:type="dxa"/>
-            <w:tcBorders>
-              <w:top w:val="single" w:sz="6" w:space="0" w:color="000000" w:themeColor="text1"/>
-              <w:left w:val="single" w:sz="6" w:space="0" w:color="000000" w:themeColor="text1"/>
-              <w:bottom w:val="single" w:sz="6" w:space="0" w:color="000000" w:themeColor="text1"/>
-              <w:right w:val="single" w:sz="6" w:space="0" w:color="000000" w:themeColor="text1"/>
-            </w:tcBorders>
-            <w:shd w:val="clear" w:color="auto" w:fill="57CFB7"/>
-            <w:tcMar>
-              <w:left w:w="10" w:type="dxa"/>
-              <w:right w:w="10" w:type="dxa"/>
-            </w:tcMar>
-            <w:vAlign w:val="center"/>
-          </w:tcPr>
-          <w:p>
-            <w:pPr>
-              <w:spacing w:after="0" w:line="240" w:lineRule="auto"/>
-              <w:jc w:val="center"/>
-            </w:pPr>
-            <w:r>
-              <w:rPr>
-                <w:rFonts w:ascii="Segoe UI" w:eastAsia="Segoe UI" w:hAnsi="Segoe UI" w:cs="Segoe UI"/>
-                <w:sz w:val="18"/>
-              </w:rPr>
-              <w:t>3</w:t>
-            </w:r>
-          </w:p>
-        </w:tc>
-        <w:tc>
-          <w:tcPr>
-            <w:tcW w:w="810" w:type="dxa"/>
-            <w:tcBorders>
-              <w:top w:val="single" w:sz="6" w:space="0" w:color="000000" w:themeColor="text1"/>
-              <w:left w:val="single" w:sz="6" w:space="0" w:color="000000" w:themeColor="text1"/>
-              <w:bottom w:val="single" w:sz="6" w:space="0" w:color="000000" w:themeColor="text1"/>
-              <w:right w:val="single" w:sz="6" w:space="0" w:color="000000" w:themeColor="text1"/>
-            </w:tcBorders>
-            <w:shd w:val="clear" w:color="auto" w:fill="57CFB7"/>
-            <w:tcMar>
-              <w:left w:w="10" w:type="dxa"/>
-              <w:right w:w="10" w:type="dxa"/>
-            </w:tcMar>
-            <w:vAlign w:val="center"/>
-          </w:tcPr>
-          <w:p>
-            <w:pPr>
-              <w:spacing w:after="0" w:line="240" w:lineRule="auto"/>
-              <w:jc w:val="center"/>
-              <w:rPr>
-                <w:rFonts w:ascii="Calibri" w:eastAsia="Calibri" w:hAnsi="Calibri" w:cs="Calibri"/>
-              </w:rPr>
-            </w:pPr>
-            <w:r>
-              <w:rPr>
-                <w:rFonts w:ascii="Calibri" w:eastAsia="Calibri" w:hAnsi="Calibri" w:cs="Calibri"/>
-              </w:rPr>
-              <w:t>Done </w:t>
-            </w:r>
-          </w:p>
-        </w:tc>
-      </w:tr>
-      <w:tr>
-        <w:tc>
-          <w:tcPr>
-            <w:tcW w:w="705" w:type="dxa"/>
-            <w:vMerge/>
-            <w:tcMar>
-              <w:left w:w="10" w:type="dxa"/>
-              <w:right w:w="10" w:type="dxa"/>
-            </w:tcMar>
-            <w:vAlign w:val="center"/>
-          </w:tcPr>
-          <w:p>
-            <w:pPr>
-              <w:spacing w:after="200" w:line="276" w:lineRule="auto"/>
-              <w:rPr>
-                <w:rFonts w:ascii="Calibri" w:eastAsia="Calibri" w:hAnsi="Calibri" w:cs="Calibri"/>
-              </w:rPr>
-            </w:pPr>
-          </w:p>
-        </w:tc>
-        <w:tc>
-          <w:tcPr>
-            <w:tcW w:w="2295" w:type="dxa"/>
-            <w:vMerge/>
-            <w:tcMar>
-              <w:left w:w="10" w:type="dxa"/>
-              <w:right w:w="10" w:type="dxa"/>
-            </w:tcMar>
-            <w:vAlign w:val="center"/>
-          </w:tcPr>
-          <w:p>
-            <w:pPr>
-              <w:spacing w:after="200" w:line="276" w:lineRule="auto"/>
-              <w:rPr>
-                <w:rFonts w:ascii="Calibri" w:eastAsia="Calibri" w:hAnsi="Calibri" w:cs="Calibri"/>
-              </w:rPr>
-            </w:pPr>
-          </w:p>
-        </w:tc>
-        <w:tc>
-          <w:tcPr>
-            <w:tcW w:w="2070" w:type="dxa"/>
-            <w:tcBorders>
-              <w:top w:val="single" w:sz="6" w:space="0" w:color="000000" w:themeColor="text1"/>
-              <w:left w:val="single" w:sz="6" w:space="0" w:color="000000" w:themeColor="text1"/>
-              <w:bottom w:val="single" w:sz="6" w:space="0" w:color="000000" w:themeColor="text1"/>
-              <w:right w:val="single" w:sz="6" w:space="0" w:color="000000" w:themeColor="text1"/>
-            </w:tcBorders>
-            <w:shd w:val="clear" w:color="auto" w:fill="57CFB7"/>
-            <w:tcMar>
-              <w:left w:w="10" w:type="dxa"/>
-              <w:right w:w="10" w:type="dxa"/>
-            </w:tcMar>
-            <w:vAlign w:val="center"/>
-          </w:tcPr>
-          <w:p>
-            <w:pPr>
-              <w:spacing w:after="0" w:line="240" w:lineRule="auto"/>
-              <w:jc w:val="center"/>
-              <w:rPr>
-                <w:rFonts w:ascii="Calibri" w:eastAsia="Calibri" w:hAnsi="Calibri" w:cs="Calibri"/>
-              </w:rPr>
-            </w:pPr>
-            <w:r>
-              <w:rPr>
-                <w:rFonts w:ascii="Calibri" w:eastAsia="Calibri" w:hAnsi="Calibri" w:cs="Calibri"/>
-              </w:rPr>
-              <w:t>Membuat Front-End Code untuk Login page </w:t>
-            </w:r>
-          </w:p>
-        </w:tc>
-        <w:tc>
-          <w:tcPr>
-            <w:tcW w:w="1815" w:type="dxa"/>
-            <w:tcBorders>
-              <w:top w:val="single" w:sz="6" w:space="0" w:color="000000" w:themeColor="text1"/>
-              <w:left w:val="single" w:sz="6" w:space="0" w:color="000000" w:themeColor="text1"/>
-              <w:bottom w:val="single" w:sz="6" w:space="0" w:color="000000" w:themeColor="text1"/>
-              <w:right w:val="single" w:sz="6" w:space="0" w:color="000000" w:themeColor="text1"/>
-            </w:tcBorders>
-            <w:shd w:val="clear" w:color="auto" w:fill="57CFB7"/>
-            <w:tcMar>
-              <w:left w:w="10" w:type="dxa"/>
-              <w:right w:w="10" w:type="dxa"/>
-            </w:tcMar>
-            <w:vAlign w:val="center"/>
-          </w:tcPr>
-          <w:p>
-            <w:pPr>
-              <w:spacing w:after="0" w:line="240" w:lineRule="auto"/>
-              <w:jc w:val="center"/>
-              <w:rPr>
-                <w:rFonts w:ascii="Calibri" w:eastAsia="Calibri" w:hAnsi="Calibri" w:cs="Calibri"/>
-              </w:rPr>
-            </w:pPr>
-            <w:r>
-              <w:rPr>
-                <w:rFonts w:ascii="Calibri" w:eastAsia="Calibri" w:hAnsi="Calibri" w:cs="Calibri"/>
-              </w:rPr>
-              <w:t>Adrianus Silalahi </w:t>
-            </w:r>
-          </w:p>
-        </w:tc>
-        <w:tc>
-          <w:tcPr>
-            <w:tcW w:w="1290" w:type="dxa"/>
-            <w:tcBorders>
-              <w:top w:val="single" w:sz="6" w:space="0" w:color="000000" w:themeColor="text1"/>
-              <w:left w:val="single" w:sz="6" w:space="0" w:color="000000" w:themeColor="text1"/>
-              <w:bottom w:val="single" w:sz="6" w:space="0" w:color="000000" w:themeColor="text1"/>
-              <w:right w:val="single" w:sz="6" w:space="0" w:color="000000" w:themeColor="text1"/>
-            </w:tcBorders>
-            <w:shd w:val="clear" w:color="auto" w:fill="57CFB7"/>
-            <w:tcMar>
-              <w:left w:w="10" w:type="dxa"/>
-              <w:right w:w="10" w:type="dxa"/>
-            </w:tcMar>
-            <w:vAlign w:val="center"/>
-          </w:tcPr>
-          <w:p>
-            <w:pPr>
-              <w:spacing w:after="0" w:line="240" w:lineRule="auto"/>
-              <w:jc w:val="center"/>
-              <w:rPr>
-                <w:rFonts w:ascii="Calibri" w:eastAsia="Calibri" w:hAnsi="Calibri" w:cs="Calibri"/>
-              </w:rPr>
-            </w:pPr>
-            <w:r>
-              <w:rPr>
-                <w:rFonts w:ascii="Calibri" w:eastAsia="Calibri" w:hAnsi="Calibri" w:cs="Calibri"/>
-              </w:rPr>
-              <w:t>5 </w:t>
-            </w:r>
-          </w:p>
-        </w:tc>
-        <w:tc>
-          <w:tcPr>
-            <w:tcW w:w="810" w:type="dxa"/>
-            <w:tcBorders>
-              <w:top w:val="single" w:sz="6" w:space="0" w:color="000000" w:themeColor="text1"/>
-              <w:left w:val="single" w:sz="6" w:space="0" w:color="000000" w:themeColor="text1"/>
-              <w:bottom w:val="single" w:sz="6" w:space="0" w:color="000000" w:themeColor="text1"/>
-              <w:right w:val="single" w:sz="6" w:space="0" w:color="000000" w:themeColor="text1"/>
-            </w:tcBorders>
-            <w:shd w:val="clear" w:color="auto" w:fill="57CFB7"/>
-            <w:tcMar>
-              <w:left w:w="10" w:type="dxa"/>
-              <w:right w:w="10" w:type="dxa"/>
-            </w:tcMar>
-            <w:vAlign w:val="center"/>
-          </w:tcPr>
-          <w:p>
-            <w:pPr>
-              <w:spacing w:after="0" w:line="240" w:lineRule="auto"/>
-              <w:jc w:val="center"/>
-              <w:rPr>
-                <w:rFonts w:ascii="Segoe UI" w:eastAsia="Segoe UI" w:hAnsi="Segoe UI" w:cs="Segoe UI"/>
-                <w:sz w:val="18"/>
-                <w:szCs w:val="18"/>
-              </w:rPr>
-            </w:pPr>
-            <w:r>
-              <w:rPr>
-                <w:rFonts w:ascii="Calibri" w:eastAsia="Calibri" w:hAnsi="Calibri" w:cs="Calibri"/>
-              </w:rPr>
-              <w:t>Done </w:t>
-            </w:r>
-          </w:p>
-          <w:p>
-            <w:pPr>
-              <w:spacing w:after="0" w:line="240" w:lineRule="auto"/>
-              <w:jc w:val="center"/>
-            </w:pPr>
-            <w:r>
-              <w:rPr>
-                <w:rFonts w:ascii="Calibri" w:eastAsia="Calibri" w:hAnsi="Calibri" w:cs="Calibri"/>
-              </w:rPr>
-              <w:t> </w:t>
-            </w:r>
-          </w:p>
-        </w:tc>
-      </w:tr>
-      <w:tr>
-        <w:tc>
-          <w:tcPr>
-            <w:tcW w:w="705" w:type="dxa"/>
-            <w:vMerge/>
-            <w:tcMar>
-              <w:left w:w="10" w:type="dxa"/>
-              <w:right w:w="10" w:type="dxa"/>
-            </w:tcMar>
-            <w:vAlign w:val="center"/>
-          </w:tcPr>
-          <w:p>
-            <w:pPr>
-              <w:spacing w:after="200" w:line="276" w:lineRule="auto"/>
-              <w:rPr>
-                <w:rFonts w:ascii="Calibri" w:eastAsia="Calibri" w:hAnsi="Calibri" w:cs="Calibri"/>
-              </w:rPr>
-            </w:pPr>
-          </w:p>
-        </w:tc>
-        <w:tc>
-          <w:tcPr>
-            <w:tcW w:w="2295" w:type="dxa"/>
-            <w:vMerge/>
-            <w:tcMar>
-              <w:left w:w="10" w:type="dxa"/>
-              <w:right w:w="10" w:type="dxa"/>
-            </w:tcMar>
-            <w:vAlign w:val="center"/>
-          </w:tcPr>
-          <w:p>
-            <w:pPr>
-              <w:spacing w:after="200" w:line="276" w:lineRule="auto"/>
-              <w:rPr>
-                <w:rFonts w:ascii="Calibri" w:eastAsia="Calibri" w:hAnsi="Calibri" w:cs="Calibri"/>
-              </w:rPr>
-            </w:pPr>
-          </w:p>
-        </w:tc>
-        <w:tc>
-          <w:tcPr>
-            <w:tcW w:w="2070" w:type="dxa"/>
-            <w:tcBorders>
-              <w:top w:val="single" w:sz="6" w:space="0" w:color="000000" w:themeColor="text1"/>
-              <w:left w:val="single" w:sz="6" w:space="0" w:color="000000" w:themeColor="text1"/>
-              <w:bottom w:val="single" w:sz="6" w:space="0" w:color="000000" w:themeColor="text1"/>
-              <w:right w:val="single" w:sz="6" w:space="0" w:color="000000" w:themeColor="text1"/>
-            </w:tcBorders>
-            <w:shd w:val="clear" w:color="auto" w:fill="57CFB7"/>
-            <w:tcMar>
-              <w:left w:w="10" w:type="dxa"/>
-              <w:right w:w="10" w:type="dxa"/>
-            </w:tcMar>
-            <w:vAlign w:val="center"/>
-          </w:tcPr>
-          <w:p>
-            <w:pPr>
-              <w:spacing w:after="0" w:line="240" w:lineRule="auto"/>
-              <w:jc w:val="center"/>
-              <w:rPr>
-                <w:rFonts w:ascii="Calibri" w:eastAsia="Calibri" w:hAnsi="Calibri" w:cs="Calibri"/>
-              </w:rPr>
-            </w:pPr>
-            <w:r>
-              <w:rPr>
-                <w:rFonts w:ascii="Calibri" w:eastAsia="Calibri" w:hAnsi="Calibri" w:cs="Calibri"/>
-              </w:rPr>
-              <w:t>Membuat UI untuk Login page </w:t>
-            </w:r>
-          </w:p>
-        </w:tc>
-        <w:tc>
-          <w:tcPr>
-            <w:tcW w:w="1815" w:type="dxa"/>
-            <w:vMerge w:val="restart"/>
-            <w:tcBorders>
-              <w:top w:val="single" w:sz="6" w:space="0" w:color="000000" w:themeColor="text1"/>
-              <w:left w:val="single" w:sz="6" w:space="0" w:color="000000" w:themeColor="text1"/>
-              <w:bottom w:val="single" w:sz="6" w:space="0" w:color="000000" w:themeColor="text1"/>
-              <w:right w:val="single" w:sz="6" w:space="0" w:color="000000" w:themeColor="text1"/>
-            </w:tcBorders>
-            <w:shd w:val="clear" w:color="auto" w:fill="57CFB7"/>
-            <w:tcMar>
-              <w:left w:w="10" w:type="dxa"/>
-              <w:right w:w="10" w:type="dxa"/>
-            </w:tcMar>
-            <w:vAlign w:val="center"/>
-          </w:tcPr>
-          <w:p>
-            <w:pPr>
-              <w:spacing w:after="0" w:line="240" w:lineRule="auto"/>
-              <w:jc w:val="center"/>
-              <w:rPr>
-                <w:rFonts w:ascii="Calibri" w:eastAsia="Calibri" w:hAnsi="Calibri" w:cs="Calibri"/>
-              </w:rPr>
-            </w:pPr>
-            <w:r>
-              <w:rPr>
-                <w:rFonts w:ascii="Calibri" w:eastAsia="Calibri" w:hAnsi="Calibri" w:cs="Calibri"/>
-              </w:rPr>
-              <w:t>Bintang sinaga  </w:t>
-            </w:r>
-          </w:p>
-        </w:tc>
-        <w:tc>
-          <w:tcPr>
-            <w:tcW w:w="1290" w:type="dxa"/>
-            <w:tcBorders>
-              <w:top w:val="single" w:sz="6" w:space="0" w:color="000000" w:themeColor="text1"/>
-              <w:left w:val="single" w:sz="6" w:space="0" w:color="000000" w:themeColor="text1"/>
-              <w:bottom w:val="single" w:sz="6" w:space="0" w:color="000000" w:themeColor="text1"/>
-              <w:right w:val="single" w:sz="6" w:space="0" w:color="000000" w:themeColor="text1"/>
-            </w:tcBorders>
-            <w:shd w:val="clear" w:color="auto" w:fill="57CFB7"/>
-            <w:tcMar>
-              <w:left w:w="10" w:type="dxa"/>
-              <w:right w:w="10" w:type="dxa"/>
-            </w:tcMar>
-            <w:vAlign w:val="center"/>
-          </w:tcPr>
-          <w:p>
-            <w:pPr>
-              <w:spacing w:after="0" w:line="240" w:lineRule="auto"/>
-              <w:jc w:val="center"/>
-            </w:pPr>
-            <w:r>
-              <w:rPr>
-                <w:rFonts w:ascii="Segoe UI" w:eastAsia="Segoe UI" w:hAnsi="Segoe UI" w:cs="Segoe UI"/>
-                <w:sz w:val="18"/>
-              </w:rPr>
-              <w:t>5</w:t>
-            </w:r>
-          </w:p>
-        </w:tc>
-        <w:tc>
-          <w:tcPr>
-            <w:tcW w:w="810" w:type="dxa"/>
-            <w:tcBorders>
-              <w:top w:val="single" w:sz="6" w:space="0" w:color="000000" w:themeColor="text1"/>
-              <w:left w:val="single" w:sz="6" w:space="0" w:color="000000" w:themeColor="text1"/>
-              <w:bottom w:val="single" w:sz="6" w:space="0" w:color="000000" w:themeColor="text1"/>
-              <w:right w:val="single" w:sz="6" w:space="0" w:color="000000" w:themeColor="text1"/>
-            </w:tcBorders>
-            <w:shd w:val="clear" w:color="auto" w:fill="57CFB7"/>
-            <w:tcMar>
-              <w:left w:w="10" w:type="dxa"/>
-              <w:right w:w="10" w:type="dxa"/>
-            </w:tcMar>
-            <w:vAlign w:val="center"/>
-          </w:tcPr>
-          <w:p>
-            <w:pPr>
-              <w:spacing w:after="0" w:line="240" w:lineRule="auto"/>
-              <w:jc w:val="center"/>
-              <w:rPr>
-                <w:rFonts w:ascii="Segoe UI" w:eastAsia="Segoe UI" w:hAnsi="Segoe UI" w:cs="Segoe UI"/>
-                <w:sz w:val="18"/>
-                <w:szCs w:val="18"/>
-              </w:rPr>
-            </w:pPr>
-            <w:r>
-              <w:rPr>
-                <w:rFonts w:ascii="Calibri" w:eastAsia="Calibri" w:hAnsi="Calibri" w:cs="Calibri"/>
-              </w:rPr>
-              <w:t>Done </w:t>
-            </w:r>
-          </w:p>
-          <w:p>
-            <w:pPr>
-              <w:spacing w:after="0" w:line="240" w:lineRule="auto"/>
-              <w:jc w:val="center"/>
-            </w:pPr>
-            <w:r>
-              <w:rPr>
-                <w:rFonts w:ascii="Calibri" w:eastAsia="Calibri" w:hAnsi="Calibri" w:cs="Calibri"/>
-              </w:rPr>
-              <w:t> </w:t>
-            </w:r>
-          </w:p>
-        </w:tc>
-      </w:tr>
-      <w:tr>
-        <w:tc>
-          <w:tcPr>
-            <w:tcW w:w="705" w:type="dxa"/>
-            <w:vMerge/>
-            <w:tcMar>
-              <w:left w:w="10" w:type="dxa"/>
-              <w:right w:w="10" w:type="dxa"/>
-            </w:tcMar>
-            <w:vAlign w:val="center"/>
-          </w:tcPr>
-          <w:p>
-            <w:pPr>
-              <w:spacing w:after="200" w:line="276" w:lineRule="auto"/>
-              <w:rPr>
-                <w:rFonts w:ascii="Calibri" w:eastAsia="Calibri" w:hAnsi="Calibri" w:cs="Calibri"/>
-              </w:rPr>
-            </w:pPr>
-          </w:p>
-        </w:tc>
-        <w:tc>
-          <w:tcPr>
-            <w:tcW w:w="2295" w:type="dxa"/>
-            <w:vMerge/>
-            <w:tcMar>
-              <w:left w:w="10" w:type="dxa"/>
-              <w:right w:w="10" w:type="dxa"/>
-            </w:tcMar>
-            <w:vAlign w:val="center"/>
-          </w:tcPr>
-          <w:p>
-            <w:pPr>
-              <w:spacing w:after="200" w:line="276" w:lineRule="auto"/>
-              <w:rPr>
-                <w:rFonts w:ascii="Calibri" w:eastAsia="Calibri" w:hAnsi="Calibri" w:cs="Calibri"/>
-              </w:rPr>
-            </w:pPr>
-          </w:p>
-        </w:tc>
-        <w:tc>
-          <w:tcPr>
-            <w:tcW w:w="2070" w:type="dxa"/>
-            <w:tcBorders>
-              <w:top w:val="single" w:sz="6" w:space="0" w:color="000000" w:themeColor="text1"/>
-              <w:left w:val="single" w:sz="6" w:space="0" w:color="000000" w:themeColor="text1"/>
-              <w:bottom w:val="single" w:sz="6" w:space="0" w:color="000000" w:themeColor="text1"/>
-              <w:right w:val="single" w:sz="6" w:space="0" w:color="000000" w:themeColor="text1"/>
-            </w:tcBorders>
-            <w:shd w:val="clear" w:color="auto" w:fill="57CFB7"/>
-            <w:tcMar>
-              <w:left w:w="10" w:type="dxa"/>
-              <w:right w:w="10" w:type="dxa"/>
-            </w:tcMar>
-            <w:vAlign w:val="center"/>
-          </w:tcPr>
-          <w:p>
-            <w:pPr>
-              <w:spacing w:after="0" w:line="240" w:lineRule="auto"/>
-              <w:jc w:val="center"/>
-              <w:rPr>
-                <w:rFonts w:ascii="Calibri" w:eastAsia="Calibri" w:hAnsi="Calibri" w:cs="Calibri"/>
-              </w:rPr>
-            </w:pPr>
-            <w:r>
-              <w:rPr>
-                <w:rFonts w:ascii="Calibri" w:eastAsia="Calibri" w:hAnsi="Calibri" w:cs="Calibri"/>
-              </w:rPr>
-              <w:t>Code Review </w:t>
-            </w:r>
-          </w:p>
-        </w:tc>
-        <w:tc>
-          <w:tcPr>
-            <w:tcW w:w="1815" w:type="dxa"/>
-            <w:vMerge/>
-            <w:tcMar>
-              <w:left w:w="10" w:type="dxa"/>
-              <w:right w:w="10" w:type="dxa"/>
-            </w:tcMar>
-            <w:vAlign w:val="center"/>
-          </w:tcPr>
-          <w:p>
-            <w:pPr>
-              <w:spacing w:after="200" w:line="276" w:lineRule="auto"/>
-              <w:rPr>
-                <w:rFonts w:ascii="Calibri" w:eastAsia="Calibri" w:hAnsi="Calibri" w:cs="Calibri"/>
-              </w:rPr>
-            </w:pPr>
-          </w:p>
-        </w:tc>
-        <w:tc>
-          <w:tcPr>
-            <w:tcW w:w="1290" w:type="dxa"/>
-            <w:tcBorders>
-              <w:top w:val="single" w:sz="6" w:space="0" w:color="000000" w:themeColor="text1"/>
-              <w:left w:val="single" w:sz="6" w:space="0" w:color="000000" w:themeColor="text1"/>
-              <w:bottom w:val="single" w:sz="6" w:space="0" w:color="000000" w:themeColor="text1"/>
-              <w:right w:val="single" w:sz="6" w:space="0" w:color="000000" w:themeColor="text1"/>
-            </w:tcBorders>
-            <w:shd w:val="clear" w:color="auto" w:fill="57CFB7"/>
-            <w:tcMar>
-              <w:left w:w="10" w:type="dxa"/>
-              <w:right w:w="10" w:type="dxa"/>
-            </w:tcMar>
-            <w:vAlign w:val="center"/>
-          </w:tcPr>
-          <w:p>
-            <w:pPr>
-              <w:spacing w:after="0" w:line="240" w:lineRule="auto"/>
-              <w:jc w:val="center"/>
-              <w:rPr>
-                <w:rFonts w:ascii="Calibri" w:eastAsia="Calibri" w:hAnsi="Calibri" w:cs="Calibri"/>
-              </w:rPr>
-            </w:pPr>
-            <w:r>
-              <w:rPr>
-                <w:rFonts w:ascii="Calibri" w:eastAsia="Calibri" w:hAnsi="Calibri" w:cs="Calibri"/>
-              </w:rPr>
-              <w:t>2 </w:t>
-            </w:r>
-          </w:p>
-        </w:tc>
-        <w:tc>
-          <w:tcPr>
-            <w:tcW w:w="810" w:type="dxa"/>
-            <w:tcBorders>
-              <w:top w:val="single" w:sz="6" w:space="0" w:color="000000" w:themeColor="text1"/>
-              <w:left w:val="single" w:sz="6" w:space="0" w:color="000000" w:themeColor="text1"/>
-              <w:bottom w:val="single" w:sz="6" w:space="0" w:color="000000" w:themeColor="text1"/>
-              <w:right w:val="single" w:sz="6" w:space="0" w:color="000000" w:themeColor="text1"/>
-            </w:tcBorders>
-            <w:shd w:val="clear" w:color="auto" w:fill="57CFB7"/>
-            <w:tcMar>
-              <w:left w:w="10" w:type="dxa"/>
-              <w:right w:w="10" w:type="dxa"/>
-            </w:tcMar>
-            <w:vAlign w:val="center"/>
-          </w:tcPr>
-          <w:p>
-            <w:pPr>
-              <w:spacing w:after="0" w:line="240" w:lineRule="auto"/>
-              <w:jc w:val="center"/>
-              <w:rPr>
-                <w:rFonts w:ascii="Calibri" w:eastAsia="Calibri" w:hAnsi="Calibri" w:cs="Calibri"/>
-              </w:rPr>
-            </w:pPr>
-            <w:r>
-              <w:rPr>
-                <w:rFonts w:ascii="Calibri" w:eastAsia="Calibri" w:hAnsi="Calibri" w:cs="Calibri"/>
-              </w:rPr>
-              <w:t>Done </w:t>
-            </w:r>
-          </w:p>
-        </w:tc>
-      </w:tr>
-      <w:tr>
-        <w:tc>
-          <w:tcPr>
-            <w:tcW w:w="705" w:type="dxa"/>
-            <w:vMerge w:val="restart"/>
-            <w:tcBorders>
-              <w:top w:val="single" w:sz="6" w:space="0" w:color="000000" w:themeColor="text1"/>
-              <w:left w:val="single" w:sz="6" w:space="0" w:color="000000" w:themeColor="text1"/>
-              <w:bottom w:val="single" w:sz="6" w:space="0" w:color="000000" w:themeColor="text1"/>
-              <w:right w:val="single" w:sz="6" w:space="0" w:color="000000" w:themeColor="text1"/>
-            </w:tcBorders>
-            <w:shd w:val="clear" w:color="auto" w:fill="57CFB7"/>
-            <w:tcMar>
-              <w:left w:w="10" w:type="dxa"/>
-              <w:right w:w="10" w:type="dxa"/>
-            </w:tcMar>
-            <w:vAlign w:val="center"/>
-          </w:tcPr>
-          <w:p>
-            <w:pPr>
-              <w:spacing w:after="0" w:line="240" w:lineRule="auto"/>
-              <w:jc w:val="center"/>
-              <w:rPr>
-                <w:rFonts w:ascii="Calibri" w:eastAsia="Calibri" w:hAnsi="Calibri" w:cs="Calibri"/>
-              </w:rPr>
-            </w:pPr>
-            <w:r>
-              <w:rPr>
-                <w:rFonts w:ascii="Calibri" w:eastAsia="Calibri" w:hAnsi="Calibri" w:cs="Calibri"/>
-              </w:rPr>
-              <w:t>008 </w:t>
-            </w:r>
-          </w:p>
-        </w:tc>
-        <w:tc>
-          <w:tcPr>
-            <w:tcW w:w="2295" w:type="dxa"/>
-            <w:vMerge w:val="restart"/>
-            <w:tcBorders>
-              <w:top w:val="single" w:sz="6" w:space="0" w:color="000000" w:themeColor="text1"/>
-              <w:left w:val="single" w:sz="6" w:space="0" w:color="000000" w:themeColor="text1"/>
-              <w:bottom w:val="single" w:sz="6" w:space="0" w:color="000000" w:themeColor="text1"/>
-              <w:right w:val="single" w:sz="6" w:space="0" w:color="000000" w:themeColor="text1"/>
-            </w:tcBorders>
-            <w:shd w:val="clear" w:color="auto" w:fill="57CFB7"/>
-            <w:tcMar>
-              <w:left w:w="10" w:type="dxa"/>
-              <w:right w:w="10" w:type="dxa"/>
-            </w:tcMar>
-            <w:vAlign w:val="center"/>
-          </w:tcPr>
-          <w:p>
-            <w:pPr>
-              <w:spacing w:after="0" w:line="240" w:lineRule="auto"/>
-              <w:jc w:val="center"/>
-              <w:rPr>
-                <w:rFonts w:ascii="Calibri" w:eastAsia="Calibri" w:hAnsi="Calibri" w:cs="Calibri"/>
-              </w:rPr>
-            </w:pPr>
-            <w:r>
-              <w:rPr>
-                <w:rFonts w:ascii="Calibri" w:eastAsia="Calibri" w:hAnsi="Calibri" w:cs="Calibri"/>
-              </w:rPr>
-              <w:t>Sebagai user saya ingin dapat memilih sistem pembayaran sehingga saya dapat melakukan pembayaran dengan online</w:t>
-            </w:r>
-          </w:p>
-        </w:tc>
-        <w:tc>
-          <w:tcPr>
-            <w:tcW w:w="2070" w:type="dxa"/>
-            <w:tcBorders>
-              <w:top w:val="single" w:sz="6" w:space="0" w:color="000000" w:themeColor="text1"/>
-              <w:left w:val="single" w:sz="6" w:space="0" w:color="000000" w:themeColor="text1"/>
-              <w:bottom w:val="single" w:sz="6" w:space="0" w:color="000000" w:themeColor="text1"/>
-              <w:right w:val="single" w:sz="6" w:space="0" w:color="000000" w:themeColor="text1"/>
-            </w:tcBorders>
-            <w:shd w:val="clear" w:color="auto" w:fill="57CFB7"/>
-            <w:tcMar>
-              <w:left w:w="10" w:type="dxa"/>
-              <w:right w:w="10" w:type="dxa"/>
-            </w:tcMar>
-            <w:vAlign w:val="center"/>
-          </w:tcPr>
-          <w:p>
-            <w:pPr>
-              <w:spacing w:after="0" w:line="240" w:lineRule="auto"/>
-              <w:jc w:val="center"/>
-              <w:rPr>
-                <w:rFonts w:ascii="Calibri" w:eastAsia="Calibri" w:hAnsi="Calibri" w:cs="Calibri"/>
-              </w:rPr>
-            </w:pPr>
-            <w:r>
-              <w:rPr>
-                <w:rFonts w:ascii="Calibri" w:eastAsia="Calibri" w:hAnsi="Calibri" w:cs="Calibri"/>
-              </w:rPr>
-              <w:t>Membuat Back-End Code untuk Check Out Pager</w:t>
-            </w:r>
-          </w:p>
-        </w:tc>
-        <w:tc>
-          <w:tcPr>
-            <w:tcW w:w="1815" w:type="dxa"/>
-            <w:tcBorders>
-              <w:top w:val="single" w:sz="6" w:space="0" w:color="000000" w:themeColor="text1"/>
-              <w:left w:val="single" w:sz="6" w:space="0" w:color="000000" w:themeColor="text1"/>
-              <w:bottom w:val="single" w:sz="6" w:space="0" w:color="000000" w:themeColor="text1"/>
-              <w:right w:val="single" w:sz="6" w:space="0" w:color="000000" w:themeColor="text1"/>
-            </w:tcBorders>
-            <w:shd w:val="clear" w:color="auto" w:fill="57CFB7"/>
-            <w:tcMar>
-              <w:left w:w="10" w:type="dxa"/>
-              <w:right w:w="10" w:type="dxa"/>
-            </w:tcMar>
-            <w:vAlign w:val="center"/>
-          </w:tcPr>
-          <w:p>
-            <w:pPr>
-              <w:spacing w:after="0" w:line="240" w:lineRule="auto"/>
-              <w:jc w:val="center"/>
-              <w:rPr>
-                <w:rFonts w:ascii="Calibri" w:eastAsia="Calibri" w:hAnsi="Calibri" w:cs="Calibri"/>
-              </w:rPr>
-            </w:pPr>
-            <w:r>
-              <w:rPr>
-                <w:rFonts w:ascii="Calibri" w:eastAsia="Calibri" w:hAnsi="Calibri" w:cs="Calibri"/>
-              </w:rPr>
+              <w:lastRenderedPageBreak/>
               <w:t>Willy situmorang </w:t>
             </w:r>
           </w:p>
@@ -12650,7 +11890,6 @@
   <w:style w:type="character" w:default="1" w:styleId="DefaultParagraphFont">
     <w:name w:val="Default Paragraph Font"/>
     <w:uiPriority w:val="1"/>
-    <w:semiHidden/>
     <w:unhideWhenUsed/>
   </w:style>
   <w:style w:type="table" w:default="1" w:styleId="TableNormal">
@@ -13462,7 +12701,7 @@
 </file>
 
 <file path=customXml/itemProps1.xml><?xml version="1.0" encoding="utf-8"?>
-<ds:datastoreItem xmlns:ds="http://schemas.openxmlformats.org/officeDocument/2006/customXml" ds:itemID="{D5F372BD-59A4-48B9-9149-3D2D4660945C}">
+<ds:datastoreItem xmlns:ds="http://schemas.openxmlformats.org/officeDocument/2006/customXml" ds:itemID="{D40B0797-9247-4414-97A3-9F7669581424}">
   <ds:schemaRefs>
     <ds:schemaRef ds:uri="http://schemas.openxmlformats.org/officeDocument/2006/bibliography"/>
   </ds:schemaRefs>

</xml_diff>